<commit_message>
feat: add task 3
</commit_message>
<xml_diff>
--- a/lab12.docx
+++ b/lab12.docx
@@ -540,7 +540,7 @@
           <w:szCs w:val="28"/>
           <w:lang w:val="en-US"/>
         </w:rPr>
-        <w:t>S = P – N</w:t>
+        <w:t>S = P – N,</w:t>
       </w:r>
     </w:p>
     <w:p>
@@ -574,7 +574,7 @@
           <w:szCs w:val="28"/>
           <w:lang w:val="en-US"/>
         </w:rPr>
-        <w:t>H = 32 – P</w:t>
+        <w:t>H = 32 – P.</w:t>
       </w:r>
     </w:p>
     <w:p>
@@ -642,7 +642,7 @@
           <w:szCs w:val="28"/>
           <w:lang w:val="en-US"/>
         </w:rPr>
-        <w:t>S = 27 – 24 = 3 бітів.</w:t>
+        <w:t>S = 27 – 24 = 3 біти,</w:t>
       </w:r>
     </w:p>
     <w:p>
@@ -853,6 +853,22 @@
         </w:rPr>
         <w:t>S</w:t>
       </w:r>
+      <w:r>
+        <w:rPr>
+          <w:rFonts w:eastAsia="Helvetica-Bold"/>
+          <w:b w:val="false"/>
+          <w:bCs w:val="false"/>
+          <w:i/>
+          <w:iCs/>
+          <w:position w:val="0"/>
+          <w:sz w:val="28"/>
+          <w:sz w:val="28"/>
+          <w:szCs w:val="28"/>
+          <w:vertAlign w:val="baseline"/>
+          <w:lang w:val="en-US"/>
+        </w:rPr>
+        <w:t>.</w:t>
+      </w:r>
     </w:p>
     <w:p>
       <w:pPr>
@@ -1049,7 +1065,7 @@
           <w:vertAlign w:val="baseline"/>
           <w:lang w:val="en-US"/>
         </w:rPr>
-        <w:t xml:space="preserve"> – 2</w:t>
+        <w:t xml:space="preserve"> – 2.</w:t>
       </w:r>
     </w:p>
     <w:p>
@@ -1185,7 +1201,7 @@
           <w:vertAlign w:val="baseline"/>
           <w:lang w:val="en-US"/>
         </w:rPr>
-        <w:t xml:space="preserve"> = 8</w:t>
+        <w:t xml:space="preserve"> = 8.</w:t>
       </w:r>
     </w:p>
     <w:p>
@@ -1284,7 +1300,7 @@
           <w:vertAlign w:val="baseline"/>
           <w:lang w:val="en-US"/>
         </w:rPr>
-        <w:t xml:space="preserve"> – 2 = 32 – 2 = 30</w:t>
+        <w:t xml:space="preserve"> – 2 = 32 – 2 = 30.</w:t>
       </w:r>
     </w:p>
     <w:p>
@@ -1814,7 +1830,7 @@
           <w:szCs w:val="28"/>
           <w:lang w:val="en-US"/>
         </w:rPr>
-        <w:t>Y = 2 – 1 = 1</w:t>
+        <w:t>Y = 2 – 1 = 1.</w:t>
       </w:r>
     </w:p>
     <w:p>
@@ -2172,7 +2188,7 @@
           <w:szCs w:val="28"/>
           <w:lang w:val="en-US"/>
         </w:rPr>
-        <w:t>P = N + S</w:t>
+        <w:t>P = N + S,</w:t>
       </w:r>
     </w:p>
     <w:p>
@@ -2367,7 +2383,7 @@
           <w:szCs w:val="28"/>
           <w:lang w:val="en-US"/>
         </w:rPr>
-        <w:t>H = 32 – N – S</w:t>
+        <w:t>H = 32 – N – S,</w:t>
       </w:r>
     </w:p>
     <w:p>
@@ -2684,7 +2700,7 @@
           <w:szCs w:val="28"/>
           <w:vertAlign w:val="baseline"/>
         </w:rPr>
-        <w:t xml:space="preserve"> – 2 = 8388608 - 2 = 8388606</w:t>
+        <w:t xml:space="preserve"> – 2 = 8388608 - 2 = 8388606.</w:t>
       </w:r>
     </w:p>
     <w:p>
@@ -2782,6 +2798,16 @@
         </w:rPr>
         <w:t>підмереж</w:t>
       </w:r>
+      <w:r>
+        <w:rPr>
+          <w:position w:val="0"/>
+          <w:sz w:val="28"/>
+          <w:sz w:val="28"/>
+          <w:szCs w:val="28"/>
+          <w:vertAlign w:val="baseline"/>
+        </w:rPr>
+        <w:t>.</w:t>
+      </w:r>
     </w:p>
     <w:p>
       <w:pPr>
@@ -2850,7 +2876,1532 @@
           <w:szCs w:val="28"/>
           <w:vertAlign w:val="baseline"/>
         </w:rPr>
-        <w:t xml:space="preserve"> = 8388606 * 2 = 16777212</w:t>
+        <w:t xml:space="preserve"> = 8388606 * 2 = 16777212.</w:t>
+      </w:r>
+    </w:p>
+    <w:p>
+      <w:pPr>
+        <w:pStyle w:val="Normal"/>
+        <w:widowControl/>
+        <w:tabs>
+          <w:tab w:val="clear" w:pos="567"/>
+          <w:tab w:val="left" w:pos="0" w:leader="none"/>
+        </w:tabs>
+        <w:suppressAutoHyphens w:val="true"/>
+        <w:bidi w:val="0"/>
+        <w:spacing w:lineRule="auto" w:line="360" w:before="0" w:after="0"/>
+        <w:ind w:firstLine="720" w:start="0" w:end="0"/>
+        <w:jc w:val="both"/>
+        <w:rPr/>
+      </w:pPr>
+      <w:r>
+        <w:rPr>
+          <w:b/>
+          <w:bCs/>
+          <w:sz w:val="28"/>
+          <w:szCs w:val="28"/>
+        </w:rPr>
+        <w:t>Завдання 3.</w:t>
+      </w:r>
+      <w:r>
+        <w:rPr>
+          <w:sz w:val="28"/>
+          <w:szCs w:val="28"/>
+        </w:rPr>
+        <w:t xml:space="preserve"> IP-мережу необхідно розбити на підмережі за умови, що у кожній з них функціонує задана кількість вузлів (табл. 3). Визначити префікс та маску підмережі, кількість підмереж, точну кількість вузлів (IP-адрес вузлів), які входять в одну підмережу та загальну кількість вузлів (IP-адрес вузлів) у всіх підмережах.</w:t>
+      </w:r>
+    </w:p>
+    <w:p>
+      <w:pPr>
+        <w:pStyle w:val="Normal"/>
+        <w:widowControl/>
+        <w:tabs>
+          <w:tab w:val="clear" w:pos="567"/>
+          <w:tab w:val="left" w:pos="0" w:leader="none"/>
+        </w:tabs>
+        <w:suppressAutoHyphens w:val="true"/>
+        <w:bidi w:val="0"/>
+        <w:spacing w:lineRule="auto" w:line="360" w:before="0" w:after="0"/>
+        <w:ind w:hanging="0" w:start="0" w:end="0"/>
+        <w:jc w:val="end"/>
+        <w:rPr/>
+      </w:pPr>
+      <w:r>
+        <w:rPr>
+          <w:sz w:val="24"/>
+          <w:szCs w:val="24"/>
+        </w:rPr>
+        <w:t>Табл. 3. — Параметри для розрахунку п. 3</w:t>
+      </w:r>
+    </w:p>
+    <w:tbl>
+      <w:tblPr>
+        <w:tblW w:w="5000" w:type="pct"/>
+        <w:jc w:val="start"/>
+        <w:tblInd w:w="-5" w:type="dxa"/>
+        <w:tblLayout w:type="fixed"/>
+        <w:tblCellMar>
+          <w:top w:w="55" w:type="dxa"/>
+          <w:start w:w="55" w:type="dxa"/>
+          <w:bottom w:w="55" w:type="dxa"/>
+          <w:end w:w="55" w:type="dxa"/>
+        </w:tblCellMar>
+      </w:tblPr>
+      <w:tblGrid>
+        <w:gridCol w:w="3307"/>
+        <w:gridCol w:w="3307"/>
+        <w:gridCol w:w="3307"/>
+      </w:tblGrid>
+      <w:tr>
+        <w:trPr/>
+        <w:tc>
+          <w:tcPr>
+            <w:tcW w:w="3307" w:type="dxa"/>
+            <w:tcBorders>
+              <w:top w:val="single" w:sz="4" w:space="0" w:color="000000"/>
+              <w:start w:val="single" w:sz="4" w:space="0" w:color="000000"/>
+              <w:bottom w:val="single" w:sz="4" w:space="0" w:color="000000"/>
+            </w:tcBorders>
+            <w:vAlign w:val="center"/>
+          </w:tcPr>
+          <w:p>
+            <w:pPr>
+              <w:pStyle w:val="TableContents"/>
+              <w:jc w:val="center"/>
+              <w:rPr/>
+            </w:pPr>
+            <w:r>
+              <w:rPr/>
+              <w:t xml:space="preserve">№ </w:t>
+            </w:r>
+            <w:r>
+              <w:rPr/>
+              <w:t>варіанту</w:t>
+            </w:r>
+          </w:p>
+        </w:tc>
+        <w:tc>
+          <w:tcPr>
+            <w:tcW w:w="3307" w:type="dxa"/>
+            <w:tcBorders>
+              <w:top w:val="single" w:sz="4" w:space="0" w:color="000000"/>
+              <w:start w:val="single" w:sz="4" w:space="0" w:color="000000"/>
+              <w:bottom w:val="single" w:sz="4" w:space="0" w:color="000000"/>
+            </w:tcBorders>
+            <w:vAlign w:val="center"/>
+          </w:tcPr>
+          <w:p>
+            <w:pPr>
+              <w:pStyle w:val="TableContents"/>
+              <w:jc w:val="center"/>
+              <w:rPr/>
+            </w:pPr>
+            <w:r>
+              <w:rPr/>
+              <w:t>IP-адреса мережі</w:t>
+            </w:r>
+          </w:p>
+        </w:tc>
+        <w:tc>
+          <w:tcPr>
+            <w:tcW w:w="3307" w:type="dxa"/>
+            <w:tcBorders>
+              <w:top w:val="single" w:sz="4" w:space="0" w:color="000000"/>
+              <w:start w:val="single" w:sz="4" w:space="0" w:color="000000"/>
+              <w:bottom w:val="single" w:sz="4" w:space="0" w:color="000000"/>
+              <w:end w:val="single" w:sz="4" w:space="0" w:color="000000"/>
+            </w:tcBorders>
+            <w:vAlign w:val="center"/>
+          </w:tcPr>
+          <w:p>
+            <w:pPr>
+              <w:pStyle w:val="TableContents"/>
+              <w:jc w:val="center"/>
+              <w:rPr/>
+            </w:pPr>
+            <w:r>
+              <w:rPr/>
+              <w:t>Кількість вузлів у підмережі</w:t>
+            </w:r>
+          </w:p>
+        </w:tc>
+      </w:tr>
+      <w:tr>
+        <w:trPr/>
+        <w:tc>
+          <w:tcPr>
+            <w:tcW w:w="3307" w:type="dxa"/>
+            <w:tcBorders>
+              <w:start w:val="single" w:sz="4" w:space="0" w:color="000000"/>
+              <w:bottom w:val="single" w:sz="4" w:space="0" w:color="000000"/>
+            </w:tcBorders>
+            <w:vAlign w:val="center"/>
+          </w:tcPr>
+          <w:p>
+            <w:pPr>
+              <w:pStyle w:val="TableContents"/>
+              <w:jc w:val="center"/>
+              <w:rPr/>
+            </w:pPr>
+            <w:r>
+              <w:rPr/>
+              <w:t>24</w:t>
+            </w:r>
+          </w:p>
+        </w:tc>
+        <w:tc>
+          <w:tcPr>
+            <w:tcW w:w="3307" w:type="dxa"/>
+            <w:tcBorders>
+              <w:start w:val="single" w:sz="4" w:space="0" w:color="000000"/>
+              <w:bottom w:val="single" w:sz="4" w:space="0" w:color="000000"/>
+            </w:tcBorders>
+            <w:vAlign w:val="center"/>
+          </w:tcPr>
+          <w:p>
+            <w:pPr>
+              <w:pStyle w:val="TableContents"/>
+              <w:jc w:val="center"/>
+              <w:rPr/>
+            </w:pPr>
+            <w:r>
+              <w:rPr/>
+              <w:t xml:space="preserve">65.0.0.0 </w:t>
+            </w:r>
+          </w:p>
+        </w:tc>
+        <w:tc>
+          <w:tcPr>
+            <w:tcW w:w="3307" w:type="dxa"/>
+            <w:tcBorders>
+              <w:start w:val="single" w:sz="4" w:space="0" w:color="000000"/>
+              <w:bottom w:val="single" w:sz="4" w:space="0" w:color="000000"/>
+              <w:end w:val="single" w:sz="4" w:space="0" w:color="000000"/>
+            </w:tcBorders>
+            <w:vAlign w:val="center"/>
+          </w:tcPr>
+          <w:p>
+            <w:pPr>
+              <w:pStyle w:val="TableContents"/>
+              <w:jc w:val="center"/>
+              <w:rPr/>
+            </w:pPr>
+            <w:r>
+              <w:rPr/>
+              <w:t>90000</w:t>
+            </w:r>
+          </w:p>
+        </w:tc>
+      </w:tr>
+    </w:tbl>
+    <w:p>
+      <w:pPr>
+        <w:pStyle w:val="Normal"/>
+        <w:widowControl/>
+        <w:tabs>
+          <w:tab w:val="clear" w:pos="567"/>
+          <w:tab w:val="left" w:pos="0" w:leader="none"/>
+        </w:tabs>
+        <w:suppressAutoHyphens w:val="true"/>
+        <w:bidi w:val="0"/>
+        <w:spacing w:lineRule="auto" w:line="360" w:before="0" w:after="0"/>
+        <w:ind w:firstLine="720" w:start="0" w:end="0"/>
+        <w:jc w:val="both"/>
+        <w:rPr>
+          <w:rFonts w:eastAsia="Helvetica-Bold"/>
+          <w:b w:val="false"/>
+          <w:bCs w:val="false"/>
+          <w:sz w:val="28"/>
+          <w:szCs w:val="28"/>
+          <w:lang w:val="en-US"/>
+        </w:rPr>
+      </w:pPr>
+      <w:r>
+        <w:rPr>
+          <w:rFonts w:eastAsia="Helvetica-Bold"/>
+          <w:b w:val="false"/>
+          <w:bCs w:val="false"/>
+          <w:sz w:val="28"/>
+          <w:szCs w:val="28"/>
+          <w:lang w:val="en-US"/>
+        </w:rPr>
+        <w:t>Наведена в умові задачі адреса 65.0.0.0 належить до класу A, тому для адресації мережі виділяється N = 8 бітів.</w:t>
+      </w:r>
+    </w:p>
+    <w:p>
+      <w:pPr>
+        <w:pStyle w:val="Normal"/>
+        <w:widowControl/>
+        <w:tabs>
+          <w:tab w:val="clear" w:pos="567"/>
+          <w:tab w:val="left" w:pos="0" w:leader="none"/>
+        </w:tabs>
+        <w:suppressAutoHyphens w:val="true"/>
+        <w:bidi w:val="0"/>
+        <w:spacing w:lineRule="auto" w:line="360" w:before="0" w:after="0"/>
+        <w:ind w:firstLine="720" w:start="0" w:end="0"/>
+        <w:jc w:val="both"/>
+        <w:rPr>
+          <w:rFonts w:eastAsia="Helvetica-Bold"/>
+          <w:b w:val="false"/>
+          <w:bCs w:val="false"/>
+          <w:sz w:val="28"/>
+          <w:szCs w:val="28"/>
+          <w:lang w:val="en-US"/>
+        </w:rPr>
+      </w:pPr>
+      <w:r>
+        <w:rPr>
+          <w:rFonts w:eastAsia="Helvetica-Bold"/>
+          <w:b w:val="false"/>
+          <w:bCs w:val="false"/>
+          <w:sz w:val="28"/>
+          <w:szCs w:val="28"/>
+          <w:lang w:val="en-US"/>
+        </w:rPr>
+        <w:t>З умови відоме значення кількості вузлів. Це дає змогу визначити значення H. Для визначення H формується число X вигляду:</w:t>
+      </w:r>
+    </w:p>
+    <w:p>
+      <w:pPr>
+        <w:pStyle w:val="Normal"/>
+        <w:widowControl/>
+        <w:tabs>
+          <w:tab w:val="clear" w:pos="567"/>
+          <w:tab w:val="left" w:pos="0" w:leader="none"/>
+        </w:tabs>
+        <w:suppressAutoHyphens w:val="true"/>
+        <w:bidi w:val="0"/>
+        <w:spacing w:lineRule="auto" w:line="360" w:before="0" w:after="0"/>
+        <w:ind w:firstLine="1440" w:start="0" w:end="0"/>
+        <w:jc w:val="both"/>
+        <w:rPr>
+          <w:rFonts w:eastAsia="Helvetica-Bold"/>
+          <w:b w:val="false"/>
+          <w:bCs w:val="false"/>
+          <w:sz w:val="28"/>
+          <w:szCs w:val="28"/>
+          <w:lang w:val="en-US"/>
+        </w:rPr>
+      </w:pPr>
+      <w:r>
+        <w:rPr>
+          <w:rFonts w:eastAsia="Helvetica-Bold"/>
+          <w:b w:val="false"/>
+          <w:bCs w:val="false"/>
+          <w:sz w:val="28"/>
+          <w:szCs w:val="28"/>
+          <w:lang w:val="en-US"/>
+        </w:rPr>
+        <w:t>X = K</w:t>
+      </w:r>
+      <w:r>
+        <w:rPr>
+          <w:rFonts w:eastAsia="Helvetica-Bold"/>
+          <w:b w:val="false"/>
+          <w:bCs w:val="false"/>
+          <w:sz w:val="28"/>
+          <w:szCs w:val="28"/>
+          <w:vertAlign w:val="subscript"/>
+          <w:lang w:val="en-US"/>
+        </w:rPr>
+        <w:t>вузлів</w:t>
+      </w:r>
+      <w:r>
+        <w:rPr>
+          <w:rFonts w:eastAsia="Helvetica-Bold"/>
+          <w:b w:val="false"/>
+          <w:bCs w:val="false"/>
+          <w:position w:val="0"/>
+          <w:sz w:val="28"/>
+          <w:sz w:val="28"/>
+          <w:szCs w:val="28"/>
+          <w:vertAlign w:val="baseline"/>
+          <w:lang w:val="en-US"/>
+        </w:rPr>
+        <w:t xml:space="preserve"> + 2 – 1.</w:t>
+      </w:r>
+    </w:p>
+    <w:p>
+      <w:pPr>
+        <w:pStyle w:val="Normal"/>
+        <w:widowControl/>
+        <w:tabs>
+          <w:tab w:val="clear" w:pos="567"/>
+          <w:tab w:val="left" w:pos="0" w:leader="none"/>
+        </w:tabs>
+        <w:suppressAutoHyphens w:val="true"/>
+        <w:bidi w:val="0"/>
+        <w:spacing w:lineRule="auto" w:line="360" w:before="0" w:after="0"/>
+        <w:ind w:firstLine="720" w:start="0" w:end="0"/>
+        <w:jc w:val="both"/>
+        <w:rPr>
+          <w:rFonts w:eastAsia="Helvetica-Bold"/>
+          <w:b w:val="false"/>
+          <w:bCs w:val="false"/>
+          <w:sz w:val="28"/>
+          <w:szCs w:val="28"/>
+          <w:lang w:val="en-US"/>
+        </w:rPr>
+      </w:pPr>
+      <w:r>
+        <w:rPr>
+          <w:rFonts w:eastAsia="Helvetica-Bold"/>
+          <w:b w:val="false"/>
+          <w:bCs w:val="false"/>
+          <w:sz w:val="28"/>
+          <w:szCs w:val="28"/>
+          <w:lang w:val="en-US"/>
+        </w:rPr>
+        <w:t>Для умов задачі число X дорівнює:</w:t>
+      </w:r>
+    </w:p>
+    <w:p>
+      <w:pPr>
+        <w:pStyle w:val="Normal"/>
+        <w:widowControl/>
+        <w:tabs>
+          <w:tab w:val="clear" w:pos="567"/>
+          <w:tab w:val="left" w:pos="0" w:leader="none"/>
+        </w:tabs>
+        <w:suppressAutoHyphens w:val="true"/>
+        <w:bidi w:val="0"/>
+        <w:spacing w:lineRule="auto" w:line="360" w:before="0" w:after="0"/>
+        <w:ind w:firstLine="1440" w:start="0" w:end="0"/>
+        <w:jc w:val="both"/>
+        <w:rPr>
+          <w:rFonts w:eastAsia="Helvetica-Bold"/>
+          <w:b w:val="false"/>
+          <w:bCs w:val="false"/>
+          <w:sz w:val="28"/>
+          <w:szCs w:val="28"/>
+          <w:lang w:val="en-US"/>
+        </w:rPr>
+      </w:pPr>
+      <w:r>
+        <w:rPr>
+          <w:rFonts w:eastAsia="Helvetica-Bold"/>
+          <w:b w:val="false"/>
+          <w:bCs w:val="false"/>
+          <w:sz w:val="28"/>
+          <w:szCs w:val="28"/>
+          <w:lang w:val="en-US"/>
+        </w:rPr>
+        <w:t>X = 90000 + 2 – 1 = 90001.</w:t>
+      </w:r>
+    </w:p>
+    <w:p>
+      <w:pPr>
+        <w:pStyle w:val="Normal"/>
+        <w:widowControl/>
+        <w:tabs>
+          <w:tab w:val="clear" w:pos="567"/>
+          <w:tab w:val="left" w:pos="0" w:leader="none"/>
+        </w:tabs>
+        <w:suppressAutoHyphens w:val="true"/>
+        <w:bidi w:val="0"/>
+        <w:spacing w:lineRule="auto" w:line="360" w:before="0" w:after="0"/>
+        <w:ind w:firstLine="720" w:start="0" w:end="0"/>
+        <w:jc w:val="both"/>
+        <w:rPr>
+          <w:rFonts w:eastAsia="Helvetica-Bold"/>
+          <w:b w:val="false"/>
+          <w:bCs w:val="false"/>
+          <w:sz w:val="28"/>
+          <w:szCs w:val="28"/>
+          <w:lang w:val="en-US"/>
+        </w:rPr>
+      </w:pPr>
+      <w:r>
+        <w:rPr>
+          <w:rFonts w:eastAsia="Helvetica-Bold"/>
+          <w:b w:val="false"/>
+          <w:bCs w:val="false"/>
+          <w:sz w:val="28"/>
+          <w:szCs w:val="28"/>
+          <w:lang w:val="en-US"/>
+        </w:rPr>
+        <w:t>Отримане число X переводиться з десяткової у двійкову систему числення:</w:t>
+      </w:r>
+    </w:p>
+    <w:p>
+      <w:pPr>
+        <w:pStyle w:val="Normal"/>
+        <w:widowControl/>
+        <w:tabs>
+          <w:tab w:val="clear" w:pos="567"/>
+          <w:tab w:val="left" w:pos="0" w:leader="none"/>
+        </w:tabs>
+        <w:suppressAutoHyphens w:val="true"/>
+        <w:bidi w:val="0"/>
+        <w:spacing w:lineRule="auto" w:line="360" w:before="0" w:after="0"/>
+        <w:ind w:firstLine="1440" w:start="0" w:end="0"/>
+        <w:jc w:val="both"/>
+        <w:rPr>
+          <w:rFonts w:eastAsia="Helvetica-Bold"/>
+          <w:b w:val="false"/>
+          <w:bCs w:val="false"/>
+          <w:sz w:val="28"/>
+          <w:szCs w:val="28"/>
+          <w:lang w:val="en-US"/>
+        </w:rPr>
+      </w:pPr>
+      <w:r>
+        <w:rPr>
+          <w:rFonts w:eastAsia="Helvetica-Bold"/>
+          <w:b w:val="false"/>
+          <w:bCs w:val="false"/>
+          <w:sz w:val="28"/>
+          <w:szCs w:val="28"/>
+          <w:lang w:val="en-US"/>
+        </w:rPr>
+        <w:t>X</w:t>
+      </w:r>
+      <w:r>
+        <w:rPr>
+          <w:rFonts w:eastAsia="Helvetica-Bold"/>
+          <w:b w:val="false"/>
+          <w:bCs w:val="false"/>
+          <w:sz w:val="28"/>
+          <w:szCs w:val="28"/>
+          <w:vertAlign w:val="subscript"/>
+          <w:lang w:val="en-US"/>
+        </w:rPr>
+        <w:t xml:space="preserve">10 </w:t>
+      </w:r>
+      <w:r>
+        <w:rPr>
+          <w:rFonts w:eastAsia="Helvetica-Bold"/>
+          <w:b w:val="false"/>
+          <w:bCs w:val="false"/>
+          <w:position w:val="0"/>
+          <w:sz w:val="28"/>
+          <w:sz w:val="28"/>
+          <w:szCs w:val="28"/>
+          <w:vertAlign w:val="baseline"/>
+          <w:lang w:val="en-US"/>
+        </w:rPr>
+        <w:t>→ X</w:t>
+      </w:r>
+      <w:r>
+        <w:rPr>
+          <w:rFonts w:eastAsia="Helvetica-Bold"/>
+          <w:b w:val="false"/>
+          <w:bCs w:val="false"/>
+          <w:sz w:val="28"/>
+          <w:szCs w:val="28"/>
+          <w:vertAlign w:val="subscript"/>
+          <w:lang w:val="en-US"/>
+        </w:rPr>
+        <w:t>2</w:t>
+      </w:r>
+      <w:r>
+        <w:rPr>
+          <w:rFonts w:eastAsia="Helvetica-Bold"/>
+          <w:b w:val="false"/>
+          <w:bCs w:val="false"/>
+          <w:position w:val="0"/>
+          <w:sz w:val="28"/>
+          <w:sz w:val="28"/>
+          <w:szCs w:val="28"/>
+          <w:vertAlign w:val="baseline"/>
+          <w:lang w:val="en-US"/>
+        </w:rPr>
+        <w:t>.</w:t>
+      </w:r>
+    </w:p>
+    <w:p>
+      <w:pPr>
+        <w:pStyle w:val="Normal"/>
+        <w:widowControl/>
+        <w:tabs>
+          <w:tab w:val="clear" w:pos="567"/>
+          <w:tab w:val="left" w:pos="0" w:leader="none"/>
+        </w:tabs>
+        <w:suppressAutoHyphens w:val="true"/>
+        <w:bidi w:val="0"/>
+        <w:spacing w:lineRule="auto" w:line="360" w:before="0" w:after="0"/>
+        <w:ind w:firstLine="720" w:start="0" w:end="0"/>
+        <w:jc w:val="both"/>
+        <w:rPr>
+          <w:rFonts w:eastAsia="Helvetica-Bold"/>
+          <w:b w:val="false"/>
+          <w:bCs w:val="false"/>
+          <w:sz w:val="28"/>
+          <w:szCs w:val="28"/>
+          <w:lang w:val="en-US"/>
+        </w:rPr>
+      </w:pPr>
+      <w:r>
+        <w:rPr>
+          <w:rFonts w:eastAsia="Helvetica-Bold"/>
+          <w:b w:val="false"/>
+          <w:bCs w:val="false"/>
+          <w:sz w:val="28"/>
+          <w:szCs w:val="28"/>
+          <w:lang w:val="en-US"/>
+        </w:rPr>
+        <w:t>Тобто:</w:t>
+      </w:r>
+    </w:p>
+    <w:p>
+      <w:pPr>
+        <w:pStyle w:val="Normal"/>
+        <w:widowControl/>
+        <w:tabs>
+          <w:tab w:val="clear" w:pos="567"/>
+          <w:tab w:val="left" w:pos="0" w:leader="none"/>
+        </w:tabs>
+        <w:suppressAutoHyphens w:val="true"/>
+        <w:bidi w:val="0"/>
+        <w:spacing w:lineRule="auto" w:line="360" w:before="0" w:after="0"/>
+        <w:ind w:firstLine="1440" w:start="0" w:end="0"/>
+        <w:jc w:val="both"/>
+        <w:rPr>
+          <w:rFonts w:eastAsia="Helvetica-Bold"/>
+          <w:b w:val="false"/>
+          <w:bCs w:val="false"/>
+          <w:sz w:val="28"/>
+          <w:szCs w:val="28"/>
+          <w:lang w:val="en-US"/>
+        </w:rPr>
+      </w:pPr>
+      <w:r>
+        <w:rPr>
+          <w:rFonts w:eastAsia="Helvetica-Bold"/>
+          <w:b w:val="false"/>
+          <w:bCs w:val="false"/>
+          <w:sz w:val="28"/>
+          <w:szCs w:val="28"/>
+          <w:lang w:val="en-US"/>
+        </w:rPr>
+        <w:t>90001</w:t>
+      </w:r>
+      <w:r>
+        <w:rPr>
+          <w:rFonts w:eastAsia="Helvetica-Bold"/>
+          <w:b w:val="false"/>
+          <w:bCs w:val="false"/>
+          <w:sz w:val="28"/>
+          <w:szCs w:val="28"/>
+          <w:vertAlign w:val="subscript"/>
+          <w:lang w:val="en-US"/>
+        </w:rPr>
+        <w:t>10</w:t>
+      </w:r>
+      <w:r>
+        <w:rPr>
+          <w:rFonts w:eastAsia="Helvetica-Bold"/>
+          <w:b w:val="false"/>
+          <w:bCs w:val="false"/>
+          <w:position w:val="0"/>
+          <w:sz w:val="28"/>
+          <w:sz w:val="28"/>
+          <w:szCs w:val="28"/>
+          <w:vertAlign w:val="baseline"/>
+          <w:lang w:val="en-US"/>
+        </w:rPr>
+        <w:t xml:space="preserve"> = 10101111110010001</w:t>
+      </w:r>
+      <w:r>
+        <w:rPr>
+          <w:rFonts w:eastAsia="Helvetica-Bold"/>
+          <w:b w:val="false"/>
+          <w:bCs w:val="false"/>
+          <w:sz w:val="28"/>
+          <w:szCs w:val="28"/>
+          <w:vertAlign w:val="subscript"/>
+          <w:lang w:val="en-US"/>
+        </w:rPr>
+        <w:t>2</w:t>
+      </w:r>
+    </w:p>
+    <w:p>
+      <w:pPr>
+        <w:pStyle w:val="Normal"/>
+        <w:widowControl/>
+        <w:tabs>
+          <w:tab w:val="clear" w:pos="567"/>
+          <w:tab w:val="left" w:pos="0" w:leader="none"/>
+        </w:tabs>
+        <w:suppressAutoHyphens w:val="true"/>
+        <w:bidi w:val="0"/>
+        <w:spacing w:lineRule="auto" w:line="360" w:before="0" w:after="0"/>
+        <w:ind w:firstLine="720" w:start="0" w:end="0"/>
+        <w:jc w:val="both"/>
+        <w:rPr>
+          <w:rFonts w:eastAsia="Helvetica-Bold"/>
+          <w:b w:val="false"/>
+          <w:bCs w:val="false"/>
+          <w:sz w:val="28"/>
+          <w:szCs w:val="28"/>
+          <w:lang w:val="en-US"/>
+        </w:rPr>
+      </w:pPr>
+      <w:r>
+        <w:rPr>
+          <w:rFonts w:eastAsia="Helvetica-Bold"/>
+          <w:b w:val="false"/>
+          <w:bCs w:val="false"/>
+          <w:sz w:val="28"/>
+          <w:szCs w:val="28"/>
+          <w:lang w:val="en-US"/>
+        </w:rPr>
+        <w:t>Кількість бітів у даному числі H = 17 і саме вони використовуються для нумерації вузлів.</w:t>
+      </w:r>
+    </w:p>
+    <w:p>
+      <w:pPr>
+        <w:pStyle w:val="Normal"/>
+        <w:widowControl/>
+        <w:tabs>
+          <w:tab w:val="clear" w:pos="567"/>
+          <w:tab w:val="left" w:pos="0" w:leader="none"/>
+        </w:tabs>
+        <w:suppressAutoHyphens w:val="true"/>
+        <w:bidi w:val="0"/>
+        <w:spacing w:lineRule="auto" w:line="360" w:before="0" w:after="0"/>
+        <w:ind w:firstLine="720" w:start="0" w:end="0"/>
+        <w:jc w:val="both"/>
+        <w:rPr>
+          <w:rFonts w:eastAsia="Helvetica-Bold"/>
+          <w:b w:val="false"/>
+          <w:bCs w:val="false"/>
+          <w:sz w:val="28"/>
+          <w:szCs w:val="28"/>
+          <w:lang w:val="en-US"/>
+        </w:rPr>
+      </w:pPr>
+      <w:r>
+        <w:rPr>
+          <w:rFonts w:eastAsia="Helvetica-Bold"/>
+          <w:b w:val="false"/>
+          <w:bCs w:val="false"/>
+          <w:sz w:val="28"/>
+          <w:szCs w:val="28"/>
+          <w:lang w:val="en-US"/>
+        </w:rPr>
+        <w:t>Знаючи кількість бітів N, що виділяються для адресації мережі, кількість бітів H, що виділяються для адресації вузлів, можна визначити кількість бітів S, що виділяються для адресації підмереж:</w:t>
+      </w:r>
+    </w:p>
+    <w:p>
+      <w:pPr>
+        <w:pStyle w:val="Normal"/>
+        <w:widowControl/>
+        <w:tabs>
+          <w:tab w:val="clear" w:pos="567"/>
+          <w:tab w:val="left" w:pos="0" w:leader="none"/>
+        </w:tabs>
+        <w:suppressAutoHyphens w:val="true"/>
+        <w:bidi w:val="0"/>
+        <w:spacing w:lineRule="auto" w:line="360" w:before="0" w:after="0"/>
+        <w:ind w:firstLine="1440" w:start="0" w:end="0"/>
+        <w:jc w:val="both"/>
+        <w:rPr>
+          <w:rFonts w:eastAsia="Helvetica-Bold"/>
+          <w:b w:val="false"/>
+          <w:bCs w:val="false"/>
+          <w:sz w:val="28"/>
+          <w:szCs w:val="28"/>
+          <w:lang w:val="en-US"/>
+        </w:rPr>
+      </w:pPr>
+      <w:r>
+        <w:rPr>
+          <w:rFonts w:eastAsia="Helvetica-Bold"/>
+          <w:b w:val="false"/>
+          <w:bCs w:val="false"/>
+          <w:sz w:val="28"/>
+          <w:szCs w:val="28"/>
+          <w:lang w:val="en-US"/>
+        </w:rPr>
+        <w:t>S = 32 – N – H,</w:t>
+      </w:r>
+    </w:p>
+    <w:p>
+      <w:pPr>
+        <w:pStyle w:val="Normal"/>
+        <w:widowControl/>
+        <w:tabs>
+          <w:tab w:val="clear" w:pos="567"/>
+          <w:tab w:val="left" w:pos="0" w:leader="none"/>
+        </w:tabs>
+        <w:suppressAutoHyphens w:val="true"/>
+        <w:bidi w:val="0"/>
+        <w:spacing w:lineRule="auto" w:line="360" w:before="0" w:after="0"/>
+        <w:ind w:firstLine="720" w:start="0" w:end="0"/>
+        <w:jc w:val="both"/>
+        <w:rPr>
+          <w:rFonts w:eastAsia="Helvetica-Bold"/>
+          <w:b w:val="false"/>
+          <w:bCs w:val="false"/>
+          <w:sz w:val="28"/>
+          <w:szCs w:val="28"/>
+          <w:lang w:val="en-US"/>
+        </w:rPr>
+      </w:pPr>
+      <w:r>
+        <w:rPr>
+          <w:rFonts w:eastAsia="Helvetica-Bold"/>
+          <w:b w:val="false"/>
+          <w:bCs w:val="false"/>
+          <w:sz w:val="28"/>
+          <w:szCs w:val="28"/>
+          <w:lang w:val="en-US"/>
+        </w:rPr>
+        <w:t>Для нашого випадку N = 8 бітів, H = 17 бітів:</w:t>
+      </w:r>
+    </w:p>
+    <w:p>
+      <w:pPr>
+        <w:pStyle w:val="Normal"/>
+        <w:widowControl/>
+        <w:tabs>
+          <w:tab w:val="clear" w:pos="567"/>
+          <w:tab w:val="left" w:pos="0" w:leader="none"/>
+        </w:tabs>
+        <w:suppressAutoHyphens w:val="true"/>
+        <w:bidi w:val="0"/>
+        <w:spacing w:lineRule="auto" w:line="360" w:before="0" w:after="0"/>
+        <w:ind w:firstLine="1440" w:start="0" w:end="0"/>
+        <w:jc w:val="both"/>
+        <w:rPr>
+          <w:rFonts w:eastAsia="Helvetica-Bold"/>
+          <w:b w:val="false"/>
+          <w:bCs w:val="false"/>
+          <w:sz w:val="28"/>
+          <w:szCs w:val="28"/>
+          <w:lang w:val="en-US"/>
+        </w:rPr>
+      </w:pPr>
+      <w:r>
+        <w:rPr>
+          <w:rFonts w:eastAsia="Helvetica-Bold"/>
+          <w:b w:val="false"/>
+          <w:bCs w:val="false"/>
+          <w:sz w:val="28"/>
+          <w:szCs w:val="28"/>
+          <w:lang w:val="en-US"/>
+        </w:rPr>
+        <w:t>S = 32 – 8 – 17 = 7 бітів.</w:t>
+      </w:r>
+    </w:p>
+    <w:p>
+      <w:pPr>
+        <w:pStyle w:val="Normal"/>
+        <w:widowControl/>
+        <w:tabs>
+          <w:tab w:val="clear" w:pos="567"/>
+          <w:tab w:val="left" w:pos="0" w:leader="none"/>
+        </w:tabs>
+        <w:suppressAutoHyphens w:val="true"/>
+        <w:bidi w:val="0"/>
+        <w:spacing w:lineRule="auto" w:line="360" w:before="0" w:after="0"/>
+        <w:ind w:firstLine="720" w:start="0" w:end="0"/>
+        <w:jc w:val="both"/>
+        <w:rPr>
+          <w:rFonts w:eastAsia="Helvetica-Bold"/>
+          <w:b w:val="false"/>
+          <w:bCs w:val="false"/>
+          <w:sz w:val="28"/>
+          <w:szCs w:val="28"/>
+          <w:lang w:val="en-US"/>
+        </w:rPr>
+      </w:pPr>
+      <w:r>
+        <w:rPr>
+          <w:rFonts w:eastAsia="Helvetica-Bold"/>
+          <w:b w:val="false"/>
+          <w:bCs w:val="false"/>
+          <w:sz w:val="28"/>
+          <w:szCs w:val="28"/>
+          <w:lang w:val="en-US"/>
+        </w:rPr>
+        <w:t>Префікс підмережі визначається як:</w:t>
+      </w:r>
+    </w:p>
+    <w:p>
+      <w:pPr>
+        <w:pStyle w:val="Normal"/>
+        <w:widowControl/>
+        <w:tabs>
+          <w:tab w:val="clear" w:pos="567"/>
+          <w:tab w:val="left" w:pos="0" w:leader="none"/>
+        </w:tabs>
+        <w:suppressAutoHyphens w:val="true"/>
+        <w:bidi w:val="0"/>
+        <w:spacing w:lineRule="auto" w:line="360" w:before="0" w:after="0"/>
+        <w:ind w:firstLine="1440" w:start="0" w:end="0"/>
+        <w:jc w:val="both"/>
+        <w:rPr>
+          <w:rFonts w:eastAsia="Helvetica-Bold"/>
+          <w:b w:val="false"/>
+          <w:bCs w:val="false"/>
+          <w:sz w:val="28"/>
+          <w:szCs w:val="28"/>
+          <w:lang w:val="en-US"/>
+        </w:rPr>
+      </w:pPr>
+      <w:r>
+        <w:rPr>
+          <w:rFonts w:eastAsia="Helvetica-Bold"/>
+          <w:b w:val="false"/>
+          <w:bCs w:val="false"/>
+          <w:sz w:val="28"/>
+          <w:szCs w:val="28"/>
+          <w:lang w:val="en-US"/>
+        </w:rPr>
+        <w:t>P = 32 – H.</w:t>
+      </w:r>
+    </w:p>
+    <w:p>
+      <w:pPr>
+        <w:pStyle w:val="Normal"/>
+        <w:widowControl/>
+        <w:tabs>
+          <w:tab w:val="clear" w:pos="567"/>
+          <w:tab w:val="left" w:pos="0" w:leader="none"/>
+        </w:tabs>
+        <w:suppressAutoHyphens w:val="true"/>
+        <w:bidi w:val="0"/>
+        <w:spacing w:lineRule="auto" w:line="360" w:before="0" w:after="0"/>
+        <w:ind w:firstLine="720" w:start="0" w:end="0"/>
+        <w:jc w:val="both"/>
+        <w:rPr>
+          <w:rFonts w:eastAsia="Helvetica-Bold"/>
+          <w:b w:val="false"/>
+          <w:bCs w:val="false"/>
+          <w:sz w:val="28"/>
+          <w:szCs w:val="28"/>
+          <w:lang w:val="en-US"/>
+        </w:rPr>
+      </w:pPr>
+      <w:r>
+        <w:rPr>
+          <w:rFonts w:eastAsia="Helvetica-Bold"/>
+          <w:b w:val="false"/>
+          <w:bCs w:val="false"/>
+          <w:sz w:val="28"/>
+          <w:szCs w:val="28"/>
+          <w:lang w:val="en-US"/>
+        </w:rPr>
+        <w:t>Для нашого випадку Н = 17 бітів.</w:t>
+      </w:r>
+    </w:p>
+    <w:p>
+      <w:pPr>
+        <w:pStyle w:val="Normal"/>
+        <w:widowControl/>
+        <w:tabs>
+          <w:tab w:val="clear" w:pos="567"/>
+          <w:tab w:val="left" w:pos="0" w:leader="none"/>
+        </w:tabs>
+        <w:suppressAutoHyphens w:val="true"/>
+        <w:bidi w:val="0"/>
+        <w:spacing w:lineRule="auto" w:line="360" w:before="0" w:after="0"/>
+        <w:ind w:firstLine="720" w:start="0" w:end="0"/>
+        <w:jc w:val="both"/>
+        <w:rPr>
+          <w:rFonts w:eastAsia="Helvetica-Bold"/>
+          <w:b w:val="false"/>
+          <w:bCs w:val="false"/>
+          <w:sz w:val="28"/>
+          <w:szCs w:val="28"/>
+          <w:lang w:val="en-US"/>
+        </w:rPr>
+      </w:pPr>
+      <w:r>
+        <w:rPr>
+          <w:rFonts w:eastAsia="Helvetica-Bold"/>
+          <w:b w:val="false"/>
+          <w:bCs w:val="false"/>
+          <w:sz w:val="28"/>
+          <w:szCs w:val="28"/>
+          <w:lang w:val="en-US"/>
+        </w:rPr>
+        <w:t>Отже,:</w:t>
+      </w:r>
+    </w:p>
+    <w:p>
+      <w:pPr>
+        <w:pStyle w:val="Normal"/>
+        <w:widowControl/>
+        <w:tabs>
+          <w:tab w:val="clear" w:pos="567"/>
+          <w:tab w:val="left" w:pos="0" w:leader="none"/>
+        </w:tabs>
+        <w:suppressAutoHyphens w:val="true"/>
+        <w:bidi w:val="0"/>
+        <w:spacing w:lineRule="auto" w:line="360" w:before="0" w:after="0"/>
+        <w:ind w:firstLine="1440" w:start="0" w:end="0"/>
+        <w:jc w:val="both"/>
+        <w:rPr>
+          <w:rFonts w:eastAsia="Helvetica-Bold"/>
+          <w:b w:val="false"/>
+          <w:bCs w:val="false"/>
+          <w:sz w:val="28"/>
+          <w:szCs w:val="28"/>
+          <w:lang w:val="en-US"/>
+        </w:rPr>
+      </w:pPr>
+      <w:r>
+        <w:rPr>
+          <w:rFonts w:eastAsia="Helvetica-Bold"/>
+          <w:b w:val="false"/>
+          <w:bCs w:val="false"/>
+          <w:sz w:val="28"/>
+          <w:szCs w:val="28"/>
+          <w:lang w:val="en-US"/>
+        </w:rPr>
+        <w:t>P = 32 – 17 = 15 біти.</w:t>
+      </w:r>
+    </w:p>
+    <w:p>
+      <w:pPr>
+        <w:pStyle w:val="Normal"/>
+        <w:widowControl/>
+        <w:tabs>
+          <w:tab w:val="clear" w:pos="567"/>
+          <w:tab w:val="left" w:pos="0" w:leader="none"/>
+        </w:tabs>
+        <w:suppressAutoHyphens w:val="true"/>
+        <w:bidi w:val="0"/>
+        <w:spacing w:lineRule="auto" w:line="360" w:before="0" w:after="0"/>
+        <w:ind w:firstLine="720" w:start="0" w:end="0"/>
+        <w:jc w:val="both"/>
+        <w:rPr>
+          <w:rFonts w:eastAsia="Helvetica-Bold"/>
+          <w:b w:val="false"/>
+          <w:bCs w:val="false"/>
+          <w:sz w:val="28"/>
+          <w:szCs w:val="28"/>
+          <w:lang w:val="en-US"/>
+        </w:rPr>
+      </w:pPr>
+      <w:r>
+        <w:rPr>
+          <w:rFonts w:eastAsia="Helvetica-Bold"/>
+          <w:b w:val="false"/>
+          <w:bCs w:val="false"/>
+          <w:sz w:val="28"/>
+          <w:szCs w:val="28"/>
+          <w:lang w:val="en-US"/>
+        </w:rPr>
+        <w:t>Префікс відповідно має вигляд – /15.</w:t>
+      </w:r>
+    </w:p>
+    <w:p>
+      <w:pPr>
+        <w:pStyle w:val="Normal"/>
+        <w:widowControl/>
+        <w:tabs>
+          <w:tab w:val="clear" w:pos="567"/>
+          <w:tab w:val="left" w:pos="0" w:leader="none"/>
+        </w:tabs>
+        <w:suppressAutoHyphens w:val="true"/>
+        <w:bidi w:val="0"/>
+        <w:spacing w:lineRule="auto" w:line="360" w:before="0" w:after="0"/>
+        <w:ind w:firstLine="720" w:start="0" w:end="0"/>
+        <w:jc w:val="both"/>
+        <w:rPr>
+          <w:rFonts w:eastAsia="Helvetica-Bold"/>
+          <w:b w:val="false"/>
+          <w:bCs w:val="false"/>
+          <w:sz w:val="28"/>
+          <w:szCs w:val="28"/>
+          <w:lang w:val="en-US"/>
+        </w:rPr>
+      </w:pPr>
+      <w:r>
+        <w:rPr>
+          <w:rFonts w:eastAsia="Helvetica-Bold"/>
+          <w:b w:val="false"/>
+          <w:bCs w:val="false"/>
+          <w:sz w:val="28"/>
+          <w:szCs w:val="28"/>
+          <w:lang w:val="en-US"/>
+        </w:rPr>
+        <w:t>Знаючи префікс, маску підмережі можна визначити визначити за таблицею відповідностей або шляхом розрахунку. У нашому випадку префіксу /15 відповідає маска 255.254.0.0</w:t>
+      </w:r>
+    </w:p>
+    <w:p>
+      <w:pPr>
+        <w:pStyle w:val="Normal"/>
+        <w:widowControl/>
+        <w:tabs>
+          <w:tab w:val="clear" w:pos="567"/>
+          <w:tab w:val="left" w:pos="0" w:leader="none"/>
+        </w:tabs>
+        <w:suppressAutoHyphens w:val="true"/>
+        <w:bidi w:val="0"/>
+        <w:spacing w:lineRule="auto" w:line="360" w:before="0" w:after="0"/>
+        <w:ind w:firstLine="720" w:start="0" w:end="0"/>
+        <w:jc w:val="both"/>
+        <w:rPr>
+          <w:rFonts w:eastAsia="Helvetica-Bold"/>
+          <w:b w:val="false"/>
+          <w:bCs w:val="false"/>
+          <w:sz w:val="28"/>
+          <w:szCs w:val="28"/>
+          <w:lang w:val="en-US"/>
+        </w:rPr>
+      </w:pPr>
+      <w:r>
+        <w:rPr>
+          <w:rFonts w:eastAsia="Helvetica-Bold"/>
+          <w:b w:val="false"/>
+          <w:bCs w:val="false"/>
+          <w:sz w:val="28"/>
+          <w:szCs w:val="28"/>
+          <w:lang w:val="en-US"/>
+        </w:rPr>
+        <w:t>Кількість підмереж розраховується за формулою:</w:t>
+      </w:r>
+    </w:p>
+    <w:p>
+      <w:pPr>
+        <w:pStyle w:val="Normal"/>
+        <w:widowControl/>
+        <w:tabs>
+          <w:tab w:val="clear" w:pos="567"/>
+          <w:tab w:val="left" w:pos="0" w:leader="none"/>
+        </w:tabs>
+        <w:suppressAutoHyphens w:val="true"/>
+        <w:bidi w:val="0"/>
+        <w:spacing w:lineRule="auto" w:line="360" w:before="0" w:after="0"/>
+        <w:ind w:firstLine="1440" w:start="0" w:end="0"/>
+        <w:jc w:val="both"/>
+        <w:rPr>
+          <w:sz w:val="28"/>
+          <w:szCs w:val="28"/>
+        </w:rPr>
+      </w:pPr>
+      <w:r>
+        <w:rPr>
+          <w:sz w:val="28"/>
+          <w:szCs w:val="28"/>
+        </w:rPr>
+        <w:t>K</w:t>
+      </w:r>
+      <w:r>
+        <w:rPr>
+          <w:i w:val="false"/>
+          <w:iCs w:val="false"/>
+          <w:sz w:val="28"/>
+          <w:szCs w:val="28"/>
+          <w:vertAlign w:val="subscript"/>
+        </w:rPr>
+        <w:t>підмереж</w:t>
+      </w:r>
+      <w:r>
+        <w:rPr>
+          <w:i/>
+          <w:iCs/>
+          <w:position w:val="0"/>
+          <w:sz w:val="28"/>
+          <w:sz w:val="28"/>
+          <w:szCs w:val="28"/>
+          <w:vertAlign w:val="baseline"/>
+        </w:rPr>
+        <w:t xml:space="preserve"> = 2</w:t>
+      </w:r>
+      <w:r>
+        <w:rPr>
+          <w:i/>
+          <w:iCs/>
+          <w:sz w:val="28"/>
+          <w:szCs w:val="28"/>
+          <w:vertAlign w:val="superscript"/>
+        </w:rPr>
+        <w:t>P-N</w:t>
+      </w:r>
+      <w:r>
+        <w:rPr>
+          <w:i/>
+          <w:iCs/>
+          <w:position w:val="0"/>
+          <w:sz w:val="28"/>
+          <w:sz w:val="28"/>
+          <w:szCs w:val="28"/>
+          <w:vertAlign w:val="baseline"/>
+        </w:rPr>
+        <w:t xml:space="preserve"> або K</w:t>
+      </w:r>
+      <w:r>
+        <w:rPr>
+          <w:i w:val="false"/>
+          <w:iCs w:val="false"/>
+          <w:sz w:val="28"/>
+          <w:szCs w:val="28"/>
+          <w:vertAlign w:val="subscript"/>
+        </w:rPr>
+        <w:t>підмереж</w:t>
+      </w:r>
+      <w:r>
+        <w:rPr>
+          <w:i/>
+          <w:iCs/>
+          <w:position w:val="0"/>
+          <w:sz w:val="28"/>
+          <w:sz w:val="28"/>
+          <w:szCs w:val="28"/>
+          <w:vertAlign w:val="baseline"/>
+        </w:rPr>
+        <w:t xml:space="preserve"> = 2</w:t>
+      </w:r>
+      <w:r>
+        <w:rPr>
+          <w:i/>
+          <w:iCs/>
+          <w:sz w:val="28"/>
+          <w:szCs w:val="28"/>
+          <w:vertAlign w:val="superscript"/>
+        </w:rPr>
+        <w:t>S</w:t>
+      </w:r>
+      <w:r>
+        <w:rPr>
+          <w:i/>
+          <w:iCs/>
+          <w:position w:val="0"/>
+          <w:sz w:val="28"/>
+          <w:sz w:val="28"/>
+          <w:szCs w:val="28"/>
+          <w:vertAlign w:val="baseline"/>
+        </w:rPr>
+        <w:t>.</w:t>
+      </w:r>
+    </w:p>
+    <w:p>
+      <w:pPr>
+        <w:pStyle w:val="Normal"/>
+        <w:widowControl/>
+        <w:tabs>
+          <w:tab w:val="clear" w:pos="567"/>
+          <w:tab w:val="left" w:pos="0" w:leader="none"/>
+        </w:tabs>
+        <w:suppressAutoHyphens w:val="true"/>
+        <w:bidi w:val="0"/>
+        <w:spacing w:lineRule="auto" w:line="360" w:before="0" w:after="0"/>
+        <w:ind w:firstLine="720" w:start="0" w:end="0"/>
+        <w:jc w:val="both"/>
+        <w:rPr>
+          <w:b w:val="false"/>
+          <w:bCs w:val="false"/>
+          <w:i w:val="false"/>
+          <w:i w:val="false"/>
+          <w:iCs w:val="false"/>
+          <w:sz w:val="28"/>
+          <w:szCs w:val="28"/>
+        </w:rPr>
+      </w:pPr>
+      <w:r>
+        <w:rPr>
+          <w:b w:val="false"/>
+          <w:bCs w:val="false"/>
+          <w:i w:val="false"/>
+          <w:iCs w:val="false"/>
+          <w:sz w:val="28"/>
+          <w:szCs w:val="28"/>
+        </w:rPr>
+        <w:t>Точна кількість вузлів (IP-адрес вузлів) однієї підмережі розраховується за формулою:</w:t>
+      </w:r>
+    </w:p>
+    <w:p>
+      <w:pPr>
+        <w:pStyle w:val="Normal"/>
+        <w:widowControl/>
+        <w:tabs>
+          <w:tab w:val="clear" w:pos="567"/>
+          <w:tab w:val="left" w:pos="0" w:leader="none"/>
+        </w:tabs>
+        <w:suppressAutoHyphens w:val="true"/>
+        <w:bidi w:val="0"/>
+        <w:spacing w:lineRule="auto" w:line="360" w:before="0" w:after="0"/>
+        <w:ind w:firstLine="1440" w:start="0" w:end="0"/>
+        <w:jc w:val="both"/>
+        <w:rPr>
+          <w:sz w:val="28"/>
+          <w:szCs w:val="28"/>
+        </w:rPr>
+      </w:pPr>
+      <w:r>
+        <w:rPr>
+          <w:rFonts w:eastAsia="Helvetica-Bold"/>
+          <w:sz w:val="28"/>
+          <w:szCs w:val="28"/>
+          <w:lang w:val="en-US"/>
+        </w:rPr>
+        <w:t>K</w:t>
+      </w:r>
+      <w:r>
+        <w:rPr>
+          <w:rFonts w:eastAsia="Helvetica-Bold"/>
+          <w:sz w:val="28"/>
+          <w:szCs w:val="28"/>
+          <w:vertAlign w:val="subscript"/>
+          <w:lang w:val="en-US"/>
+        </w:rPr>
+        <w:t>вузлів</w:t>
+      </w:r>
+      <w:r>
+        <w:rPr>
+          <w:rFonts w:eastAsia="Helvetica-Bold"/>
+          <w:position w:val="0"/>
+          <w:sz w:val="28"/>
+          <w:sz w:val="28"/>
+          <w:szCs w:val="28"/>
+          <w:vertAlign w:val="baseline"/>
+          <w:lang w:val="en-US"/>
+        </w:rPr>
+        <w:t xml:space="preserve"> = 2</w:t>
+      </w:r>
+      <w:r>
+        <w:rPr>
+          <w:rFonts w:eastAsia="Helvetica-Bold"/>
+          <w:sz w:val="28"/>
+          <w:szCs w:val="28"/>
+          <w:vertAlign w:val="superscript"/>
+          <w:lang w:val="en-US"/>
+        </w:rPr>
+        <w:t>(32 – P)</w:t>
+      </w:r>
+      <w:r>
+        <w:rPr>
+          <w:rFonts w:eastAsia="Helvetica-Bold"/>
+          <w:position w:val="0"/>
+          <w:sz w:val="28"/>
+          <w:sz w:val="28"/>
+          <w:szCs w:val="28"/>
+          <w:vertAlign w:val="baseline"/>
+          <w:lang w:val="en-US"/>
+        </w:rPr>
+        <w:t xml:space="preserve"> – 2 або K</w:t>
+      </w:r>
+      <w:r>
+        <w:rPr>
+          <w:rFonts w:eastAsia="Helvetica-Bold"/>
+          <w:sz w:val="28"/>
+          <w:szCs w:val="28"/>
+          <w:vertAlign w:val="subscript"/>
+          <w:lang w:val="en-US"/>
+        </w:rPr>
+        <w:t>вузлів</w:t>
+      </w:r>
+      <w:r>
+        <w:rPr>
+          <w:rFonts w:eastAsia="Helvetica-Bold"/>
+          <w:position w:val="0"/>
+          <w:sz w:val="28"/>
+          <w:sz w:val="28"/>
+          <w:szCs w:val="28"/>
+          <w:vertAlign w:val="baseline"/>
+          <w:lang w:val="en-US"/>
+        </w:rPr>
+        <w:t xml:space="preserve"> = 2</w:t>
+      </w:r>
+      <w:r>
+        <w:rPr>
+          <w:rFonts w:eastAsia="Helvetica-Bold"/>
+          <w:sz w:val="28"/>
+          <w:szCs w:val="28"/>
+          <w:vertAlign w:val="superscript"/>
+          <w:lang w:val="en-US"/>
+        </w:rPr>
+        <w:t>H</w:t>
+      </w:r>
+      <w:r>
+        <w:rPr>
+          <w:rFonts w:eastAsia="Helvetica-Bold"/>
+          <w:position w:val="0"/>
+          <w:sz w:val="28"/>
+          <w:sz w:val="28"/>
+          <w:szCs w:val="28"/>
+          <w:vertAlign w:val="baseline"/>
+          <w:lang w:val="en-US"/>
+        </w:rPr>
+        <w:t xml:space="preserve"> – 2.</w:t>
+      </w:r>
+    </w:p>
+    <w:p>
+      <w:pPr>
+        <w:pStyle w:val="Normal"/>
+        <w:widowControl/>
+        <w:tabs>
+          <w:tab w:val="clear" w:pos="567"/>
+          <w:tab w:val="left" w:pos="0" w:leader="none"/>
+        </w:tabs>
+        <w:suppressAutoHyphens w:val="true"/>
+        <w:bidi w:val="0"/>
+        <w:spacing w:lineRule="auto" w:line="360" w:before="0" w:after="0"/>
+        <w:ind w:firstLine="720" w:start="0" w:end="0"/>
+        <w:jc w:val="both"/>
+        <w:rPr>
+          <w:rFonts w:eastAsia="Helvetica-Bold"/>
+          <w:sz w:val="28"/>
+          <w:szCs w:val="28"/>
+          <w:lang w:val="en-US"/>
+        </w:rPr>
+      </w:pPr>
+      <w:r>
+        <w:rPr>
+          <w:rFonts w:eastAsia="Helvetica-Bold"/>
+          <w:sz w:val="28"/>
+          <w:szCs w:val="28"/>
+          <w:lang w:val="en-US"/>
+        </w:rPr>
+        <w:t>Як результат маємо:</w:t>
+      </w:r>
+    </w:p>
+    <w:p>
+      <w:pPr>
+        <w:pStyle w:val="Normal"/>
+        <w:widowControl/>
+        <w:tabs>
+          <w:tab w:val="clear" w:pos="567"/>
+          <w:tab w:val="left" w:pos="0" w:leader="none"/>
+        </w:tabs>
+        <w:suppressAutoHyphens w:val="true"/>
+        <w:bidi w:val="0"/>
+        <w:spacing w:lineRule="auto" w:line="360" w:before="0" w:after="0"/>
+        <w:ind w:firstLine="1440" w:start="0" w:end="0"/>
+        <w:jc w:val="both"/>
+        <w:rPr>
+          <w:sz w:val="28"/>
+          <w:szCs w:val="28"/>
+        </w:rPr>
+      </w:pPr>
+      <w:r>
+        <w:rPr>
+          <w:sz w:val="28"/>
+          <w:szCs w:val="28"/>
+        </w:rPr>
+        <w:t>K</w:t>
+      </w:r>
+      <w:r>
+        <w:rPr>
+          <w:i w:val="false"/>
+          <w:iCs w:val="false"/>
+          <w:sz w:val="28"/>
+          <w:szCs w:val="28"/>
+          <w:vertAlign w:val="subscript"/>
+        </w:rPr>
+        <w:t>підмереж</w:t>
+      </w:r>
+      <w:r>
+        <w:rPr>
+          <w:i w:val="false"/>
+          <w:iCs w:val="false"/>
+          <w:position w:val="0"/>
+          <w:sz w:val="28"/>
+          <w:sz w:val="28"/>
+          <w:szCs w:val="28"/>
+          <w:vertAlign w:val="baseline"/>
+        </w:rPr>
+        <w:t xml:space="preserve"> = 2</w:t>
+      </w:r>
+      <w:r>
+        <w:rPr>
+          <w:i w:val="false"/>
+          <w:iCs w:val="false"/>
+          <w:sz w:val="28"/>
+          <w:szCs w:val="28"/>
+          <w:vertAlign w:val="superscript"/>
+        </w:rPr>
+        <w:t>7</w:t>
+      </w:r>
+      <w:r>
+        <w:rPr>
+          <w:i w:val="false"/>
+          <w:iCs w:val="false"/>
+          <w:position w:val="0"/>
+          <w:sz w:val="28"/>
+          <w:sz w:val="28"/>
+          <w:szCs w:val="28"/>
+          <w:vertAlign w:val="baseline"/>
+        </w:rPr>
+        <w:t xml:space="preserve"> = 128.</w:t>
+      </w:r>
+    </w:p>
+    <w:p>
+      <w:pPr>
+        <w:pStyle w:val="Normal"/>
+        <w:widowControl/>
+        <w:tabs>
+          <w:tab w:val="clear" w:pos="567"/>
+          <w:tab w:val="left" w:pos="0" w:leader="none"/>
+        </w:tabs>
+        <w:suppressAutoHyphens w:val="true"/>
+        <w:bidi w:val="0"/>
+        <w:spacing w:lineRule="auto" w:line="360" w:before="0" w:after="0"/>
+        <w:ind w:firstLine="1440" w:start="0" w:end="0"/>
+        <w:jc w:val="both"/>
+        <w:rPr>
+          <w:sz w:val="28"/>
+          <w:szCs w:val="28"/>
+        </w:rPr>
+      </w:pPr>
+      <w:r>
+        <w:rPr>
+          <w:rFonts w:eastAsia="Helvetica-Bold"/>
+          <w:sz w:val="28"/>
+          <w:szCs w:val="28"/>
+          <w:lang w:val="en-US"/>
+        </w:rPr>
+        <w:t>K</w:t>
+      </w:r>
+      <w:r>
+        <w:rPr>
+          <w:rFonts w:eastAsia="Helvetica-Bold"/>
+          <w:sz w:val="28"/>
+          <w:szCs w:val="28"/>
+          <w:vertAlign w:val="subscript"/>
+          <w:lang w:val="en-US"/>
+        </w:rPr>
+        <w:t>вузлів</w:t>
+      </w:r>
+      <w:r>
+        <w:rPr>
+          <w:rFonts w:eastAsia="Helvetica-Bold"/>
+          <w:position w:val="0"/>
+          <w:sz w:val="28"/>
+          <w:sz w:val="28"/>
+          <w:szCs w:val="28"/>
+          <w:vertAlign w:val="baseline"/>
+          <w:lang w:val="en-US"/>
+        </w:rPr>
+        <w:t xml:space="preserve"> = 2</w:t>
+      </w:r>
+      <w:r>
+        <w:rPr>
+          <w:rFonts w:eastAsia="Helvetica-Bold"/>
+          <w:sz w:val="28"/>
+          <w:szCs w:val="28"/>
+          <w:vertAlign w:val="superscript"/>
+          <w:lang w:val="en-US"/>
+        </w:rPr>
+        <w:t>17</w:t>
+      </w:r>
+      <w:r>
+        <w:rPr>
+          <w:rFonts w:eastAsia="Helvetica-Bold"/>
+          <w:position w:val="0"/>
+          <w:sz w:val="28"/>
+          <w:sz w:val="28"/>
+          <w:szCs w:val="28"/>
+          <w:vertAlign w:val="baseline"/>
+          <w:lang w:val="en-US"/>
+        </w:rPr>
+        <w:t xml:space="preserve"> – 2 = </w:t>
+      </w:r>
+      <w:r>
+        <w:rPr>
+          <w:rFonts w:eastAsia="Helvetica-Bold" w:cs="Times New Roman"/>
+          <w:sz w:val="28"/>
+          <w:szCs w:val="28"/>
+          <w:lang w:val="en-US"/>
+        </w:rPr>
+        <w:t>131072 – 2 = 131070.</w:t>
       </w:r>
     </w:p>
     <w:p>
@@ -2933,7 +4484,7 @@
       <mc:AlternateContent>
         <mc:Choice Requires="wpg">
           <w:drawing>
-            <wp:anchor behindDoc="1" distT="13335" distB="13335" distL="13335" distR="9525" simplePos="0" locked="0" layoutInCell="1" allowOverlap="1" relativeHeight="13" wp14:anchorId="10994A40">
+            <wp:anchor behindDoc="1" distT="13335" distB="13335" distL="13335" distR="9525" simplePos="0" locked="0" layoutInCell="1" allowOverlap="1" relativeHeight="34" wp14:anchorId="10994A40">
               <wp:simplePos x="0" y="0"/>
               <wp:positionH relativeFrom="column">
                 <wp:posOffset>-229235</wp:posOffset>
@@ -2963,7 +4514,7 @@
                       <wps:spPr>
                         <a:xfrm>
                           <a:off x="748080" y="9753120"/>
-                          <a:ext cx="862200" cy="173880"/>
+                          <a:ext cx="861120" cy="172800"/>
                         </a:xfrm>
                         <a:prstGeom prst="rect">
                           <a:avLst/>
@@ -2983,7 +4534,7 @@
                         <w:txbxContent>
                           <w:p>
                             <w:pPr>
-                              <w:pStyle w:val="Style11"/>
+                              <w:pStyle w:val="Style10"/>
                               <w:jc w:val="center"/>
                               <w:rPr>
                                 <w:rFonts w:ascii="Times New Roman" w:hAnsi="Times New Roman"/>
@@ -2999,7 +4550,7 @@
                           </w:p>
                           <w:p>
                             <w:pPr>
-                              <w:pStyle w:val="Style11"/>
+                              <w:pStyle w:val="Style10"/>
                               <w:jc w:val="center"/>
                               <w:rPr>
                                 <w:rFonts w:ascii="Times New Roman" w:hAnsi="Times New Roman"/>
@@ -3015,7 +4566,7 @@
                           </w:p>
                           <w:p>
                             <w:pPr>
-                              <w:pStyle w:val="Style11"/>
+                              <w:pStyle w:val="Style10"/>
                               <w:jc w:val="center"/>
                               <w:rPr>
                                 <w:rFonts w:ascii="Times New Roman" w:hAnsi="Times New Roman"/>
@@ -3057,7 +4608,7 @@
                           <wps:spPr>
                             <a:xfrm>
                               <a:off x="0" y="0"/>
-                              <a:ext cx="6652800" cy="10288800"/>
+                              <a:ext cx="6651720" cy="10287720"/>
                             </a:xfrm>
                             <a:prstGeom prst="rect">
                               <a:avLst/>
@@ -3334,7 +4885,7 @@
                           <wps:spPr>
                             <a:xfrm>
                               <a:off x="17640" y="10120680"/>
-                              <a:ext cx="326520" cy="152280"/>
+                              <a:ext cx="325080" cy="151200"/>
                             </a:xfrm>
                             <a:prstGeom prst="rect">
                               <a:avLst/>
@@ -3354,7 +4905,7 @@
                             <w:txbxContent>
                               <w:p>
                                 <w:pPr>
-                                  <w:pStyle w:val="Style11"/>
+                                  <w:pStyle w:val="Style10"/>
                                   <w:jc w:val="center"/>
                                   <w:rPr>
                                     <w:rFonts w:ascii="Times New Roman" w:hAnsi="Times New Roman"/>
@@ -3381,7 +4932,7 @@
                           <wps:spPr>
                             <a:xfrm>
                               <a:off x="379080" y="10120680"/>
-                              <a:ext cx="326520" cy="152280"/>
+                              <a:ext cx="325080" cy="151200"/>
                             </a:xfrm>
                             <a:prstGeom prst="rect">
                               <a:avLst/>
@@ -3401,7 +4952,7 @@
                             <w:txbxContent>
                               <w:p>
                                 <w:pPr>
-                                  <w:pStyle w:val="Style11"/>
+                                  <w:pStyle w:val="Style10"/>
                                   <w:jc w:val="center"/>
                                   <w:rPr>
                                     <w:rFonts w:ascii="Times New Roman" w:hAnsi="Times New Roman"/>
@@ -3428,7 +4979,7 @@
                           <wps:spPr>
                             <a:xfrm>
                               <a:off x="754920" y="10120680"/>
-                              <a:ext cx="849600" cy="152280"/>
+                              <a:ext cx="848520" cy="151200"/>
                             </a:xfrm>
                             <a:prstGeom prst="rect">
                               <a:avLst/>
@@ -3448,7 +4999,7 @@
                             <w:txbxContent>
                               <w:p>
                                 <w:pPr>
-                                  <w:pStyle w:val="Style11"/>
+                                  <w:pStyle w:val="Style10"/>
                                   <w:jc w:val="center"/>
                                   <w:rPr>
                                     <w:rFonts w:ascii="Times New Roman" w:hAnsi="Times New Roman"/>
@@ -3472,7 +5023,7 @@
                               </w:p>
                               <w:p>
                                 <w:pPr>
-                                  <w:pStyle w:val="Style11"/>
+                                  <w:pStyle w:val="Style10"/>
                                   <w:jc w:val="center"/>
                                   <w:rPr>
                                     <w:rFonts w:ascii="Times New Roman" w:hAnsi="Times New Roman"/>
@@ -3488,7 +5039,7 @@
                               </w:p>
                               <w:p>
                                 <w:pPr>
-                                  <w:pStyle w:val="Style11"/>
+                                  <w:pStyle w:val="Style10"/>
                                   <w:jc w:val="center"/>
                                   <w:rPr>
                                     <w:rFonts w:ascii="Times New Roman" w:hAnsi="Times New Roman"/>
@@ -3504,7 +5055,7 @@
                               </w:p>
                               <w:p>
                                 <w:pPr>
-                                  <w:pStyle w:val="Style11"/>
+                                  <w:pStyle w:val="Style10"/>
                                   <w:jc w:val="center"/>
                                   <w:rPr>
                                     <w:rFonts w:ascii="Times New Roman" w:hAnsi="Times New Roman"/>
@@ -3520,7 +5071,7 @@
                               </w:p>
                               <w:p>
                                 <w:pPr>
-                                  <w:pStyle w:val="Style11"/>
+                                  <w:pStyle w:val="Style10"/>
                                   <w:jc w:val="center"/>
                                   <w:rPr>
                                     <w:rFonts w:ascii="Times New Roman" w:hAnsi="Times New Roman"/>
@@ -3536,7 +5087,7 @@
                               </w:p>
                               <w:p>
                                 <w:pPr>
-                                  <w:pStyle w:val="Style11"/>
+                                  <w:pStyle w:val="Style10"/>
                                   <w:jc w:val="center"/>
                                   <w:rPr>
                                     <w:rFonts w:ascii="Times New Roman" w:hAnsi="Times New Roman"/>
@@ -3562,7 +5113,7 @@
                           <wps:spPr>
                             <a:xfrm>
                               <a:off x="1659240" y="10120680"/>
-                              <a:ext cx="504360" cy="152280"/>
+                              <a:ext cx="502920" cy="151200"/>
                             </a:xfrm>
                             <a:prstGeom prst="rect">
                               <a:avLst/>
@@ -3582,7 +5133,7 @@
                             <w:txbxContent>
                               <w:p>
                                 <w:pPr>
-                                  <w:pStyle w:val="Style11"/>
+                                  <w:pStyle w:val="Style10"/>
                                   <w:jc w:val="center"/>
                                   <w:rPr>
                                     <w:rFonts w:ascii="Times New Roman" w:hAnsi="Times New Roman"/>
@@ -3609,7 +5160,7 @@
                           <wps:spPr>
                             <a:xfrm>
                               <a:off x="2198880" y="10120680"/>
-                              <a:ext cx="326520" cy="152280"/>
+                              <a:ext cx="325080" cy="151200"/>
                             </a:xfrm>
                             <a:prstGeom prst="rect">
                               <a:avLst/>
@@ -3629,7 +5180,7 @@
                             <w:txbxContent>
                               <w:p>
                                 <w:pPr>
-                                  <w:pStyle w:val="Style11"/>
+                                  <w:pStyle w:val="Style10"/>
                                   <w:jc w:val="center"/>
                                   <w:rPr>
                                     <w:rFonts w:ascii="Times New Roman" w:hAnsi="Times New Roman"/>
@@ -3656,7 +5207,7 @@
                           <wps:spPr>
                             <a:xfrm>
                               <a:off x="6310080" y="9769320"/>
-                              <a:ext cx="326520" cy="151920"/>
+                              <a:ext cx="325080" cy="150480"/>
                             </a:xfrm>
                             <a:prstGeom prst="rect">
                               <a:avLst/>
@@ -3676,7 +5227,7 @@
                             <w:txbxContent>
                               <w:p>
                                 <w:pPr>
-                                  <w:pStyle w:val="Style11"/>
+                                  <w:pStyle w:val="Style10"/>
                                   <w:jc w:val="center"/>
                                   <w:rPr>
                                     <w:rFonts w:ascii="Times New Roman" w:hAnsi="Times New Roman"/>
@@ -3703,7 +5254,7 @@
                           <wps:spPr>
                             <a:xfrm>
                               <a:off x="6310080" y="10005120"/>
-                              <a:ext cx="326520" cy="210960"/>
+                              <a:ext cx="325080" cy="209520"/>
                             </a:xfrm>
                             <a:prstGeom prst="rect">
                               <a:avLst/>
@@ -3723,7 +5274,7 @@
                             <w:txbxContent>
                               <w:p>
                                 <w:pPr>
-                                  <w:pStyle w:val="Style11"/>
+                                  <w:pStyle w:val="Style10"/>
                                   <w:rPr>
                                     <w:rFonts w:ascii="Times New Roman" w:hAnsi="Times New Roman"/>
                                     <w:sz w:val="24"/>
@@ -3768,7 +5319,7 @@
                                     <w:rFonts w:ascii="Times New Roman" w:hAnsi="Times New Roman"/>
                                     <w:lang w:val="ru-RU"/>
                                   </w:rPr>
-                                  <w:t>3</w:t>
+                                  <w:t>5</w:t>
                                 </w:r>
                                 <w:r>
                                   <w:rPr>
@@ -3791,7 +5342,7 @@
                           <wps:spPr>
                             <a:xfrm>
                               <a:off x="2578680" y="9894600"/>
-                              <a:ext cx="3681000" cy="238680"/>
+                              <a:ext cx="3679920" cy="237600"/>
                             </a:xfrm>
                             <a:prstGeom prst="rect">
                               <a:avLst/>
@@ -3811,7 +5362,7 @@
                             <w:txbxContent>
                               <w:p>
                                 <w:pPr>
-                                  <w:pStyle w:val="Style11"/>
+                                  <w:pStyle w:val="Style10"/>
                                   <w:jc w:val="center"/>
                                   <w:rPr>
                                     <w:sz w:val="22"/>
@@ -3877,7 +5428,7 @@
                               </w:p>
                               <w:p>
                                 <w:pPr>
-                                  <w:pStyle w:val="Style11"/>
+                                  <w:pStyle w:val="Style10"/>
                                   <w:jc w:val="center"/>
                                   <w:rPr>
                                     <w:rFonts w:ascii="Journal" w:hAnsi="Journal"/>
@@ -3943,7 +5494,7 @@
                         <wps:spPr>
                           <a:xfrm>
                             <a:off x="748080" y="9928080"/>
-                            <a:ext cx="876960" cy="170280"/>
+                            <a:ext cx="875520" cy="168840"/>
                           </a:xfrm>
                           <a:prstGeom prst="rect">
                             <a:avLst/>
@@ -3963,7 +5514,7 @@
                           <w:txbxContent>
                             <w:p>
                               <w:pPr>
-                                <w:pStyle w:val="Style11"/>
+                                <w:pStyle w:val="Style10"/>
                                 <w:jc w:val="start"/>
                                 <w:rPr>
                                   <w:rFonts w:ascii="Times New Roman" w:hAnsi="Times New Roman"/>
@@ -3993,14 +5544,14 @@
         <mc:Fallback>
           <w:pict>
             <v:group id="shape_0" alt="Группа 60" style="position:absolute;margin-left:-18.05pt;margin-top:-20.95pt;width:524.1pt;height:810.2pt" coordorigin="-361,-419" coordsize="10482,16204">
-              <v:rect id="shape_0" ID="Rectangle 2" path="m0,0l-2147483645,0l-2147483645,-2147483646l0,-2147483646xe" stroked="f" o:allowincell="f" style="position:absolute;left:817;top:14940;width:1357;height:273;mso-wrap-style:square;v-text-anchor:top">
+              <v:rect id="shape_0" ID="Rectangle 2" path="m0,0l-2147483645,0l-2147483645,-2147483646l0,-2147483646xe" stroked="f" o:allowincell="f" style="position:absolute;left:817;top:14940;width:1355;height:271;mso-wrap-style:square;v-text-anchor:top">
                 <v:fill o:detectmouseclick="t" on="false"/>
                 <v:stroke color="#3465a4" joinstyle="round" endcap="flat"/>
                 <v:textbox>
                   <w:txbxContent>
                     <w:p>
                       <w:pPr>
-                        <w:pStyle w:val="Style11"/>
+                        <w:pStyle w:val="Style10"/>
                         <w:jc w:val="center"/>
                         <w:rPr>
                           <w:rFonts w:ascii="Times New Roman" w:hAnsi="Times New Roman"/>
@@ -4016,7 +5567,7 @@
                     </w:p>
                     <w:p>
                       <w:pPr>
-                        <w:pStyle w:val="Style11"/>
+                        <w:pStyle w:val="Style10"/>
                         <w:jc w:val="center"/>
                         <w:rPr>
                           <w:rFonts w:ascii="Times New Roman" w:hAnsi="Times New Roman"/>
@@ -4032,7 +5583,7 @@
                     </w:p>
                     <w:p>
                       <w:pPr>
-                        <w:pStyle w:val="Style11"/>
+                        <w:pStyle w:val="Style10"/>
                         <w:jc w:val="center"/>
                         <w:rPr>
                           <w:rFonts w:ascii="Times New Roman" w:hAnsi="Times New Roman"/>
@@ -4052,7 +5603,7 @@
               </v:rect>
               <v:group id="shape_0" style="position:absolute;left:-361;top:-419;width:10482;height:16204">
                 <v:group id="shape_0" style="position:absolute;left:-361;top:-419;width:10482;height:16204">
-                  <v:rect id="shape_0" ID="Rectangle 5" path="m0,0l-2147483645,0l-2147483645,-2147483646l0,-2147483646xe" stroked="t" o:allowincell="f" style="position:absolute;left:-361;top:-419;width:10476;height:16202;mso-wrap-style:none;v-text-anchor:middle">
+                  <v:rect id="shape_0" ID="Rectangle 5" path="m0,0l-2147483645,0l-2147483645,-2147483646l0,-2147483646xe" stroked="t" o:allowincell="f" style="position:absolute;left:-361;top:-419;width:10474;height:16200;mso-wrap-style:none;v-text-anchor:middle">
                     <v:fill o:detectmouseclick="t" on="false"/>
                     <v:stroke color="black" weight="25560" joinstyle="miter" endcap="flat"/>
                     <w10:wrap type="none"/>
@@ -4107,14 +5658,14 @@
                     <v:fill o:detectmouseclick="t" on="false"/>
                     <w10:wrap type="none"/>
                   </v:line>
-                  <v:rect id="shape_0" ID="Rectangle 16" path="m0,0l-2147483645,0l-2147483645,-2147483646l0,-2147483646xe" stroked="f" o:allowincell="f" style="position:absolute;left:-333;top:15519;width:513;height:239;mso-wrap-style:square;v-text-anchor:top">
+                  <v:rect id="shape_0" ID="Rectangle 16" path="m0,0l-2147483645,0l-2147483645,-2147483646l0,-2147483646xe" stroked="f" o:allowincell="f" style="position:absolute;left:-333;top:15519;width:511;height:237;mso-wrap-style:square;v-text-anchor:top">
                     <v:fill o:detectmouseclick="t" on="false"/>
                     <v:stroke color="#3465a4" joinstyle="round" endcap="flat"/>
                     <v:textbox>
                       <w:txbxContent>
                         <w:p>
                           <w:pPr>
-                            <w:pStyle w:val="Style11"/>
+                            <w:pStyle w:val="Style10"/>
                             <w:jc w:val="center"/>
                             <w:rPr>
                               <w:rFonts w:ascii="Times New Roman" w:hAnsi="Times New Roman"/>
@@ -4133,14 +5684,14 @@
                     </v:textbox>
                     <w10:wrap type="none"/>
                   </v:rect>
-                  <v:rect id="shape_0" ID="Rectangle 17" path="m0,0l-2147483645,0l-2147483645,-2147483646l0,-2147483646xe" stroked="f" o:allowincell="f" style="position:absolute;left:236;top:15519;width:513;height:239;mso-wrap-style:square;v-text-anchor:top">
+                  <v:rect id="shape_0" ID="Rectangle 17" path="m0,0l-2147483645,0l-2147483645,-2147483646l0,-2147483646xe" stroked="f" o:allowincell="f" style="position:absolute;left:236;top:15519;width:511;height:237;mso-wrap-style:square;v-text-anchor:top">
                     <v:fill o:detectmouseclick="t" on="false"/>
                     <v:stroke color="#3465a4" joinstyle="round" endcap="flat"/>
                     <v:textbox>
                       <w:txbxContent>
                         <w:p>
                           <w:pPr>
-                            <w:pStyle w:val="Style11"/>
+                            <w:pStyle w:val="Style10"/>
                             <w:jc w:val="center"/>
                             <w:rPr>
                               <w:rFonts w:ascii="Times New Roman" w:hAnsi="Times New Roman"/>
@@ -4159,14 +5710,14 @@
                     </v:textbox>
                     <w10:wrap type="none"/>
                   </v:rect>
-                  <v:rect id="shape_0" ID="Rectangle 18" path="m0,0l-2147483645,0l-2147483645,-2147483646l0,-2147483646xe" stroked="f" o:allowincell="f" style="position:absolute;left:828;top:15519;width:1337;height:239;mso-wrap-style:square;v-text-anchor:top">
+                  <v:rect id="shape_0" ID="Rectangle 18" path="m0,0l-2147483645,0l-2147483645,-2147483646l0,-2147483646xe" stroked="f" o:allowincell="f" style="position:absolute;left:828;top:15519;width:1335;height:237;mso-wrap-style:square;v-text-anchor:top">
                     <v:fill o:detectmouseclick="t" on="false"/>
                     <v:stroke color="#3465a4" joinstyle="round" endcap="flat"/>
                     <v:textbox>
                       <w:txbxContent>
                         <w:p>
                           <w:pPr>
-                            <w:pStyle w:val="Style11"/>
+                            <w:pStyle w:val="Style10"/>
                             <w:jc w:val="center"/>
                             <w:rPr>
                               <w:rFonts w:ascii="Times New Roman" w:hAnsi="Times New Roman"/>
@@ -4190,7 +5741,7 @@
                         </w:p>
                         <w:p>
                           <w:pPr>
-                            <w:pStyle w:val="Style11"/>
+                            <w:pStyle w:val="Style10"/>
                             <w:jc w:val="center"/>
                             <w:rPr>
                               <w:rFonts w:ascii="Times New Roman" w:hAnsi="Times New Roman"/>
@@ -4206,7 +5757,7 @@
                         </w:p>
                         <w:p>
                           <w:pPr>
-                            <w:pStyle w:val="Style11"/>
+                            <w:pStyle w:val="Style10"/>
                             <w:jc w:val="center"/>
                             <w:rPr>
                               <w:rFonts w:ascii="Times New Roman" w:hAnsi="Times New Roman"/>
@@ -4222,7 +5773,7 @@
                         </w:p>
                         <w:p>
                           <w:pPr>
-                            <w:pStyle w:val="Style11"/>
+                            <w:pStyle w:val="Style10"/>
                             <w:jc w:val="center"/>
                             <w:rPr>
                               <w:rFonts w:ascii="Times New Roman" w:hAnsi="Times New Roman"/>
@@ -4238,7 +5789,7 @@
                         </w:p>
                         <w:p>
                           <w:pPr>
-                            <w:pStyle w:val="Style11"/>
+                            <w:pStyle w:val="Style10"/>
                             <w:jc w:val="center"/>
                             <w:rPr>
                               <w:rFonts w:ascii="Times New Roman" w:hAnsi="Times New Roman"/>
@@ -4254,7 +5805,7 @@
                         </w:p>
                         <w:p>
                           <w:pPr>
-                            <w:pStyle w:val="Style11"/>
+                            <w:pStyle w:val="Style10"/>
                             <w:jc w:val="center"/>
                             <w:rPr>
                               <w:rFonts w:ascii="Times New Roman" w:hAnsi="Times New Roman"/>
@@ -4272,14 +5823,14 @@
                     </v:textbox>
                     <w10:wrap type="none"/>
                   </v:rect>
-                  <v:rect id="shape_0" ID="Rectangle 19" path="m0,0l-2147483645,0l-2147483645,-2147483646l0,-2147483646xe" stroked="f" o:allowincell="f" style="position:absolute;left:2252;top:15519;width:793;height:239;mso-wrap-style:square;v-text-anchor:top">
+                  <v:rect id="shape_0" ID="Rectangle 19" path="m0,0l-2147483645,0l-2147483645,-2147483646l0,-2147483646xe" stroked="f" o:allowincell="f" style="position:absolute;left:2252;top:15519;width:791;height:237;mso-wrap-style:square;v-text-anchor:top">
                     <v:fill o:detectmouseclick="t" on="false"/>
                     <v:stroke color="#3465a4" joinstyle="round" endcap="flat"/>
                     <v:textbox>
                       <w:txbxContent>
                         <w:p>
                           <w:pPr>
-                            <w:pStyle w:val="Style11"/>
+                            <w:pStyle w:val="Style10"/>
                             <w:jc w:val="center"/>
                             <w:rPr>
                               <w:rFonts w:ascii="Times New Roman" w:hAnsi="Times New Roman"/>
@@ -4298,14 +5849,14 @@
                     </v:textbox>
                     <w10:wrap type="none"/>
                   </v:rect>
-                  <v:rect id="shape_0" ID="Rectangle 20" path="m0,0l-2147483645,0l-2147483645,-2147483646l0,-2147483646xe" stroked="f" o:allowincell="f" style="position:absolute;left:3102;top:15519;width:513;height:239;mso-wrap-style:square;v-text-anchor:top">
+                  <v:rect id="shape_0" ID="Rectangle 20" path="m0,0l-2147483645,0l-2147483645,-2147483646l0,-2147483646xe" stroked="f" o:allowincell="f" style="position:absolute;left:3102;top:15519;width:511;height:237;mso-wrap-style:square;v-text-anchor:top">
                     <v:fill o:detectmouseclick="t" on="false"/>
                     <v:stroke color="#3465a4" joinstyle="round" endcap="flat"/>
                     <v:textbox>
                       <w:txbxContent>
                         <w:p>
                           <w:pPr>
-                            <w:pStyle w:val="Style11"/>
+                            <w:pStyle w:val="Style10"/>
                             <w:jc w:val="center"/>
                             <w:rPr>
                               <w:rFonts w:ascii="Times New Roman" w:hAnsi="Times New Roman"/>
@@ -4324,14 +5875,14 @@
                     </v:textbox>
                     <w10:wrap type="none"/>
                   </v:rect>
-                  <v:rect id="shape_0" ID="Rectangle 21" path="m0,0l-2147483645,0l-2147483645,-2147483646l0,-2147483646xe" stroked="f" o:allowincell="f" style="position:absolute;left:9576;top:14966;width:513;height:238;mso-wrap-style:square;v-text-anchor:top">
+                  <v:rect id="shape_0" ID="Rectangle 21" path="m0,0l-2147483645,0l-2147483645,-2147483646l0,-2147483646xe" stroked="f" o:allowincell="f" style="position:absolute;left:9576;top:14966;width:511;height:236;mso-wrap-style:square;v-text-anchor:top">
                     <v:fill o:detectmouseclick="t" on="false"/>
                     <v:stroke color="#3465a4" joinstyle="round" endcap="flat"/>
                     <v:textbox>
                       <w:txbxContent>
                         <w:p>
                           <w:pPr>
-                            <w:pStyle w:val="Style11"/>
+                            <w:pStyle w:val="Style10"/>
                             <w:jc w:val="center"/>
                             <w:rPr>
                               <w:rFonts w:ascii="Times New Roman" w:hAnsi="Times New Roman"/>
@@ -4350,14 +5901,14 @@
                     </v:textbox>
                     <w10:wrap type="none"/>
                   </v:rect>
-                  <v:rect id="shape_0" ID="Rectangle 22" path="m0,0l-2147483645,0l-2147483645,-2147483646l0,-2147483646xe" stroked="f" o:allowincell="f" style="position:absolute;left:9576;top:15337;width:513;height:331;mso-wrap-style:square;v-text-anchor:top">
+                  <v:rect id="shape_0" ID="Rectangle 22" path="m0,0l-2147483645,0l-2147483645,-2147483646l0,-2147483646xe" stroked="f" o:allowincell="f" style="position:absolute;left:9576;top:15337;width:511;height:329;mso-wrap-style:square;v-text-anchor:top">
                     <v:fill o:detectmouseclick="t" on="false"/>
                     <v:stroke color="#3465a4" joinstyle="round" endcap="flat"/>
                     <v:textbox>
                       <w:txbxContent>
                         <w:p>
                           <w:pPr>
-                            <w:pStyle w:val="Style11"/>
+                            <w:pStyle w:val="Style10"/>
                             <w:rPr>
                               <w:rFonts w:ascii="Times New Roman" w:hAnsi="Times New Roman"/>
                               <w:sz w:val="24"/>
@@ -4402,7 +5953,7 @@
                               <w:rFonts w:ascii="Times New Roman" w:hAnsi="Times New Roman"/>
                               <w:lang w:val="ru-RU"/>
                             </w:rPr>
-                            <w:t>3</w:t>
+                            <w:t>5</w:t>
                           </w:r>
                           <w:r>
                             <w:rPr>
@@ -4417,14 +5968,14 @@
                     </v:textbox>
                     <w10:wrap type="none"/>
                   </v:rect>
-                  <v:rect id="shape_0" ID="Rectangle 23" path="m0,0l-2147483645,0l-2147483645,-2147483646l0,-2147483646xe" stroked="f" o:allowincell="f" style="position:absolute;left:3700;top:15163;width:5796;height:375;mso-wrap-style:square;v-text-anchor:top">
+                  <v:rect id="shape_0" ID="Rectangle 23" path="m0,0l-2147483645,0l-2147483645,-2147483646l0,-2147483646xe" stroked="f" o:allowincell="f" style="position:absolute;left:3700;top:15163;width:5794;height:373;mso-wrap-style:square;v-text-anchor:top">
                     <v:fill o:detectmouseclick="t" on="false"/>
                     <v:stroke color="#3465a4" joinstyle="round" endcap="flat"/>
                     <v:textbox>
                       <w:txbxContent>
                         <w:p>
                           <w:pPr>
-                            <w:pStyle w:val="Style11"/>
+                            <w:pStyle w:val="Style10"/>
                             <w:jc w:val="center"/>
                             <w:rPr>
                               <w:sz w:val="22"/>
@@ -4490,7 +6041,7 @@
                         </w:p>
                         <w:p>
                           <w:pPr>
-                            <w:pStyle w:val="Style11"/>
+                            <w:pStyle w:val="Style10"/>
                             <w:jc w:val="center"/>
                             <w:rPr>
                               <w:rFonts w:ascii="Journal" w:hAnsi="Journal"/>
@@ -4548,14 +6099,14 @@
                     <w10:wrap type="none"/>
                   </v:rect>
                 </v:group>
-                <v:rect id="shape_0" ID="Rectangle 24" path="m0,0l-2147483645,0l-2147483645,-2147483646l0,-2147483646xe" stroked="f" o:allowincell="f" style="position:absolute;left:817;top:15216;width:1380;height:267;mso-wrap-style:none;v-text-anchor:middle">
+                <v:rect id="shape_0" ID="Rectangle 24" path="m0,0l-2147483645,0l-2147483645,-2147483646l0,-2147483646xe" stroked="f" o:allowincell="f" style="position:absolute;left:817;top:15216;width:1378;height:265;mso-wrap-style:none;v-text-anchor:middle">
                   <v:fill o:detectmouseclick="t" on="false"/>
                   <v:stroke color="#3465a4" joinstyle="round" endcap="flat"/>
                   <v:textbox>
                     <w:txbxContent>
                       <w:p>
                         <w:pPr>
-                          <w:pStyle w:val="Style11"/>
+                          <w:pStyle w:val="Style10"/>
                           <w:jc w:val="start"/>
                           <w:rPr>
                             <w:rFonts w:ascii="Times New Roman" w:hAnsi="Times New Roman"/>
@@ -4595,7 +6146,7 @@
       <mc:AlternateContent>
         <mc:Choice Requires="wpg">
           <w:drawing>
-            <wp:anchor behindDoc="1" distT="13335" distB="12065" distL="13335" distR="12065" simplePos="0" locked="0" layoutInCell="1" allowOverlap="1" relativeHeight="24" wp14:anchorId="10994A42">
+            <wp:anchor behindDoc="1" distT="13335" distB="12065" distL="13335" distR="12065" simplePos="0" locked="0" layoutInCell="1" allowOverlap="1" relativeHeight="46" wp14:anchorId="10994A42">
               <wp:simplePos x="0" y="0"/>
               <wp:positionH relativeFrom="column">
                 <wp:posOffset>-229870</wp:posOffset>
@@ -4625,7 +6176,7 @@
                       <wps:spPr>
                         <a:xfrm>
                           <a:off x="0" y="0"/>
-                          <a:ext cx="6652800" cy="10288800"/>
+                          <a:ext cx="6651720" cy="10287720"/>
                         </a:xfrm>
                         <a:prstGeom prst="rect">
                           <a:avLst/>
@@ -4877,7 +6428,7 @@
                       <wps:spPr>
                         <a:xfrm>
                           <a:off x="17640" y="9220680"/>
-                          <a:ext cx="286920" cy="152280"/>
+                          <a:ext cx="285840" cy="151200"/>
                         </a:xfrm>
                         <a:prstGeom prst="rect">
                           <a:avLst/>
@@ -4897,7 +6448,7 @@
                         <w:txbxContent>
                           <w:p>
                             <w:pPr>
-                              <w:pStyle w:val="Style11"/>
+                              <w:pStyle w:val="Style10"/>
                               <w:jc w:val="center"/>
                               <w:rPr>
                                 <w:rFonts w:ascii="Journal" w:hAnsi="Journal"/>
@@ -4932,7 +6483,7 @@
                       <wps:spPr>
                         <a:xfrm>
                           <a:off x="349920" y="9220680"/>
-                          <a:ext cx="359280" cy="152280"/>
+                          <a:ext cx="358200" cy="151200"/>
                         </a:xfrm>
                         <a:prstGeom prst="rect">
                           <a:avLst/>
@@ -4952,7 +6503,7 @@
                         <w:txbxContent>
                           <w:p>
                             <w:pPr>
-                              <w:pStyle w:val="Style11"/>
+                              <w:pStyle w:val="Style10"/>
                               <w:jc w:val="center"/>
                               <w:rPr>
                                 <w:rFonts w:ascii="Times New Roman" w:hAnsi="Times New Roman"/>
@@ -4981,7 +6532,7 @@
                       <wps:spPr>
                         <a:xfrm>
                           <a:off x="754920" y="9220680"/>
-                          <a:ext cx="849600" cy="152280"/>
+                          <a:ext cx="848520" cy="151200"/>
                         </a:xfrm>
                         <a:prstGeom prst="rect">
                           <a:avLst/>
@@ -5001,7 +6552,7 @@
                         <w:txbxContent>
                           <w:p>
                             <w:pPr>
-                              <w:pStyle w:val="Style11"/>
+                              <w:pStyle w:val="Style10"/>
                               <w:jc w:val="center"/>
                               <w:rPr>
                                 <w:rFonts w:ascii="Times New Roman" w:hAnsi="Times New Roman"/>
@@ -5038,7 +6589,7 @@
                       <wps:spPr>
                         <a:xfrm>
                           <a:off x="1659240" y="9220680"/>
-                          <a:ext cx="504360" cy="152280"/>
+                          <a:ext cx="502920" cy="151200"/>
                         </a:xfrm>
                         <a:prstGeom prst="rect">
                           <a:avLst/>
@@ -5058,7 +6609,7 @@
                         <w:txbxContent>
                           <w:p>
                             <w:pPr>
-                              <w:pStyle w:val="Style11"/>
+                              <w:pStyle w:val="Style10"/>
                               <w:jc w:val="center"/>
                               <w:rPr>
                                 <w:rFonts w:ascii="Times New Roman" w:hAnsi="Times New Roman"/>
@@ -5087,7 +6638,7 @@
                       <wps:spPr>
                         <a:xfrm>
                           <a:off x="2198880" y="9220680"/>
-                          <a:ext cx="326520" cy="152280"/>
+                          <a:ext cx="325080" cy="151200"/>
                         </a:xfrm>
                         <a:prstGeom prst="rect">
                           <a:avLst/>
@@ -5107,7 +6658,7 @@
                         <w:txbxContent>
                           <w:p>
                             <w:pPr>
-                              <w:pStyle w:val="Style11"/>
+                              <w:pStyle w:val="Style10"/>
                               <w:jc w:val="center"/>
                               <w:rPr>
                                 <w:rFonts w:ascii="Times New Roman" w:hAnsi="Times New Roman"/>
@@ -5136,7 +6687,7 @@
                       <wps:spPr>
                         <a:xfrm>
                           <a:off x="5304240" y="9399240"/>
-                          <a:ext cx="484560" cy="151920"/>
+                          <a:ext cx="483120" cy="150480"/>
                         </a:xfrm>
                         <a:prstGeom prst="rect">
                           <a:avLst/>
@@ -5156,7 +6707,7 @@
                         <w:txbxContent>
                           <w:p>
                             <w:pPr>
-                              <w:pStyle w:val="Style11"/>
+                              <w:pStyle w:val="Style10"/>
                               <w:jc w:val="center"/>
                               <w:rPr>
                                 <w:rFonts w:ascii="Journal" w:hAnsi="Journal"/>
@@ -5182,7 +6733,7 @@
                       <wps:spPr>
                         <a:xfrm>
                           <a:off x="5304240" y="9587160"/>
-                          <a:ext cx="484560" cy="152280"/>
+                          <a:ext cx="483120" cy="151200"/>
                         </a:xfrm>
                         <a:prstGeom prst="rect">
                           <a:avLst/>
@@ -5202,7 +6753,7 @@
                         <w:txbxContent>
                           <w:p>
                             <w:pPr>
-                              <w:pStyle w:val="Style11"/>
+                              <w:pStyle w:val="Style10"/>
                               <w:jc w:val="center"/>
                               <w:rPr>
                                 <w:sz w:val="20"/>
@@ -5229,7 +6780,7 @@
                       <wps:spPr>
                         <a:xfrm>
                           <a:off x="2585880" y="8977680"/>
-                          <a:ext cx="3985920" cy="236160"/>
+                          <a:ext cx="3984480" cy="235080"/>
                         </a:xfrm>
                         <a:prstGeom prst="rect">
                           <a:avLst/>
@@ -5249,7 +6800,7 @@
                         <w:txbxContent>
                           <w:p>
                             <w:pPr>
-                              <w:pStyle w:val="Style11"/>
+                              <w:pStyle w:val="Style10"/>
                               <w:jc w:val="center"/>
                               <w:rPr>
                                 <w:sz w:val="24"/>
@@ -5315,7 +6866,7 @@
                           </w:p>
                           <w:p>
                             <w:pPr>
-                              <w:pStyle w:val="Style11"/>
+                              <w:pStyle w:val="Style10"/>
                               <w:jc w:val="center"/>
                               <w:rPr>
                                 <w:rFonts w:ascii="Journal" w:hAnsi="Journal"/>
@@ -5482,7 +7033,7 @@
                       <wpg:grpSpPr>
                         <a:xfrm>
                           <a:off x="12600" y="9387720"/>
-                          <a:ext cx="1611000" cy="177120"/>
+                          <a:ext cx="1609560" cy="176040"/>
                         </a:xfrm>
                       </wpg:grpSpPr>
                       <wps:wsp>
@@ -5491,7 +7042,7 @@
                         <wps:spPr>
                           <a:xfrm>
                             <a:off x="0" y="15840"/>
-                            <a:ext cx="700920" cy="152280"/>
+                            <a:ext cx="699840" cy="151200"/>
                           </a:xfrm>
                           <a:prstGeom prst="rect">
                             <a:avLst/>
@@ -5511,7 +7062,7 @@
                           <w:txbxContent>
                             <w:p>
                               <w:pPr>
-                                <w:pStyle w:val="Style11"/>
+                                <w:pStyle w:val="Style10"/>
                                 <w:rPr>
                                   <w:rFonts w:ascii="Journal" w:hAnsi="Journal"/>
                                   <w:sz w:val="20"/>
@@ -5549,7 +7100,7 @@
                         <wps:spPr>
                           <a:xfrm>
                             <a:off x="734040" y="0"/>
-                            <a:ext cx="876960" cy="177120"/>
+                            <a:ext cx="875520" cy="176040"/>
                           </a:xfrm>
                           <a:prstGeom prst="rect">
                             <a:avLst/>
@@ -5590,7 +7141,7 @@
                             </w:p>
                             <w:p>
                               <w:pPr>
-                                <w:pStyle w:val="Style11"/>
+                                <w:pStyle w:val="Style10"/>
                                 <w:jc w:val="start"/>
                                 <w:rPr>
                                   <w:rFonts w:ascii="Times New Roman" w:hAnsi="Times New Roman"/>
@@ -5616,7 +7167,7 @@
                       <wpg:grpSpPr>
                         <a:xfrm>
                           <a:off x="12600" y="9582120"/>
-                          <a:ext cx="1591200" cy="152280"/>
+                          <a:ext cx="1590120" cy="151200"/>
                         </a:xfrm>
                       </wpg:grpSpPr>
                       <wps:wsp>
@@ -5625,7 +7176,7 @@
                         <wps:spPr>
                           <a:xfrm>
                             <a:off x="0" y="0"/>
-                            <a:ext cx="700920" cy="152280"/>
+                            <a:ext cx="699840" cy="151200"/>
                           </a:xfrm>
                           <a:prstGeom prst="rect">
                             <a:avLst/>
@@ -5645,7 +7196,7 @@
                           <w:txbxContent>
                             <w:p>
                               <w:pPr>
-                                <w:pStyle w:val="Style11"/>
+                                <w:pStyle w:val="Style10"/>
                                 <w:rPr>
                                   <w:sz w:val="20"/>
                                   <w:lang w:val="ru-RU"/>
@@ -5678,7 +7229,7 @@
                         <wps:spPr>
                           <a:xfrm>
                             <a:off x="741960" y="0"/>
-                            <a:ext cx="849600" cy="152280"/>
+                            <a:ext cx="848520" cy="151200"/>
                           </a:xfrm>
                           <a:prstGeom prst="rect">
                             <a:avLst/>
@@ -5730,7 +7281,7 @@
                       <wpg:grpSpPr>
                         <a:xfrm>
                           <a:off x="12600" y="9765000"/>
-                          <a:ext cx="1591200" cy="152280"/>
+                          <a:ext cx="1590120" cy="151200"/>
                         </a:xfrm>
                       </wpg:grpSpPr>
                       <wps:wsp>
@@ -5739,7 +7290,7 @@
                         <wps:spPr>
                           <a:xfrm>
                             <a:off x="0" y="0"/>
-                            <a:ext cx="700920" cy="152280"/>
+                            <a:ext cx="699840" cy="151200"/>
                           </a:xfrm>
                           <a:prstGeom prst="rect">
                             <a:avLst/>
@@ -5759,7 +7310,7 @@
                           <w:txbxContent>
                             <w:p>
                               <w:pPr>
-                                <w:pStyle w:val="Style11"/>
+                                <w:pStyle w:val="Style10"/>
                                 <w:rPr>
                                   <w:sz w:val="20"/>
                                 </w:rPr>
@@ -5789,7 +7340,7 @@
                         <wps:spPr>
                           <a:xfrm>
                             <a:off x="741960" y="0"/>
-                            <a:ext cx="849600" cy="152280"/>
+                            <a:ext cx="848520" cy="151200"/>
                           </a:xfrm>
                           <a:prstGeom prst="rect">
                             <a:avLst/>
@@ -5828,7 +7379,7 @@
                       <wpg:grpSpPr>
                         <a:xfrm>
                           <a:off x="12600" y="9942840"/>
-                          <a:ext cx="1591200" cy="152280"/>
+                          <a:ext cx="1590120" cy="151200"/>
                         </a:xfrm>
                       </wpg:grpSpPr>
                       <wps:wsp>
@@ -5837,7 +7388,7 @@
                         <wps:spPr>
                           <a:xfrm>
                             <a:off x="0" y="0"/>
-                            <a:ext cx="700920" cy="152280"/>
+                            <a:ext cx="699840" cy="151200"/>
                           </a:xfrm>
                           <a:prstGeom prst="rect">
                             <a:avLst/>
@@ -5857,7 +7408,7 @@
                           <w:txbxContent>
                             <w:p>
                               <w:pPr>
-                                <w:pStyle w:val="Style11"/>
+                                <w:pStyle w:val="Style10"/>
                                 <w:rPr>
                                   <w:sz w:val="20"/>
                                 </w:rPr>
@@ -5887,7 +7438,7 @@
                         <wps:spPr>
                           <a:xfrm>
                             <a:off x="741960" y="0"/>
-                            <a:ext cx="849600" cy="152280"/>
+                            <a:ext cx="848520" cy="151200"/>
                           </a:xfrm>
                           <a:prstGeom prst="rect">
                             <a:avLst/>
@@ -5926,7 +7477,7 @@
                       <wpg:grpSpPr>
                         <a:xfrm>
                           <a:off x="12600" y="10120680"/>
-                          <a:ext cx="1591200" cy="152280"/>
+                          <a:ext cx="1590120" cy="151200"/>
                         </a:xfrm>
                       </wpg:grpSpPr>
                       <wps:wsp>
@@ -5935,7 +7486,7 @@
                         <wps:spPr>
                           <a:xfrm>
                             <a:off x="0" y="0"/>
-                            <a:ext cx="700920" cy="152280"/>
+                            <a:ext cx="699840" cy="151200"/>
                           </a:xfrm>
                           <a:prstGeom prst="rect">
                             <a:avLst/>
@@ -5955,7 +7506,7 @@
                           <w:txbxContent>
                             <w:p>
                               <w:pPr>
-                                <w:pStyle w:val="Style11"/>
+                                <w:pStyle w:val="Style10"/>
                                 <w:rPr>
                                   <w:sz w:val="20"/>
                                 </w:rPr>
@@ -5985,7 +7536,7 @@
                         <wps:spPr>
                           <a:xfrm>
                             <a:off x="741960" y="0"/>
-                            <a:ext cx="849600" cy="152280"/>
+                            <a:ext cx="848520" cy="151200"/>
                           </a:xfrm>
                           <a:prstGeom prst="rect">
                             <a:avLst/>
@@ -6059,7 +7610,7 @@
                       <wps:spPr>
                         <a:xfrm>
                           <a:off x="2593440" y="9523800"/>
-                          <a:ext cx="2096280" cy="725760"/>
+                          <a:ext cx="2094840" cy="724680"/>
                         </a:xfrm>
                         <a:prstGeom prst="rect">
                           <a:avLst/>
@@ -6207,7 +7758,7 @@
                       <wps:spPr>
                         <a:xfrm>
                           <a:off x="4759920" y="9399240"/>
-                          <a:ext cx="483840" cy="151920"/>
+                          <a:ext cx="482760" cy="150480"/>
                         </a:xfrm>
                         <a:prstGeom prst="rect">
                           <a:avLst/>
@@ -6227,7 +7778,7 @@
                         <w:txbxContent>
                           <w:p>
                             <w:pPr>
-                              <w:pStyle w:val="Style11"/>
+                              <w:pStyle w:val="Style10"/>
                               <w:jc w:val="center"/>
                               <w:rPr>
                                 <w:sz w:val="20"/>
@@ -6252,7 +7803,7 @@
                       <wps:spPr>
                         <a:xfrm>
                           <a:off x="5852880" y="9399240"/>
-                          <a:ext cx="768240" cy="151920"/>
+                          <a:ext cx="767160" cy="150480"/>
                         </a:xfrm>
                         <a:prstGeom prst="rect">
                           <a:avLst/>
@@ -6272,7 +7823,7 @@
                         <w:txbxContent>
                           <w:p>
                             <w:pPr>
-                              <w:pStyle w:val="Style11"/>
+                              <w:pStyle w:val="Style10"/>
                               <w:jc w:val="center"/>
                               <w:rPr>
                                 <w:rFonts w:ascii="Journal" w:hAnsi="Journal"/>
@@ -6298,7 +7849,7 @@
                       <wps:spPr>
                         <a:xfrm>
                           <a:off x="5857920" y="9582120"/>
-                          <a:ext cx="767160" cy="151920"/>
+                          <a:ext cx="765720" cy="150480"/>
                         </a:xfrm>
                         <a:prstGeom prst="rect">
                           <a:avLst/>
@@ -6318,7 +7869,7 @@
                         <w:txbxContent>
                           <w:p>
                             <w:pPr>
-                              <w:pStyle w:val="Style11"/>
+                              <w:pStyle w:val="Style10"/>
                               <w:jc w:val="center"/>
                               <w:rPr>
                                 <w:sz w:val="20"/>
@@ -6330,7 +7881,7 @@
                                 <w:sz w:val="20"/>
                                 <w:lang w:val="en-US"/>
                               </w:rPr>
-                              <w:t>3</w:t>
+                              <w:t>5</w:t>
                             </w:r>
                           </w:p>
                         </w:txbxContent>
@@ -6395,7 +7946,7 @@
                       <wps:spPr>
                         <a:xfrm>
                           <a:off x="4759920" y="9864720"/>
-                          <a:ext cx="1861200" cy="335880"/>
+                          <a:ext cx="1859760" cy="334800"/>
                         </a:xfrm>
                         <a:prstGeom prst="rect">
                           <a:avLst/>
@@ -6415,7 +7966,7 @@
                         <w:txbxContent>
                           <w:p>
                             <w:pPr>
-                              <w:pStyle w:val="Style11"/>
+                              <w:pStyle w:val="Style10"/>
                               <w:jc w:val="center"/>
                               <w:rPr>
                                 <w:rFonts w:ascii="Journal" w:hAnsi="Journal"/>
@@ -6455,7 +8006,7 @@
         <mc:Fallback>
           <w:pict>
             <v:group id="shape_0" alt="Группа 10" style="position:absolute;margin-left:-18.1pt;margin-top:-19.25pt;width:524.05pt;height:810.2pt" coordorigin="-362,-385" coordsize="10481,16204">
-              <v:rect id="shape_0" ID="Rectangle 26" path="m0,0l-2147483645,0l-2147483645,-2147483646l0,-2147483646xe" stroked="t" o:allowincell="f" style="position:absolute;left:-362;top:-385;width:10476;height:16202;mso-wrap-style:none;v-text-anchor:middle">
+              <v:rect id="shape_0" ID="Rectangle 26" path="m0,0l-2147483645,0l-2147483645,-2147483646l0,-2147483646xe" stroked="t" o:allowincell="f" style="position:absolute;left:-362;top:-385;width:10474;height:16200;mso-wrap-style:none;v-text-anchor:middle">
                 <v:fill o:detectmouseclick="t" on="false"/>
                 <v:stroke color="black" weight="25560" joinstyle="miter" endcap="flat"/>
                 <w10:wrap type="none"/>
@@ -6505,14 +8056,14 @@
                 <v:fill o:detectmouseclick="t" on="false"/>
                 <w10:wrap type="none"/>
               </v:line>
-              <v:rect id="shape_0" ID="Rectangle 36" path="m0,0l-2147483645,0l-2147483645,-2147483646l0,-2147483646xe" stroked="f" o:allowincell="f" style="position:absolute;left:-334;top:14136;width:451;height:239;mso-wrap-style:square;v-text-anchor:top">
+              <v:rect id="shape_0" ID="Rectangle 36" path="m0,0l-2147483645,0l-2147483645,-2147483646l0,-2147483646xe" stroked="f" o:allowincell="f" style="position:absolute;left:-334;top:14136;width:449;height:237;mso-wrap-style:square;v-text-anchor:top">
                 <v:fill o:detectmouseclick="t" on="false"/>
                 <v:stroke color="#3465a4" joinstyle="round" endcap="flat"/>
                 <v:textbox>
                   <w:txbxContent>
                     <w:p>
                       <w:pPr>
-                        <w:pStyle w:val="Style11"/>
+                        <w:pStyle w:val="Style10"/>
                         <w:jc w:val="center"/>
                         <w:rPr>
                           <w:rFonts w:ascii="Journal" w:hAnsi="Journal"/>
@@ -6539,14 +8090,14 @@
                 </v:textbox>
                 <w10:wrap type="none"/>
               </v:rect>
-              <v:rect id="shape_0" ID="Rectangle 37" path="m0,0l-2147483645,0l-2147483645,-2147483646l0,-2147483646xe" stroked="f" o:allowincell="f" style="position:absolute;left:189;top:14136;width:565;height:239;mso-wrap-style:square;v-text-anchor:top">
+              <v:rect id="shape_0" ID="Rectangle 37" path="m0,0l-2147483645,0l-2147483645,-2147483646l0,-2147483646xe" stroked="f" o:allowincell="f" style="position:absolute;left:189;top:14136;width:563;height:237;mso-wrap-style:square;v-text-anchor:top">
                 <v:fill o:detectmouseclick="t" on="false"/>
                 <v:stroke color="#3465a4" joinstyle="round" endcap="flat"/>
                 <v:textbox>
                   <w:txbxContent>
                     <w:p>
                       <w:pPr>
-                        <w:pStyle w:val="Style11"/>
+                        <w:pStyle w:val="Style10"/>
                         <w:jc w:val="center"/>
                         <w:rPr>
                           <w:rFonts w:ascii="Times New Roman" w:hAnsi="Times New Roman"/>
@@ -6567,14 +8118,14 @@
                 </v:textbox>
                 <w10:wrap type="none"/>
               </v:rect>
-              <v:rect id="shape_0" ID="Rectangle 38" path="m0,0l-2147483645,0l-2147483645,-2147483646l0,-2147483646xe" stroked="f" o:allowincell="f" style="position:absolute;left:827;top:14136;width:1337;height:239;mso-wrap-style:square;v-text-anchor:top">
+              <v:rect id="shape_0" ID="Rectangle 38" path="m0,0l-2147483645,0l-2147483645,-2147483646l0,-2147483646xe" stroked="f" o:allowincell="f" style="position:absolute;left:827;top:14136;width:1335;height:237;mso-wrap-style:square;v-text-anchor:top">
                 <v:fill o:detectmouseclick="t" on="false"/>
                 <v:stroke color="#3465a4" joinstyle="round" endcap="flat"/>
                 <v:textbox>
                   <w:txbxContent>
                     <w:p>
                       <w:pPr>
-                        <w:pStyle w:val="Style11"/>
+                        <w:pStyle w:val="Style10"/>
                         <w:jc w:val="center"/>
                         <w:rPr>
                           <w:rFonts w:ascii="Times New Roman" w:hAnsi="Times New Roman"/>
@@ -6603,14 +8154,14 @@
                 </v:textbox>
                 <w10:wrap type="none"/>
               </v:rect>
-              <v:rect id="shape_0" ID="Rectangle 39" path="m0,0l-2147483645,0l-2147483645,-2147483646l0,-2147483646xe" stroked="f" o:allowincell="f" style="position:absolute;left:2251;top:14136;width:793;height:239;mso-wrap-style:square;v-text-anchor:top">
+              <v:rect id="shape_0" ID="Rectangle 39" path="m0,0l-2147483645,0l-2147483645,-2147483646l0,-2147483646xe" stroked="f" o:allowincell="f" style="position:absolute;left:2251;top:14136;width:791;height:237;mso-wrap-style:square;v-text-anchor:top">
                 <v:fill o:detectmouseclick="t" on="false"/>
                 <v:stroke color="#3465a4" joinstyle="round" endcap="flat"/>
                 <v:textbox>
                   <w:txbxContent>
                     <w:p>
                       <w:pPr>
-                        <w:pStyle w:val="Style11"/>
+                        <w:pStyle w:val="Style10"/>
                         <w:jc w:val="center"/>
                         <w:rPr>
                           <w:rFonts w:ascii="Times New Roman" w:hAnsi="Times New Roman"/>
@@ -6631,14 +8182,14 @@
                 </v:textbox>
                 <w10:wrap type="none"/>
               </v:rect>
-              <v:rect id="shape_0" ID="Rectangle 40" path="m0,0l-2147483645,0l-2147483645,-2147483646l0,-2147483646xe" stroked="f" o:allowincell="f" style="position:absolute;left:3101;top:14136;width:513;height:239;mso-wrap-style:square;v-text-anchor:top">
+              <v:rect id="shape_0" ID="Rectangle 40" path="m0,0l-2147483645,0l-2147483645,-2147483646l0,-2147483646xe" stroked="f" o:allowincell="f" style="position:absolute;left:3101;top:14136;width:511;height:237;mso-wrap-style:square;v-text-anchor:top">
                 <v:fill o:detectmouseclick="t" on="false"/>
                 <v:stroke color="#3465a4" joinstyle="round" endcap="flat"/>
                 <v:textbox>
                   <w:txbxContent>
                     <w:p>
                       <w:pPr>
-                        <w:pStyle w:val="Style11"/>
+                        <w:pStyle w:val="Style10"/>
                         <w:jc w:val="center"/>
                         <w:rPr>
                           <w:rFonts w:ascii="Times New Roman" w:hAnsi="Times New Roman"/>
@@ -6659,14 +8210,14 @@
                 </v:textbox>
                 <w10:wrap type="none"/>
               </v:rect>
-              <v:rect id="shape_0" ID="Rectangle 41" path="m0,0l-2147483645,0l-2147483645,-2147483646l0,-2147483646xe" stroked="f" o:allowincell="f" style="position:absolute;left:7991;top:14417;width:762;height:238;mso-wrap-style:square;v-text-anchor:top">
+              <v:rect id="shape_0" ID="Rectangle 41" path="m0,0l-2147483645,0l-2147483645,-2147483646l0,-2147483646xe" stroked="f" o:allowincell="f" style="position:absolute;left:7991;top:14417;width:760;height:236;mso-wrap-style:square;v-text-anchor:top">
                 <v:fill o:detectmouseclick="t" on="false"/>
                 <v:stroke color="#3465a4" joinstyle="round" endcap="flat"/>
                 <v:textbox>
                   <w:txbxContent>
                     <w:p>
                       <w:pPr>
-                        <w:pStyle w:val="Style11"/>
+                        <w:pStyle w:val="Style10"/>
                         <w:jc w:val="center"/>
                         <w:rPr>
                           <w:rFonts w:ascii="Journal" w:hAnsi="Journal"/>
@@ -6684,14 +8235,14 @@
                 </v:textbox>
                 <w10:wrap type="none"/>
               </v:rect>
-              <v:rect id="shape_0" ID="Rectangle 42" path="m0,0l-2147483645,0l-2147483645,-2147483646l0,-2147483646xe" stroked="f" o:allowincell="f" style="position:absolute;left:7991;top:14713;width:762;height:239;mso-wrap-style:square;v-text-anchor:top">
+              <v:rect id="shape_0" ID="Rectangle 42" path="m0,0l-2147483645,0l-2147483645,-2147483646l0,-2147483646xe" stroked="f" o:allowincell="f" style="position:absolute;left:7991;top:14713;width:760;height:237;mso-wrap-style:square;v-text-anchor:top">
                 <v:fill o:detectmouseclick="t" on="false"/>
                 <v:stroke color="#3465a4" joinstyle="round" endcap="flat"/>
                 <v:textbox>
                   <w:txbxContent>
                     <w:p>
                       <w:pPr>
-                        <w:pStyle w:val="Style11"/>
+                        <w:pStyle w:val="Style10"/>
                         <w:jc w:val="center"/>
                         <w:rPr>
                           <w:sz w:val="20"/>
@@ -6710,14 +8261,14 @@
                 </v:textbox>
                 <w10:wrap type="none"/>
               </v:rect>
-              <v:rect id="shape_0" ID="Rectangle 43" path="m0,0l-2147483645,0l-2147483645,-2147483646l0,-2147483646xe" stroked="f" o:allowincell="f" style="position:absolute;left:3710;top:13753;width:6276;height:371;mso-wrap-style:square;v-text-anchor:top">
+              <v:rect id="shape_0" ID="Rectangle 43" path="m0,0l-2147483645,0l-2147483645,-2147483646l0,-2147483646xe" stroked="f" o:allowincell="f" style="position:absolute;left:3710;top:13753;width:6274;height:369;mso-wrap-style:square;v-text-anchor:top">
                 <v:fill o:detectmouseclick="t" on="false"/>
                 <v:stroke color="#3465a4" joinstyle="round" endcap="flat"/>
                 <v:textbox>
                   <w:txbxContent>
                     <w:p>
                       <w:pPr>
-                        <w:pStyle w:val="Style11"/>
+                        <w:pStyle w:val="Style10"/>
                         <w:jc w:val="center"/>
                         <w:rPr>
                           <w:sz w:val="24"/>
@@ -6783,7 +8334,7 @@
                     </w:p>
                     <w:p>
                       <w:pPr>
-                        <w:pStyle w:val="Style11"/>
+                        <w:pStyle w:val="Style10"/>
                         <w:jc w:val="center"/>
                         <w:rPr>
                           <w:rFonts w:ascii="Journal" w:hAnsi="Journal"/>
@@ -6843,15 +8394,15 @@
                 <v:fill o:detectmouseclick="t" on="false"/>
                 <w10:wrap type="none"/>
               </v:line>
-              <v:group id="shape_0" style="position:absolute;left:-342;top:14399;width:2537;height:279">
-                <v:rect id="shape_0" ID="Rectangle 50" path="m0,0l-2147483645,0l-2147483645,-2147483646l0,-2147483646xe" stroked="f" o:allowincell="f" style="position:absolute;left:-342;top:14424;width:1103;height:239;mso-wrap-style:square;v-text-anchor:top">
+              <v:group id="shape_0" style="position:absolute;left:-342;top:14399;width:2535;height:277">
+                <v:rect id="shape_0" ID="Rectangle 50" path="m0,0l-2147483645,0l-2147483645,-2147483646l0,-2147483646xe" stroked="f" o:allowincell="f" style="position:absolute;left:-342;top:14424;width:1101;height:237;mso-wrap-style:square;v-text-anchor:top">
                   <v:fill o:detectmouseclick="t" on="false"/>
                   <v:stroke color="#3465a4" joinstyle="round" endcap="flat"/>
                   <v:textbox>
                     <w:txbxContent>
                       <w:p>
                         <w:pPr>
-                          <w:pStyle w:val="Style11"/>
+                          <w:pStyle w:val="Style10"/>
                           <w:rPr>
                             <w:rFonts w:ascii="Journal" w:hAnsi="Journal"/>
                             <w:sz w:val="20"/>
@@ -6881,7 +8432,7 @@
                   </v:textbox>
                   <w10:wrap type="none"/>
                 </v:rect>
-                <v:rect id="shape_0" ID="Rectangle 51" path="m0,0l-2147483645,0l-2147483645,-2147483646l0,-2147483646xe" stroked="f" o:allowincell="f" style="position:absolute;left:814;top:14399;width:1380;height:278;mso-wrap-style:square;v-text-anchor:top">
+                <v:rect id="shape_0" ID="Rectangle 51" path="m0,0l-2147483645,0l-2147483645,-2147483646l0,-2147483646xe" stroked="f" o:allowincell="f" style="position:absolute;left:814;top:14399;width:1378;height:276;mso-wrap-style:square;v-text-anchor:top">
                   <v:fill o:detectmouseclick="t" on="false"/>
                   <v:stroke color="#3465a4" joinstyle="round" endcap="flat"/>
                   <v:textbox>
@@ -6909,7 +8460,7 @@
                       </w:p>
                       <w:p>
                         <w:pPr>
-                          <w:pStyle w:val="Style11"/>
+                          <w:pStyle w:val="Style10"/>
                           <w:jc w:val="start"/>
                           <w:rPr>
                             <w:rFonts w:ascii="Times New Roman" w:hAnsi="Times New Roman"/>
@@ -6928,15 +8479,15 @@
                   <w10:wrap type="none"/>
                 </v:rect>
               </v:group>
-              <v:group id="shape_0" style="position:absolute;left:-342;top:14705;width:2507;height:240">
-                <v:rect id="shape_0" ID="Rectangle 53" path="m0,0l-2147483645,0l-2147483645,-2147483646l0,-2147483646xe" stroked="f" o:allowincell="f" style="position:absolute;left:-342;top:14705;width:1103;height:239;mso-wrap-style:square;v-text-anchor:top">
+              <v:group id="shape_0" style="position:absolute;left:-342;top:14705;width:2505;height:238">
+                <v:rect id="shape_0" ID="Rectangle 53" path="m0,0l-2147483645,0l-2147483645,-2147483646l0,-2147483646xe" stroked="f" o:allowincell="f" style="position:absolute;left:-342;top:14705;width:1101;height:237;mso-wrap-style:square;v-text-anchor:top">
                   <v:fill o:detectmouseclick="t" on="false"/>
                   <v:stroke color="#3465a4" joinstyle="round" endcap="flat"/>
                   <v:textbox>
                     <w:txbxContent>
                       <w:p>
                         <w:pPr>
-                          <w:pStyle w:val="Style11"/>
+                          <w:pStyle w:val="Style10"/>
                           <w:rPr>
                             <w:sz w:val="20"/>
                             <w:lang w:val="ru-RU"/>
@@ -6961,7 +8512,7 @@
                   </v:textbox>
                   <w10:wrap type="none"/>
                 </v:rect>
-                <v:rect id="shape_0" ID="Rectangle 54" path="m0,0l-2147483645,0l-2147483645,-2147483646l0,-2147483646xe" stroked="f" o:allowincell="f" style="position:absolute;left:826;top:14705;width:1337;height:239;mso-wrap-style:square;v-text-anchor:top">
+                <v:rect id="shape_0" ID="Rectangle 54" path="m0,0l-2147483645,0l-2147483645,-2147483646l0,-2147483646xe" stroked="f" o:allowincell="f" style="position:absolute;left:826;top:14705;width:1335;height:237;mso-wrap-style:square;v-text-anchor:top">
                   <v:fill o:detectmouseclick="t" on="false"/>
                   <v:stroke color="#3465a4" joinstyle="round" endcap="flat"/>
                   <v:textbox>
@@ -6993,15 +8544,15 @@
                   <w10:wrap type="none"/>
                 </v:rect>
               </v:group>
-              <v:group id="shape_0" style="position:absolute;left:-342;top:14993;width:2507;height:240">
-                <v:rect id="shape_0" ID="Rectangle 56" path="m0,0l-2147483645,0l-2147483645,-2147483646l0,-2147483646xe" stroked="f" o:allowincell="f" style="position:absolute;left:-342;top:14993;width:1103;height:239;mso-wrap-style:square;v-text-anchor:top">
+              <v:group id="shape_0" style="position:absolute;left:-342;top:14993;width:2505;height:238">
+                <v:rect id="shape_0" ID="Rectangle 56" path="m0,0l-2147483645,0l-2147483645,-2147483646l0,-2147483646xe" stroked="f" o:allowincell="f" style="position:absolute;left:-342;top:14993;width:1101;height:237;mso-wrap-style:square;v-text-anchor:top">
                   <v:fill o:detectmouseclick="t" on="false"/>
                   <v:stroke color="#3465a4" joinstyle="round" endcap="flat"/>
                   <v:textbox>
                     <w:txbxContent>
                       <w:p>
                         <w:pPr>
-                          <w:pStyle w:val="Style11"/>
+                          <w:pStyle w:val="Style10"/>
                           <w:rPr>
                             <w:sz w:val="20"/>
                           </w:rPr>
@@ -7023,7 +8574,7 @@
                   </v:textbox>
                   <w10:wrap type="none"/>
                 </v:rect>
-                <v:rect id="shape_0" ID="Rectangle 57" path="m0,0l-2147483645,0l-2147483645,-2147483646l0,-2147483646xe" stroked="f" o:allowincell="f" style="position:absolute;left:826;top:14993;width:1337;height:239;mso-wrap-style:none;v-text-anchor:middle">
+                <v:rect id="shape_0" ID="Rectangle 57" path="m0,0l-2147483645,0l-2147483645,-2147483646l0,-2147483646xe" stroked="f" o:allowincell="f" style="position:absolute;left:826;top:14993;width:1335;height:237;mso-wrap-style:none;v-text-anchor:middle">
                   <v:fill o:detectmouseclick="t" on="false"/>
                   <v:stroke color="#3465a4" joinstyle="round" endcap="flat"/>
                   <v:textbox>
@@ -7042,15 +8593,15 @@
                   <w10:wrap type="none"/>
                 </v:rect>
               </v:group>
-              <v:group id="shape_0" style="position:absolute;left:-342;top:15273;width:2507;height:240">
-                <v:rect id="shape_0" ID="Rectangle 59" path="m0,0l-2147483645,0l-2147483645,-2147483646l0,-2147483646xe" stroked="f" o:allowincell="f" style="position:absolute;left:-342;top:15273;width:1103;height:239;mso-wrap-style:square;v-text-anchor:top">
+              <v:group id="shape_0" style="position:absolute;left:-342;top:15273;width:2505;height:238">
+                <v:rect id="shape_0" ID="Rectangle 59" path="m0,0l-2147483645,0l-2147483645,-2147483646l0,-2147483646xe" stroked="f" o:allowincell="f" style="position:absolute;left:-342;top:15273;width:1101;height:237;mso-wrap-style:square;v-text-anchor:top">
                   <v:fill o:detectmouseclick="t" on="false"/>
                   <v:stroke color="#3465a4" joinstyle="round" endcap="flat"/>
                   <v:textbox>
                     <w:txbxContent>
                       <w:p>
                         <w:pPr>
-                          <w:pStyle w:val="Style11"/>
+                          <w:pStyle w:val="Style10"/>
                           <w:rPr>
                             <w:sz w:val="20"/>
                           </w:rPr>
@@ -7072,7 +8623,7 @@
                   </v:textbox>
                   <w10:wrap type="none"/>
                 </v:rect>
-                <v:rect id="shape_0" ID="Rectangle 60" path="m0,0l-2147483645,0l-2147483645,-2147483646l0,-2147483646xe" stroked="f" o:allowincell="f" style="position:absolute;left:826;top:15273;width:1337;height:239;mso-wrap-style:none;v-text-anchor:middle">
+                <v:rect id="shape_0" ID="Rectangle 60" path="m0,0l-2147483645,0l-2147483645,-2147483646l0,-2147483646xe" stroked="f" o:allowincell="f" style="position:absolute;left:826;top:15273;width:1335;height:237;mso-wrap-style:none;v-text-anchor:middle">
                   <v:fill o:detectmouseclick="t" on="false"/>
                   <v:stroke color="#3465a4" joinstyle="round" endcap="flat"/>
                   <v:textbox>
@@ -7091,15 +8642,15 @@
                   <w10:wrap type="none"/>
                 </v:rect>
               </v:group>
-              <v:group id="shape_0" style="position:absolute;left:-342;top:15553;width:2507;height:240">
-                <v:rect id="shape_0" ID="Rectangle 62" path="m0,0l-2147483645,0l-2147483645,-2147483646l0,-2147483646xe" stroked="f" o:allowincell="f" style="position:absolute;left:-342;top:15553;width:1103;height:239;mso-wrap-style:square;v-text-anchor:top">
+              <v:group id="shape_0" style="position:absolute;left:-342;top:15553;width:2505;height:238">
+                <v:rect id="shape_0" ID="Rectangle 62" path="m0,0l-2147483645,0l-2147483645,-2147483646l0,-2147483646xe" stroked="f" o:allowincell="f" style="position:absolute;left:-342;top:15553;width:1101;height:237;mso-wrap-style:square;v-text-anchor:top">
                   <v:fill o:detectmouseclick="t" on="false"/>
                   <v:stroke color="#3465a4" joinstyle="round" endcap="flat"/>
                   <v:textbox>
                     <w:txbxContent>
                       <w:p>
                         <w:pPr>
-                          <w:pStyle w:val="Style11"/>
+                          <w:pStyle w:val="Style10"/>
                           <w:rPr>
                             <w:sz w:val="20"/>
                           </w:rPr>
@@ -7121,7 +8672,7 @@
                   </v:textbox>
                   <w10:wrap type="none"/>
                 </v:rect>
-                <v:rect id="shape_0" ID="Rectangle 63" path="m0,0l-2147483645,0l-2147483645,-2147483646l0,-2147483646xe" stroked="f" o:allowincell="f" style="position:absolute;left:826;top:15553;width:1337;height:239;mso-wrap-style:none;v-text-anchor:middle">
+                <v:rect id="shape_0" ID="Rectangle 63" path="m0,0l-2147483645,0l-2147483645,-2147483646l0,-2147483646xe" stroked="f" o:allowincell="f" style="position:absolute;left:826;top:15553;width:1335;height:237;mso-wrap-style:none;v-text-anchor:middle">
                   <v:fill o:detectmouseclick="t" on="false"/>
                   <v:stroke color="#3465a4" joinstyle="round" endcap="flat"/>
                   <v:textbox>
@@ -7154,7 +8705,7 @@
                 <v:fill o:detectmouseclick="t" on="false"/>
                 <w10:wrap type="none"/>
               </v:line>
-              <v:rect id="shape_0" ID="Rectangle 65" path="m0,0l-2147483645,0l-2147483645,-2147483646l0,-2147483646xe" stroked="f" o:allowincell="f" style="position:absolute;left:3722;top:14613;width:3300;height:1142;mso-wrap-style:square;v-text-anchor:middle">
+              <v:rect id="shape_0" ID="Rectangle 65" path="m0,0l-2147483645,0l-2147483645,-2147483646l0,-2147483646xe" stroked="f" o:allowincell="f" style="position:absolute;left:3722;top:14613;width:3298;height:1140;mso-wrap-style:square;v-text-anchor:middle">
                 <v:fill o:detectmouseclick="t" on="false"/>
                 <v:stroke color="#3465a4" joinstyle="round" endcap="flat"/>
                 <v:textbox>
@@ -7221,14 +8772,14 @@
                 <v:fill o:detectmouseclick="t" on="false"/>
                 <w10:wrap type="none"/>
               </v:line>
-              <v:rect id="shape_0" ID="Rectangle 69" path="m0,0l-2147483645,0l-2147483645,-2147483646l0,-2147483646xe" stroked="f" o:allowincell="f" style="position:absolute;left:7134;top:14417;width:761;height:238;mso-wrap-style:square;v-text-anchor:top">
+              <v:rect id="shape_0" ID="Rectangle 69" path="m0,0l-2147483645,0l-2147483645,-2147483646l0,-2147483646xe" stroked="f" o:allowincell="f" style="position:absolute;left:7134;top:14417;width:759;height:236;mso-wrap-style:square;v-text-anchor:top">
                 <v:fill o:detectmouseclick="t" on="false"/>
                 <v:stroke color="#3465a4" joinstyle="round" endcap="flat"/>
                 <v:textbox>
                   <w:txbxContent>
                     <w:p>
                       <w:pPr>
-                        <w:pStyle w:val="Style11"/>
+                        <w:pStyle w:val="Style10"/>
                         <w:jc w:val="center"/>
                         <w:rPr>
                           <w:sz w:val="20"/>
@@ -7245,14 +8796,14 @@
                 </v:textbox>
                 <w10:wrap type="none"/>
               </v:rect>
-              <v:rect id="shape_0" ID="Rectangle 70" path="m0,0l-2147483645,0l-2147483645,-2147483646l0,-2147483646xe" stroked="f" o:allowincell="f" style="position:absolute;left:8855;top:14417;width:1209;height:238;mso-wrap-style:square;v-text-anchor:top">
+              <v:rect id="shape_0" ID="Rectangle 70" path="m0,0l-2147483645,0l-2147483645,-2147483646l0,-2147483646xe" stroked="f" o:allowincell="f" style="position:absolute;left:8855;top:14417;width:1207;height:236;mso-wrap-style:square;v-text-anchor:top">
                 <v:fill o:detectmouseclick="t" on="false"/>
                 <v:stroke color="#3465a4" joinstyle="round" endcap="flat"/>
                 <v:textbox>
                   <w:txbxContent>
                     <w:p>
                       <w:pPr>
-                        <w:pStyle w:val="Style11"/>
+                        <w:pStyle w:val="Style10"/>
                         <w:jc w:val="center"/>
                         <w:rPr>
                           <w:rFonts w:ascii="Journal" w:hAnsi="Journal"/>
@@ -7270,14 +8821,14 @@
                 </v:textbox>
                 <w10:wrap type="none"/>
               </v:rect>
-              <v:rect id="shape_0" ID="Rectangle 71" path="m0,0l-2147483645,0l-2147483645,-2147483646l0,-2147483646xe" stroked="f" o:allowincell="f" style="position:absolute;left:8863;top:14705;width:1207;height:238;mso-wrap-style:square;v-text-anchor:top">
+              <v:rect id="shape_0" ID="Rectangle 71" path="m0,0l-2147483645,0l-2147483645,-2147483646l0,-2147483646xe" stroked="f" o:allowincell="f" style="position:absolute;left:8863;top:14705;width:1205;height:236;mso-wrap-style:square;v-text-anchor:top">
                 <v:fill o:detectmouseclick="t" on="false"/>
                 <v:stroke color="#3465a4" joinstyle="round" endcap="flat"/>
                 <v:textbox>
                   <w:txbxContent>
                     <w:p>
                       <w:pPr>
-                        <w:pStyle w:val="Style11"/>
+                        <w:pStyle w:val="Style10"/>
                         <w:jc w:val="center"/>
                         <w:rPr>
                           <w:sz w:val="20"/>
@@ -7289,7 +8840,7 @@
                           <w:sz w:val="20"/>
                           <w:lang w:val="en-US"/>
                         </w:rPr>
-                        <w:t>3</w:t>
+                        <w:t>5</w:t>
                       </w:r>
                     </w:p>
                   </w:txbxContent>
@@ -7306,14 +8857,14 @@
                 <v:fill o:detectmouseclick="t" on="false"/>
                 <w10:wrap type="none"/>
               </v:line>
-              <v:rect id="shape_0" ID="Rectangle 74" path="m0,0l-2147483645,0l-2147483645,-2147483646l0,-2147483646xe" stroked="f" o:allowincell="f" style="position:absolute;left:7134;top:15150;width:2930;height:528;mso-wrap-style:square;v-text-anchor:top">
+              <v:rect id="shape_0" ID="Rectangle 74" path="m0,0l-2147483645,0l-2147483645,-2147483646l0,-2147483646xe" stroked="f" o:allowincell="f" style="position:absolute;left:7134;top:15150;width:2928;height:526;mso-wrap-style:square;v-text-anchor:top">
                 <v:fill o:detectmouseclick="t" on="false"/>
                 <v:stroke color="#3465a4" joinstyle="round" endcap="flat"/>
                 <v:textbox>
                   <w:txbxContent>
                     <w:p>
                       <w:pPr>
-                        <w:pStyle w:val="Style11"/>
+                        <w:pStyle w:val="Style10"/>
                         <w:jc w:val="center"/>
                         <w:rPr>
                           <w:rFonts w:ascii="Journal" w:hAnsi="Journal"/>
@@ -7833,6 +9384,23 @@
       <w:color w:themeColor="accent1" w:themeShade="7f" w:val="1F4D78"/>
     </w:rPr>
   </w:style>
+  <w:style w:type="paragraph" w:styleId="Heading4">
+    <w:name w:val="heading 4"/>
+    <w:basedOn w:val="Heading"/>
+    <w:next w:val="BodyText"/>
+    <w:qFormat/>
+    <w:pPr>
+      <w:spacing w:before="120" w:after="120"/>
+      <w:outlineLvl w:val="3"/>
+    </w:pPr>
+    <w:rPr>
+      <w:rFonts w:ascii="Liberation Serif" w:hAnsi="Liberation Serif" w:eastAsia="DejaVu Sans" w:cs="DejaVu Sans"/>
+      <w:b/>
+      <w:bCs/>
+      <w:sz w:val="24"/>
+      <w:szCs w:val="24"/>
+    </w:rPr>
+  </w:style>
   <w:style w:type="character" w:styleId="DefaultParagraphFont" w:default="1">
     <w:name w:val="Default Paragraph Font"/>
     <w:uiPriority w:val="1"/>
@@ -8214,7 +9782,7 @@
     </w:pPr>
     <w:rPr/>
   </w:style>
-  <w:style w:type="paragraph" w:styleId="Style11" w:customStyle="1">
+  <w:style w:type="paragraph" w:styleId="Style10" w:customStyle="1">
     <w:name w:val="Чертежный"/>
     <w:qFormat/>
     <w:rsid w:val="006103db"/>
@@ -8251,7 +9819,7 @@
       <w:szCs w:val="20"/>
     </w:rPr>
   </w:style>
-  <w:style w:type="paragraph" w:styleId="Style12" w:customStyle="1">
+  <w:style w:type="paragraph" w:styleId="Style11" w:customStyle="1">
     <w:name w:val="Тема_лаб Знак"/>
     <w:basedOn w:val="Textlab"/>
     <w:qFormat/>

</xml_diff>

<commit_message>
feat: add task 4
</commit_message>
<xml_diff>
--- a/lab12.docx
+++ b/lab12.docx
@@ -4418,6 +4418,1067 @@
         <w:ind w:firstLine="720" w:start="0" w:end="0"/>
         <w:jc w:val="both"/>
         <w:rPr>
+          <w:rFonts w:eastAsia="Helvetica-Bold" w:cs="Times New Roman"/>
+          <w:sz w:val="28"/>
+          <w:szCs w:val="28"/>
+          <w:lang w:val="en-US"/>
+        </w:rPr>
+      </w:pPr>
+      <w:r>
+        <w:rPr>
+          <w:rFonts w:eastAsia="Helvetica-Bold" w:cs="Times New Roman"/>
+          <w:b/>
+          <w:bCs/>
+          <w:sz w:val="28"/>
+          <w:szCs w:val="28"/>
+          <w:lang w:val="en-US"/>
+        </w:rPr>
+        <w:t xml:space="preserve">Завдання </w:t>
+      </w:r>
+      <w:r>
+        <w:rPr>
+          <w:rFonts w:eastAsia="Helvetica-Bold" w:cs="Times New Roman"/>
+          <w:b/>
+          <w:bCs/>
+          <w:sz w:val="28"/>
+          <w:szCs w:val="28"/>
+          <w:lang w:val="en-US"/>
+        </w:rPr>
+        <w:t>4.</w:t>
+      </w:r>
+      <w:r>
+        <w:rPr>
+          <w:rFonts w:eastAsia="Helvetica-Bold" w:cs="Times New Roman"/>
+          <w:sz w:val="28"/>
+          <w:szCs w:val="28"/>
+          <w:lang w:val="en-US"/>
+        </w:rPr>
+        <w:t xml:space="preserve"> IP-мережа розбивається на підмережі з використанням методу CIDR за умови, що зазначена CIDR-маска та маска підмережі (табл. 4). Визначити CIDR-префікс та префікс підмережі, кількість підмереж, кількість вузлів (IP-адрес вузлів), які входять в одну підмережу та загальну кількість вузлів (IP-адрес вузлів) у всіх підмережах.</w:t>
+      </w:r>
+    </w:p>
+    <w:p>
+      <w:pPr>
+        <w:pStyle w:val="Normal"/>
+        <w:widowControl/>
+        <w:tabs>
+          <w:tab w:val="clear" w:pos="567"/>
+          <w:tab w:val="left" w:pos="0" w:leader="none"/>
+        </w:tabs>
+        <w:suppressAutoHyphens w:val="true"/>
+        <w:bidi w:val="0"/>
+        <w:spacing w:lineRule="auto" w:line="360" w:before="0" w:after="0"/>
+        <w:ind w:hanging="0" w:start="0" w:end="0"/>
+        <w:jc w:val="end"/>
+        <w:rPr/>
+      </w:pPr>
+      <w:r>
+        <w:rPr>
+          <w:sz w:val="24"/>
+          <w:szCs w:val="24"/>
+        </w:rPr>
+        <w:t xml:space="preserve">Табл. </w:t>
+      </w:r>
+      <w:r>
+        <w:rPr>
+          <w:sz w:val="24"/>
+          <w:szCs w:val="24"/>
+        </w:rPr>
+        <w:t>4</w:t>
+      </w:r>
+      <w:r>
+        <w:rPr>
+          <w:sz w:val="24"/>
+          <w:szCs w:val="24"/>
+        </w:rPr>
+        <w:t xml:space="preserve">. — Параметри для розрахунку п. </w:t>
+      </w:r>
+      <w:r>
+        <w:rPr>
+          <w:sz w:val="24"/>
+          <w:szCs w:val="24"/>
+        </w:rPr>
+        <w:t>4</w:t>
+      </w:r>
+    </w:p>
+    <w:tbl>
+      <w:tblPr>
+        <w:tblW w:w="5000" w:type="pct"/>
+        <w:jc w:val="start"/>
+        <w:tblInd w:w="-5" w:type="dxa"/>
+        <w:tblLayout w:type="fixed"/>
+        <w:tblCellMar>
+          <w:top w:w="55" w:type="dxa"/>
+          <w:start w:w="55" w:type="dxa"/>
+          <w:bottom w:w="55" w:type="dxa"/>
+          <w:end w:w="55" w:type="dxa"/>
+        </w:tblCellMar>
+      </w:tblPr>
+      <w:tblGrid>
+        <w:gridCol w:w="2480"/>
+        <w:gridCol w:w="2480"/>
+        <w:gridCol w:w="2480"/>
+        <w:gridCol w:w="2481"/>
+      </w:tblGrid>
+      <w:tr>
+        <w:trPr/>
+        <w:tc>
+          <w:tcPr>
+            <w:tcW w:w="2480" w:type="dxa"/>
+            <w:tcBorders>
+              <w:top w:val="single" w:sz="4" w:space="0" w:color="000000"/>
+              <w:start w:val="single" w:sz="4" w:space="0" w:color="000000"/>
+              <w:bottom w:val="single" w:sz="4" w:space="0" w:color="000000"/>
+            </w:tcBorders>
+            <w:vAlign w:val="center"/>
+          </w:tcPr>
+          <w:p>
+            <w:pPr>
+              <w:pStyle w:val="TableContents"/>
+              <w:jc w:val="center"/>
+              <w:rPr/>
+            </w:pPr>
+            <w:r>
+              <w:rPr/>
+              <w:t xml:space="preserve">№ </w:t>
+            </w:r>
+            <w:r>
+              <w:rPr/>
+              <w:t>варіанту</w:t>
+            </w:r>
+          </w:p>
+        </w:tc>
+        <w:tc>
+          <w:tcPr>
+            <w:tcW w:w="2480" w:type="dxa"/>
+            <w:tcBorders>
+              <w:top w:val="single" w:sz="4" w:space="0" w:color="000000"/>
+              <w:start w:val="single" w:sz="4" w:space="0" w:color="000000"/>
+              <w:bottom w:val="single" w:sz="4" w:space="0" w:color="000000"/>
+            </w:tcBorders>
+            <w:vAlign w:val="center"/>
+          </w:tcPr>
+          <w:p>
+            <w:pPr>
+              <w:pStyle w:val="TableContents"/>
+              <w:jc w:val="center"/>
+              <w:rPr/>
+            </w:pPr>
+            <w:r>
+              <w:rPr/>
+              <w:t>IP-адреса мережі</w:t>
+            </w:r>
+          </w:p>
+        </w:tc>
+        <w:tc>
+          <w:tcPr>
+            <w:tcW w:w="2480" w:type="dxa"/>
+            <w:tcBorders>
+              <w:top w:val="single" w:sz="4" w:space="0" w:color="000000"/>
+              <w:start w:val="single" w:sz="4" w:space="0" w:color="000000"/>
+              <w:bottom w:val="single" w:sz="4" w:space="0" w:color="000000"/>
+            </w:tcBorders>
+            <w:vAlign w:val="center"/>
+          </w:tcPr>
+          <w:p>
+            <w:pPr>
+              <w:pStyle w:val="TableContents"/>
+              <w:jc w:val="center"/>
+              <w:rPr/>
+            </w:pPr>
+            <w:r>
+              <w:rPr/>
+              <w:t>CIDR-маска</w:t>
+            </w:r>
+          </w:p>
+        </w:tc>
+        <w:tc>
+          <w:tcPr>
+            <w:tcW w:w="2481" w:type="dxa"/>
+            <w:tcBorders>
+              <w:top w:val="single" w:sz="4" w:space="0" w:color="000000"/>
+              <w:start w:val="single" w:sz="4" w:space="0" w:color="000000"/>
+              <w:bottom w:val="single" w:sz="4" w:space="0" w:color="000000"/>
+              <w:end w:val="single" w:sz="4" w:space="0" w:color="000000"/>
+            </w:tcBorders>
+            <w:vAlign w:val="center"/>
+          </w:tcPr>
+          <w:p>
+            <w:pPr>
+              <w:pStyle w:val="TableContents"/>
+              <w:jc w:val="center"/>
+              <w:rPr/>
+            </w:pPr>
+            <w:r>
+              <w:rPr/>
+              <w:t>Маска підмережі</w:t>
+            </w:r>
+          </w:p>
+        </w:tc>
+      </w:tr>
+      <w:tr>
+        <w:trPr/>
+        <w:tc>
+          <w:tcPr>
+            <w:tcW w:w="2480" w:type="dxa"/>
+            <w:tcBorders>
+              <w:start w:val="single" w:sz="4" w:space="0" w:color="000000"/>
+              <w:bottom w:val="single" w:sz="4" w:space="0" w:color="000000"/>
+            </w:tcBorders>
+            <w:vAlign w:val="center"/>
+          </w:tcPr>
+          <w:p>
+            <w:pPr>
+              <w:pStyle w:val="TableContents"/>
+              <w:jc w:val="center"/>
+              <w:rPr/>
+            </w:pPr>
+            <w:r>
+              <w:rPr/>
+              <w:t>24</w:t>
+            </w:r>
+          </w:p>
+        </w:tc>
+        <w:tc>
+          <w:tcPr>
+            <w:tcW w:w="2480" w:type="dxa"/>
+            <w:tcBorders>
+              <w:start w:val="single" w:sz="4" w:space="0" w:color="000000"/>
+              <w:bottom w:val="single" w:sz="4" w:space="0" w:color="000000"/>
+            </w:tcBorders>
+            <w:vAlign w:val="center"/>
+          </w:tcPr>
+          <w:p>
+            <w:pPr>
+              <w:pStyle w:val="TableContents"/>
+              <w:jc w:val="center"/>
+              <w:rPr/>
+            </w:pPr>
+            <w:r>
+              <w:rPr/>
+              <w:t>192.0.0.0</w:t>
+            </w:r>
+          </w:p>
+        </w:tc>
+        <w:tc>
+          <w:tcPr>
+            <w:tcW w:w="2480" w:type="dxa"/>
+            <w:tcBorders>
+              <w:start w:val="single" w:sz="4" w:space="0" w:color="000000"/>
+              <w:bottom w:val="single" w:sz="4" w:space="0" w:color="000000"/>
+            </w:tcBorders>
+            <w:vAlign w:val="center"/>
+          </w:tcPr>
+          <w:p>
+            <w:pPr>
+              <w:pStyle w:val="TableContents"/>
+              <w:jc w:val="center"/>
+              <w:rPr/>
+            </w:pPr>
+            <w:r>
+              <w:rPr/>
+              <w:t>255.255.128.0</w:t>
+            </w:r>
+          </w:p>
+        </w:tc>
+        <w:tc>
+          <w:tcPr>
+            <w:tcW w:w="2481" w:type="dxa"/>
+            <w:tcBorders>
+              <w:start w:val="single" w:sz="4" w:space="0" w:color="000000"/>
+              <w:bottom w:val="single" w:sz="4" w:space="0" w:color="000000"/>
+              <w:end w:val="single" w:sz="4" w:space="0" w:color="000000"/>
+            </w:tcBorders>
+            <w:vAlign w:val="center"/>
+          </w:tcPr>
+          <w:p>
+            <w:pPr>
+              <w:pStyle w:val="TableContents"/>
+              <w:jc w:val="center"/>
+              <w:rPr/>
+            </w:pPr>
+            <w:r>
+              <w:rPr/>
+              <w:t>255.255.255.0</w:t>
+            </w:r>
+          </w:p>
+        </w:tc>
+      </w:tr>
+    </w:tbl>
+    <w:p>
+      <w:pPr>
+        <w:pStyle w:val="Normal"/>
+        <w:widowControl/>
+        <w:tabs>
+          <w:tab w:val="clear" w:pos="567"/>
+          <w:tab w:val="left" w:pos="0" w:leader="none"/>
+        </w:tabs>
+        <w:suppressAutoHyphens w:val="true"/>
+        <w:bidi w:val="0"/>
+        <w:spacing w:lineRule="auto" w:line="360" w:before="173" w:after="0"/>
+        <w:ind w:firstLine="720" w:start="0" w:end="0"/>
+        <w:jc w:val="both"/>
+        <w:rPr/>
+      </w:pPr>
+      <w:r>
+        <w:rPr>
+          <w:sz w:val="28"/>
+          <w:szCs w:val="28"/>
+        </w:rPr>
+        <w:t>CIDR-префікс та префікс підмережі можна визначити за таблицею відповідностей або шляхом розрахунку. У нашому випадку масці CIDR 255.255.128.0 відповідає CIDR-префікс /</w:t>
+      </w:r>
+      <w:r>
+        <w:rPr>
+          <w:sz w:val="28"/>
+          <w:szCs w:val="28"/>
+        </w:rPr>
+        <w:t>17</w:t>
+      </w:r>
+      <w:r>
+        <w:rPr>
+          <w:sz w:val="28"/>
+          <w:szCs w:val="28"/>
+        </w:rPr>
+        <w:t>, а масці підмережі 255.255.255.0 відповідає префікс підмережі /</w:t>
+      </w:r>
+      <w:r>
+        <w:rPr>
+          <w:sz w:val="28"/>
+          <w:szCs w:val="28"/>
+        </w:rPr>
+        <w:t>24</w:t>
+      </w:r>
+      <w:r>
+        <w:rPr>
+          <w:sz w:val="28"/>
+          <w:szCs w:val="28"/>
+        </w:rPr>
+        <w:t xml:space="preserve">. Тобто, С = </w:t>
+      </w:r>
+      <w:r>
+        <w:rPr>
+          <w:sz w:val="28"/>
+          <w:szCs w:val="28"/>
+        </w:rPr>
+        <w:t>17</w:t>
+      </w:r>
+      <w:r>
+        <w:rPr>
+          <w:sz w:val="28"/>
+          <w:szCs w:val="28"/>
+        </w:rPr>
+        <w:t xml:space="preserve"> біти та P = </w:t>
+      </w:r>
+      <w:r>
+        <w:rPr>
+          <w:sz w:val="28"/>
+          <w:szCs w:val="28"/>
+        </w:rPr>
+        <w:t>24</w:t>
+      </w:r>
+      <w:r>
+        <w:rPr>
+          <w:sz w:val="28"/>
+          <w:szCs w:val="28"/>
+        </w:rPr>
+        <w:t xml:space="preserve"> бітів.</w:t>
+      </w:r>
+    </w:p>
+    <w:p>
+      <w:pPr>
+        <w:pStyle w:val="Normal"/>
+        <w:widowControl/>
+        <w:tabs>
+          <w:tab w:val="clear" w:pos="567"/>
+          <w:tab w:val="left" w:pos="0" w:leader="none"/>
+        </w:tabs>
+        <w:suppressAutoHyphens w:val="true"/>
+        <w:bidi w:val="0"/>
+        <w:spacing w:lineRule="auto" w:line="360" w:before="173" w:after="0"/>
+        <w:ind w:firstLine="720" w:start="0" w:end="0"/>
+        <w:jc w:val="both"/>
+        <w:rPr>
+          <w:sz w:val="28"/>
+          <w:szCs w:val="28"/>
+        </w:rPr>
+      </w:pPr>
+      <w:r>
+        <w:rPr>
+          <w:sz w:val="28"/>
+          <w:szCs w:val="28"/>
+        </w:rPr>
+        <w:t>Знаючи кількість бітів CIDR-префікса С та префікса підмережі P, можна визначити кількість бітів S, які виділяються для адресації підмереж, та кількість бітів H, які виділяються для адресації вузлів, як:</w:t>
+      </w:r>
+    </w:p>
+    <w:p>
+      <w:pPr>
+        <w:pStyle w:val="Normal"/>
+        <w:widowControl/>
+        <w:tabs>
+          <w:tab w:val="clear" w:pos="567"/>
+          <w:tab w:val="left" w:pos="0" w:leader="none"/>
+        </w:tabs>
+        <w:suppressAutoHyphens w:val="true"/>
+        <w:bidi w:val="0"/>
+        <w:spacing w:lineRule="auto" w:line="360" w:before="173" w:after="0"/>
+        <w:ind w:firstLine="1440" w:start="0" w:end="0"/>
+        <w:jc w:val="both"/>
+        <w:rPr>
+          <w:sz w:val="28"/>
+          <w:szCs w:val="28"/>
+        </w:rPr>
+      </w:pPr>
+      <w:r>
+        <w:rPr>
+          <w:sz w:val="28"/>
+          <w:szCs w:val="28"/>
+        </w:rPr>
+        <w:t>S = P – С ,</w:t>
+      </w:r>
+    </w:p>
+    <w:p>
+      <w:pPr>
+        <w:pStyle w:val="Normal"/>
+        <w:widowControl/>
+        <w:tabs>
+          <w:tab w:val="clear" w:pos="567"/>
+          <w:tab w:val="left" w:pos="0" w:leader="none"/>
+        </w:tabs>
+        <w:suppressAutoHyphens w:val="true"/>
+        <w:bidi w:val="0"/>
+        <w:spacing w:lineRule="auto" w:line="360" w:before="173" w:after="0"/>
+        <w:ind w:firstLine="1440" w:start="0" w:end="0"/>
+        <w:jc w:val="both"/>
+        <w:rPr>
+          <w:sz w:val="28"/>
+          <w:szCs w:val="28"/>
+        </w:rPr>
+      </w:pPr>
+      <w:r>
+        <w:rPr>
+          <w:sz w:val="28"/>
+          <w:szCs w:val="28"/>
+        </w:rPr>
+        <w:t>H = 32 – P.</w:t>
+      </w:r>
+    </w:p>
+    <w:p>
+      <w:pPr>
+        <w:pStyle w:val="Normal"/>
+        <w:widowControl/>
+        <w:tabs>
+          <w:tab w:val="clear" w:pos="567"/>
+          <w:tab w:val="left" w:pos="0" w:leader="none"/>
+        </w:tabs>
+        <w:suppressAutoHyphens w:val="true"/>
+        <w:bidi w:val="0"/>
+        <w:spacing w:lineRule="auto" w:line="360" w:before="173" w:after="0"/>
+        <w:ind w:firstLine="720" w:start="0" w:end="0"/>
+        <w:jc w:val="both"/>
+        <w:rPr>
+          <w:sz w:val="28"/>
+          <w:szCs w:val="28"/>
+        </w:rPr>
+      </w:pPr>
+      <w:r>
+        <w:rPr>
+          <w:sz w:val="28"/>
+          <w:szCs w:val="28"/>
+        </w:rPr>
+        <w:t xml:space="preserve">Для нашого випадку P = </w:t>
+      </w:r>
+      <w:r>
+        <w:rPr>
+          <w:sz w:val="28"/>
+          <w:szCs w:val="28"/>
+        </w:rPr>
+        <w:t>24</w:t>
+      </w:r>
+      <w:r>
+        <w:rPr>
+          <w:sz w:val="28"/>
+          <w:szCs w:val="28"/>
+        </w:rPr>
+        <w:t xml:space="preserve"> бітів, С = </w:t>
+      </w:r>
+      <w:r>
+        <w:rPr>
+          <w:sz w:val="28"/>
+          <w:szCs w:val="28"/>
+        </w:rPr>
+        <w:t>17</w:t>
+      </w:r>
+      <w:r>
+        <w:rPr>
+          <w:sz w:val="28"/>
+          <w:szCs w:val="28"/>
+        </w:rPr>
+        <w:t xml:space="preserve"> біти, отже:</w:t>
+      </w:r>
+    </w:p>
+    <w:p>
+      <w:pPr>
+        <w:pStyle w:val="Normal"/>
+        <w:widowControl/>
+        <w:tabs>
+          <w:tab w:val="clear" w:pos="567"/>
+          <w:tab w:val="left" w:pos="0" w:leader="none"/>
+        </w:tabs>
+        <w:suppressAutoHyphens w:val="true"/>
+        <w:bidi w:val="0"/>
+        <w:spacing w:lineRule="auto" w:line="360" w:before="173" w:after="0"/>
+        <w:ind w:firstLine="1440" w:start="0" w:end="0"/>
+        <w:jc w:val="both"/>
+        <w:rPr>
+          <w:sz w:val="28"/>
+          <w:szCs w:val="28"/>
+        </w:rPr>
+      </w:pPr>
+      <w:r>
+        <w:rPr>
+          <w:sz w:val="28"/>
+          <w:szCs w:val="28"/>
+        </w:rPr>
+        <w:t>S = 24 – 17 = 7 бітів,</w:t>
+      </w:r>
+    </w:p>
+    <w:p>
+      <w:pPr>
+        <w:pStyle w:val="Normal"/>
+        <w:widowControl/>
+        <w:tabs>
+          <w:tab w:val="clear" w:pos="567"/>
+          <w:tab w:val="left" w:pos="0" w:leader="none"/>
+        </w:tabs>
+        <w:suppressAutoHyphens w:val="true"/>
+        <w:bidi w:val="0"/>
+        <w:spacing w:lineRule="auto" w:line="360" w:before="173" w:after="0"/>
+        <w:ind w:firstLine="1440" w:start="0" w:end="0"/>
+        <w:jc w:val="both"/>
+        <w:rPr>
+          <w:sz w:val="28"/>
+          <w:szCs w:val="28"/>
+        </w:rPr>
+      </w:pPr>
+      <w:r>
+        <w:rPr>
+          <w:sz w:val="28"/>
+          <w:szCs w:val="28"/>
+        </w:rPr>
+        <w:t>H = 32 – 24 = 8 біти.</w:t>
+      </w:r>
+    </w:p>
+    <w:p>
+      <w:pPr>
+        <w:pStyle w:val="Normal"/>
+        <w:widowControl/>
+        <w:tabs>
+          <w:tab w:val="clear" w:pos="567"/>
+          <w:tab w:val="left" w:pos="0" w:leader="none"/>
+        </w:tabs>
+        <w:suppressAutoHyphens w:val="true"/>
+        <w:bidi w:val="0"/>
+        <w:spacing w:lineRule="auto" w:line="360" w:before="173" w:after="0"/>
+        <w:ind w:firstLine="720" w:start="0" w:end="0"/>
+        <w:jc w:val="both"/>
+        <w:rPr>
+          <w:sz w:val="28"/>
+          <w:szCs w:val="28"/>
+        </w:rPr>
+      </w:pPr>
+      <w:r>
+        <w:rPr>
+          <w:sz w:val="28"/>
+          <w:szCs w:val="28"/>
+        </w:rPr>
+        <w:t>Кількість підмереж розраховується за формулою:</w:t>
+      </w:r>
+    </w:p>
+    <w:p>
+      <w:pPr>
+        <w:pStyle w:val="Normal"/>
+        <w:widowControl/>
+        <w:tabs>
+          <w:tab w:val="clear" w:pos="567"/>
+          <w:tab w:val="left" w:pos="0" w:leader="none"/>
+        </w:tabs>
+        <w:suppressAutoHyphens w:val="true"/>
+        <w:bidi w:val="0"/>
+        <w:spacing w:lineRule="auto" w:line="360" w:before="0" w:after="0"/>
+        <w:ind w:firstLine="1440" w:start="0" w:end="0"/>
+        <w:jc w:val="both"/>
+        <w:rPr>
+          <w:sz w:val="28"/>
+          <w:szCs w:val="28"/>
+        </w:rPr>
+      </w:pPr>
+      <w:r>
+        <w:rPr>
+          <w:sz w:val="28"/>
+          <w:szCs w:val="28"/>
+        </w:rPr>
+        <w:t>K</w:t>
+      </w:r>
+      <w:r>
+        <w:rPr>
+          <w:i w:val="false"/>
+          <w:iCs w:val="false"/>
+          <w:sz w:val="28"/>
+          <w:szCs w:val="28"/>
+          <w:vertAlign w:val="subscript"/>
+        </w:rPr>
+        <w:t>підмереж</w:t>
+      </w:r>
+      <w:r>
+        <w:rPr>
+          <w:i/>
+          <w:iCs/>
+          <w:position w:val="0"/>
+          <w:sz w:val="28"/>
+          <w:sz w:val="28"/>
+          <w:szCs w:val="28"/>
+          <w:vertAlign w:val="baseline"/>
+        </w:rPr>
+        <w:t xml:space="preserve"> = 2</w:t>
+      </w:r>
+      <w:r>
+        <w:rPr>
+          <w:i/>
+          <w:iCs/>
+          <w:sz w:val="28"/>
+          <w:szCs w:val="28"/>
+          <w:vertAlign w:val="superscript"/>
+        </w:rPr>
+        <w:t>P-N</w:t>
+      </w:r>
+      <w:r>
+        <w:rPr>
+          <w:i/>
+          <w:iCs/>
+          <w:position w:val="0"/>
+          <w:sz w:val="28"/>
+          <w:sz w:val="28"/>
+          <w:szCs w:val="28"/>
+          <w:vertAlign w:val="baseline"/>
+        </w:rPr>
+        <w:t xml:space="preserve"> або K</w:t>
+      </w:r>
+      <w:r>
+        <w:rPr>
+          <w:i w:val="false"/>
+          <w:iCs w:val="false"/>
+          <w:sz w:val="28"/>
+          <w:szCs w:val="28"/>
+          <w:vertAlign w:val="subscript"/>
+        </w:rPr>
+        <w:t>підмереж</w:t>
+      </w:r>
+      <w:r>
+        <w:rPr>
+          <w:i/>
+          <w:iCs/>
+          <w:position w:val="0"/>
+          <w:sz w:val="28"/>
+          <w:sz w:val="28"/>
+          <w:szCs w:val="28"/>
+          <w:vertAlign w:val="baseline"/>
+        </w:rPr>
+        <w:t xml:space="preserve"> = 2</w:t>
+      </w:r>
+      <w:r>
+        <w:rPr>
+          <w:i/>
+          <w:iCs/>
+          <w:sz w:val="28"/>
+          <w:szCs w:val="28"/>
+          <w:vertAlign w:val="superscript"/>
+        </w:rPr>
+        <w:t>S</w:t>
+      </w:r>
+      <w:r>
+        <w:rPr>
+          <w:i/>
+          <w:iCs/>
+          <w:position w:val="0"/>
+          <w:sz w:val="28"/>
+          <w:sz w:val="28"/>
+          <w:szCs w:val="28"/>
+          <w:vertAlign w:val="baseline"/>
+        </w:rPr>
+        <w:t>.</w:t>
+      </w:r>
+    </w:p>
+    <w:p>
+      <w:pPr>
+        <w:pStyle w:val="Normal"/>
+        <w:widowControl/>
+        <w:tabs>
+          <w:tab w:val="clear" w:pos="567"/>
+          <w:tab w:val="left" w:pos="0" w:leader="none"/>
+        </w:tabs>
+        <w:suppressAutoHyphens w:val="true"/>
+        <w:bidi w:val="0"/>
+        <w:spacing w:lineRule="auto" w:line="360" w:before="0" w:after="0"/>
+        <w:ind w:firstLine="720" w:start="0" w:end="0"/>
+        <w:jc w:val="both"/>
+        <w:rPr>
+          <w:i w:val="false"/>
+          <w:i w:val="false"/>
+          <w:iCs w:val="false"/>
+          <w:sz w:val="28"/>
+          <w:szCs w:val="28"/>
+        </w:rPr>
+      </w:pPr>
+      <w:r>
+        <w:rPr>
+          <w:i w:val="false"/>
+          <w:iCs w:val="false"/>
+          <w:sz w:val="28"/>
+          <w:szCs w:val="28"/>
+        </w:rPr>
+        <w:t>Кількість вузлів (IP-адрес вузлів) однієї підмережі розраховується за формулою:</w:t>
+      </w:r>
+    </w:p>
+    <w:p>
+      <w:pPr>
+        <w:pStyle w:val="Normal"/>
+        <w:widowControl/>
+        <w:tabs>
+          <w:tab w:val="clear" w:pos="567"/>
+          <w:tab w:val="left" w:pos="0" w:leader="none"/>
+        </w:tabs>
+        <w:suppressAutoHyphens w:val="true"/>
+        <w:bidi w:val="0"/>
+        <w:spacing w:lineRule="auto" w:line="360" w:before="0" w:after="0"/>
+        <w:ind w:firstLine="1440" w:start="0" w:end="0"/>
+        <w:jc w:val="both"/>
+        <w:rPr>
+          <w:sz w:val="28"/>
+          <w:szCs w:val="28"/>
+        </w:rPr>
+      </w:pPr>
+      <w:r>
+        <w:rPr>
+          <w:rFonts w:eastAsia="Helvetica-Bold"/>
+          <w:sz w:val="28"/>
+          <w:szCs w:val="28"/>
+          <w:lang w:val="en-US"/>
+        </w:rPr>
+        <w:t>K</w:t>
+      </w:r>
+      <w:r>
+        <w:rPr>
+          <w:rFonts w:eastAsia="Helvetica-Bold"/>
+          <w:sz w:val="28"/>
+          <w:szCs w:val="28"/>
+          <w:vertAlign w:val="subscript"/>
+          <w:lang w:val="en-US"/>
+        </w:rPr>
+        <w:t>вузлів</w:t>
+      </w:r>
+      <w:r>
+        <w:rPr>
+          <w:rFonts w:eastAsia="Helvetica-Bold"/>
+          <w:position w:val="0"/>
+          <w:sz w:val="28"/>
+          <w:sz w:val="28"/>
+          <w:szCs w:val="28"/>
+          <w:vertAlign w:val="baseline"/>
+          <w:lang w:val="en-US"/>
+        </w:rPr>
+        <w:t xml:space="preserve"> = 2</w:t>
+      </w:r>
+      <w:r>
+        <w:rPr>
+          <w:rFonts w:eastAsia="Helvetica-Bold"/>
+          <w:sz w:val="28"/>
+          <w:szCs w:val="28"/>
+          <w:vertAlign w:val="superscript"/>
+          <w:lang w:val="en-US"/>
+        </w:rPr>
+        <w:t>(32 – P)</w:t>
+      </w:r>
+      <w:r>
+        <w:rPr>
+          <w:rFonts w:eastAsia="Helvetica-Bold"/>
+          <w:position w:val="0"/>
+          <w:sz w:val="28"/>
+          <w:sz w:val="28"/>
+          <w:szCs w:val="28"/>
+          <w:vertAlign w:val="baseline"/>
+          <w:lang w:val="en-US"/>
+        </w:rPr>
+        <w:t xml:space="preserve"> – 2 або K</w:t>
+      </w:r>
+      <w:r>
+        <w:rPr>
+          <w:rFonts w:eastAsia="Helvetica-Bold"/>
+          <w:sz w:val="28"/>
+          <w:szCs w:val="28"/>
+          <w:vertAlign w:val="subscript"/>
+          <w:lang w:val="en-US"/>
+        </w:rPr>
+        <w:t>вузлів</w:t>
+      </w:r>
+      <w:r>
+        <w:rPr>
+          <w:rFonts w:eastAsia="Helvetica-Bold"/>
+          <w:position w:val="0"/>
+          <w:sz w:val="28"/>
+          <w:sz w:val="28"/>
+          <w:szCs w:val="28"/>
+          <w:vertAlign w:val="baseline"/>
+          <w:lang w:val="en-US"/>
+        </w:rPr>
+        <w:t xml:space="preserve"> = 2</w:t>
+      </w:r>
+      <w:r>
+        <w:rPr>
+          <w:rFonts w:eastAsia="Helvetica-Bold"/>
+          <w:sz w:val="28"/>
+          <w:szCs w:val="28"/>
+          <w:vertAlign w:val="superscript"/>
+          <w:lang w:val="en-US"/>
+        </w:rPr>
+        <w:t>H</w:t>
+      </w:r>
+      <w:r>
+        <w:rPr>
+          <w:rFonts w:eastAsia="Helvetica-Bold"/>
+          <w:position w:val="0"/>
+          <w:sz w:val="28"/>
+          <w:sz w:val="28"/>
+          <w:szCs w:val="28"/>
+          <w:vertAlign w:val="baseline"/>
+          <w:lang w:val="en-US"/>
+        </w:rPr>
+        <w:t xml:space="preserve"> – 2.</w:t>
+      </w:r>
+    </w:p>
+    <w:p>
+      <w:pPr>
+        <w:pStyle w:val="Normal"/>
+        <w:widowControl/>
+        <w:tabs>
+          <w:tab w:val="clear" w:pos="567"/>
+          <w:tab w:val="left" w:pos="0" w:leader="none"/>
+        </w:tabs>
+        <w:suppressAutoHyphens w:val="true"/>
+        <w:bidi w:val="0"/>
+        <w:spacing w:lineRule="auto" w:line="360" w:before="0" w:after="0"/>
+        <w:ind w:firstLine="720" w:start="0" w:end="0"/>
+        <w:jc w:val="both"/>
+        <w:rPr>
+          <w:rFonts w:eastAsia="Helvetica-Bold"/>
+          <w:sz w:val="28"/>
+          <w:szCs w:val="28"/>
+          <w:lang w:val="en-US"/>
+        </w:rPr>
+      </w:pPr>
+      <w:r>
+        <w:rPr>
+          <w:rFonts w:eastAsia="Helvetica-Bold"/>
+          <w:sz w:val="28"/>
+          <w:szCs w:val="28"/>
+          <w:lang w:val="en-US"/>
+        </w:rPr>
+        <w:t>Як результат маємо:</w:t>
+      </w:r>
+    </w:p>
+    <w:p>
+      <w:pPr>
+        <w:pStyle w:val="Normal"/>
+        <w:widowControl/>
+        <w:tabs>
+          <w:tab w:val="clear" w:pos="567"/>
+          <w:tab w:val="left" w:pos="0" w:leader="none"/>
+        </w:tabs>
+        <w:suppressAutoHyphens w:val="true"/>
+        <w:bidi w:val="0"/>
+        <w:spacing w:lineRule="auto" w:line="360" w:before="0" w:after="0"/>
+        <w:ind w:firstLine="1440" w:start="0" w:end="0"/>
+        <w:jc w:val="both"/>
+        <w:rPr>
+          <w:sz w:val="28"/>
+          <w:szCs w:val="28"/>
+        </w:rPr>
+      </w:pPr>
+      <w:r>
+        <w:rPr>
+          <w:sz w:val="28"/>
+          <w:szCs w:val="28"/>
+        </w:rPr>
+        <w:t>K</w:t>
+      </w:r>
+      <w:r>
+        <w:rPr>
+          <w:i w:val="false"/>
+          <w:iCs w:val="false"/>
+          <w:sz w:val="28"/>
+          <w:szCs w:val="28"/>
+          <w:vertAlign w:val="subscript"/>
+        </w:rPr>
+        <w:t>підмереж</w:t>
+      </w:r>
+      <w:r>
+        <w:rPr>
+          <w:i w:val="false"/>
+          <w:iCs w:val="false"/>
+          <w:position w:val="0"/>
+          <w:sz w:val="28"/>
+          <w:sz w:val="28"/>
+          <w:szCs w:val="28"/>
+          <w:vertAlign w:val="baseline"/>
+        </w:rPr>
+        <w:t xml:space="preserve"> = 2</w:t>
+      </w:r>
+      <w:r>
+        <w:rPr>
+          <w:i w:val="false"/>
+          <w:iCs w:val="false"/>
+          <w:sz w:val="28"/>
+          <w:szCs w:val="28"/>
+          <w:vertAlign w:val="superscript"/>
+        </w:rPr>
+        <w:t>7</w:t>
+      </w:r>
+      <w:r>
+        <w:rPr>
+          <w:i w:val="false"/>
+          <w:iCs w:val="false"/>
+          <w:position w:val="0"/>
+          <w:sz w:val="28"/>
+          <w:sz w:val="28"/>
+          <w:szCs w:val="28"/>
+          <w:vertAlign w:val="baseline"/>
+        </w:rPr>
+        <w:t xml:space="preserve"> = 128.</w:t>
+      </w:r>
+    </w:p>
+    <w:p>
+      <w:pPr>
+        <w:pStyle w:val="Normal"/>
+        <w:widowControl/>
+        <w:tabs>
+          <w:tab w:val="clear" w:pos="567"/>
+          <w:tab w:val="left" w:pos="0" w:leader="none"/>
+        </w:tabs>
+        <w:suppressAutoHyphens w:val="true"/>
+        <w:bidi w:val="0"/>
+        <w:spacing w:lineRule="auto" w:line="360" w:before="0" w:after="0"/>
+        <w:ind w:firstLine="1440" w:start="0" w:end="0"/>
+        <w:jc w:val="both"/>
+        <w:rPr>
+          <w:sz w:val="28"/>
+          <w:szCs w:val="28"/>
+        </w:rPr>
+      </w:pPr>
+      <w:r>
+        <w:rPr>
+          <w:rFonts w:eastAsia="Helvetica-Bold"/>
+          <w:sz w:val="28"/>
+          <w:szCs w:val="28"/>
+          <w:lang w:val="en-US"/>
+        </w:rPr>
+        <w:t>K</w:t>
+      </w:r>
+      <w:r>
+        <w:rPr>
+          <w:rFonts w:eastAsia="Helvetica-Bold"/>
+          <w:sz w:val="28"/>
+          <w:szCs w:val="28"/>
+          <w:vertAlign w:val="subscript"/>
+          <w:lang w:val="en-US"/>
+        </w:rPr>
+        <w:t>вузлів</w:t>
+      </w:r>
+      <w:r>
+        <w:rPr>
+          <w:rFonts w:eastAsia="Helvetica-Bold"/>
+          <w:position w:val="0"/>
+          <w:sz w:val="28"/>
+          <w:sz w:val="28"/>
+          <w:szCs w:val="28"/>
+          <w:vertAlign w:val="baseline"/>
+          <w:lang w:val="en-US"/>
+        </w:rPr>
+        <w:t xml:space="preserve"> = 2</w:t>
+      </w:r>
+      <w:r>
+        <w:rPr>
+          <w:rFonts w:eastAsia="Helvetica-Bold"/>
+          <w:sz w:val="28"/>
+          <w:szCs w:val="28"/>
+          <w:vertAlign w:val="superscript"/>
+          <w:lang w:val="en-US"/>
+        </w:rPr>
+        <w:t>8</w:t>
+      </w:r>
+      <w:r>
+        <w:rPr>
+          <w:rFonts w:eastAsia="Helvetica-Bold"/>
+          <w:position w:val="0"/>
+          <w:sz w:val="28"/>
+          <w:sz w:val="28"/>
+          <w:szCs w:val="28"/>
+          <w:vertAlign w:val="baseline"/>
+          <w:lang w:val="en-US"/>
+        </w:rPr>
+        <w:t xml:space="preserve"> – 2 = </w:t>
+      </w:r>
+      <w:r>
+        <w:rPr>
+          <w:rFonts w:eastAsia="Helvetica-Bold"/>
+          <w:position w:val="0"/>
+          <w:sz w:val="28"/>
+          <w:sz w:val="28"/>
+          <w:szCs w:val="28"/>
+          <w:vertAlign w:val="baseline"/>
+          <w:lang w:val="en-US"/>
+        </w:rPr>
+        <w:t>256</w:t>
+      </w:r>
+      <w:r>
+        <w:rPr>
+          <w:rFonts w:eastAsia="Helvetica-Bold" w:cs="Times New Roman"/>
+          <w:sz w:val="28"/>
+          <w:szCs w:val="28"/>
+          <w:lang w:val="en-US"/>
+        </w:rPr>
+        <w:t xml:space="preserve"> – 2 = </w:t>
+      </w:r>
+      <w:r>
+        <w:rPr>
+          <w:rFonts w:eastAsia="Helvetica-Bold" w:cs="Times New Roman"/>
+          <w:sz w:val="28"/>
+          <w:szCs w:val="28"/>
+          <w:lang w:val="en-US"/>
+        </w:rPr>
+        <w:t>254</w:t>
+      </w:r>
+      <w:r>
+        <w:rPr>
+          <w:rFonts w:eastAsia="Helvetica-Bold" w:cs="Times New Roman"/>
+          <w:sz w:val="28"/>
+          <w:szCs w:val="28"/>
+          <w:lang w:val="en-US"/>
+        </w:rPr>
+        <w:t>.</w:t>
+      </w:r>
+    </w:p>
+    <w:p>
+      <w:pPr>
+        <w:pStyle w:val="Normal"/>
+        <w:widowControl/>
+        <w:tabs>
+          <w:tab w:val="clear" w:pos="567"/>
+          <w:tab w:val="left" w:pos="0" w:leader="none"/>
+        </w:tabs>
+        <w:suppressAutoHyphens w:val="true"/>
+        <w:bidi w:val="0"/>
+        <w:spacing w:lineRule="auto" w:line="360" w:before="0" w:after="0"/>
+        <w:ind w:firstLine="720" w:start="0" w:end="0"/>
+        <w:jc w:val="both"/>
+        <w:rPr>
           <w:sz w:val="28"/>
           <w:szCs w:val="28"/>
         </w:rPr>
@@ -4484,7 +5545,7 @@
       <mc:AlternateContent>
         <mc:Choice Requires="wpg">
           <w:drawing>
-            <wp:anchor behindDoc="1" distT="13335" distB="13335" distL="13335" distR="9525" simplePos="0" locked="0" layoutInCell="1" allowOverlap="1" relativeHeight="34" wp14:anchorId="10994A40">
+            <wp:anchor behindDoc="1" distT="13335" distB="13335" distL="13335" distR="9525" simplePos="0" locked="0" layoutInCell="1" allowOverlap="1" relativeHeight="46" wp14:anchorId="10994A40">
               <wp:simplePos x="0" y="0"/>
               <wp:positionH relativeFrom="column">
                 <wp:posOffset>-229235</wp:posOffset>
@@ -4514,7 +5575,7 @@
                       <wps:spPr>
                         <a:xfrm>
                           <a:off x="748080" y="9753120"/>
-                          <a:ext cx="861120" cy="172800"/>
+                          <a:ext cx="860400" cy="172080"/>
                         </a:xfrm>
                         <a:prstGeom prst="rect">
                           <a:avLst/>
@@ -4608,7 +5669,7 @@
                           <wps:spPr>
                             <a:xfrm>
                               <a:off x="0" y="0"/>
-                              <a:ext cx="6651720" cy="10287720"/>
+                              <a:ext cx="6651000" cy="10287000"/>
                             </a:xfrm>
                             <a:prstGeom prst="rect">
                               <a:avLst/>
@@ -4885,7 +5946,7 @@
                           <wps:spPr>
                             <a:xfrm>
                               <a:off x="17640" y="10120680"/>
-                              <a:ext cx="325080" cy="151200"/>
+                              <a:ext cx="324360" cy="150480"/>
                             </a:xfrm>
                             <a:prstGeom prst="rect">
                               <a:avLst/>
@@ -4932,7 +5993,7 @@
                           <wps:spPr>
                             <a:xfrm>
                               <a:off x="379080" y="10120680"/>
-                              <a:ext cx="325080" cy="151200"/>
+                              <a:ext cx="324360" cy="150480"/>
                             </a:xfrm>
                             <a:prstGeom prst="rect">
                               <a:avLst/>
@@ -4979,7 +6040,7 @@
                           <wps:spPr>
                             <a:xfrm>
                               <a:off x="754920" y="10120680"/>
-                              <a:ext cx="848520" cy="151200"/>
+                              <a:ext cx="847800" cy="150480"/>
                             </a:xfrm>
                             <a:prstGeom prst="rect">
                               <a:avLst/>
@@ -5113,7 +6174,7 @@
                           <wps:spPr>
                             <a:xfrm>
                               <a:off x="1659240" y="10120680"/>
-                              <a:ext cx="502920" cy="151200"/>
+                              <a:ext cx="502200" cy="150480"/>
                             </a:xfrm>
                             <a:prstGeom prst="rect">
                               <a:avLst/>
@@ -5160,7 +6221,7 @@
                           <wps:spPr>
                             <a:xfrm>
                               <a:off x="2198880" y="10120680"/>
-                              <a:ext cx="325080" cy="151200"/>
+                              <a:ext cx="324360" cy="150480"/>
                             </a:xfrm>
                             <a:prstGeom prst="rect">
                               <a:avLst/>
@@ -5207,7 +6268,7 @@
                           <wps:spPr>
                             <a:xfrm>
                               <a:off x="6310080" y="9769320"/>
-                              <a:ext cx="325080" cy="150480"/>
+                              <a:ext cx="324360" cy="149760"/>
                             </a:xfrm>
                             <a:prstGeom prst="rect">
                               <a:avLst/>
@@ -5254,7 +6315,7 @@
                           <wps:spPr>
                             <a:xfrm>
                               <a:off x="6310080" y="10005120"/>
-                              <a:ext cx="325080" cy="209520"/>
+                              <a:ext cx="324360" cy="208800"/>
                             </a:xfrm>
                             <a:prstGeom prst="rect">
                               <a:avLst/>
@@ -5342,7 +6403,7 @@
                           <wps:spPr>
                             <a:xfrm>
                               <a:off x="2578680" y="9894600"/>
-                              <a:ext cx="3679920" cy="237600"/>
+                              <a:ext cx="3679200" cy="236880"/>
                             </a:xfrm>
                             <a:prstGeom prst="rect">
                               <a:avLst/>
@@ -5494,7 +6555,7 @@
                         <wps:spPr>
                           <a:xfrm>
                             <a:off x="748080" y="9928080"/>
-                            <a:ext cx="875520" cy="168840"/>
+                            <a:ext cx="875160" cy="168120"/>
                           </a:xfrm>
                           <a:prstGeom prst="rect">
                             <a:avLst/>
@@ -5544,7 +6605,7 @@
         <mc:Fallback>
           <w:pict>
             <v:group id="shape_0" alt="Группа 60" style="position:absolute;margin-left:-18.05pt;margin-top:-20.95pt;width:524.1pt;height:810.2pt" coordorigin="-361,-419" coordsize="10482,16204">
-              <v:rect id="shape_0" ID="Rectangle 2" path="m0,0l-2147483645,0l-2147483645,-2147483646l0,-2147483646xe" stroked="f" o:allowincell="f" style="position:absolute;left:817;top:14940;width:1355;height:271;mso-wrap-style:square;v-text-anchor:top">
+              <v:rect id="shape_0" ID="Rectangle 2" path="m0,0l-2147483645,0l-2147483645,-2147483646l0,-2147483646xe" stroked="f" o:allowincell="f" style="position:absolute;left:817;top:14940;width:1354;height:270;mso-wrap-style:square;v-text-anchor:top">
                 <v:fill o:detectmouseclick="t" on="false"/>
                 <v:stroke color="#3465a4" joinstyle="round" endcap="flat"/>
                 <v:textbox>
@@ -5603,7 +6664,7 @@
               </v:rect>
               <v:group id="shape_0" style="position:absolute;left:-361;top:-419;width:10482;height:16204">
                 <v:group id="shape_0" style="position:absolute;left:-361;top:-419;width:10482;height:16204">
-                  <v:rect id="shape_0" ID="Rectangle 5" path="m0,0l-2147483645,0l-2147483645,-2147483646l0,-2147483646xe" stroked="t" o:allowincell="f" style="position:absolute;left:-361;top:-419;width:10474;height:16200;mso-wrap-style:none;v-text-anchor:middle">
+                  <v:rect id="shape_0" ID="Rectangle 5" path="m0,0l-2147483645,0l-2147483645,-2147483646l0,-2147483646xe" stroked="t" o:allowincell="f" style="position:absolute;left:-361;top:-419;width:10473;height:16199;mso-wrap-style:none;v-text-anchor:middle">
                     <v:fill o:detectmouseclick="t" on="false"/>
                     <v:stroke color="black" weight="25560" joinstyle="miter" endcap="flat"/>
                     <w10:wrap type="none"/>
@@ -5658,7 +6719,7 @@
                     <v:fill o:detectmouseclick="t" on="false"/>
                     <w10:wrap type="none"/>
                   </v:line>
-                  <v:rect id="shape_0" ID="Rectangle 16" path="m0,0l-2147483645,0l-2147483645,-2147483646l0,-2147483646xe" stroked="f" o:allowincell="f" style="position:absolute;left:-333;top:15519;width:511;height:237;mso-wrap-style:square;v-text-anchor:top">
+                  <v:rect id="shape_0" ID="Rectangle 16" path="m0,0l-2147483645,0l-2147483645,-2147483646l0,-2147483646xe" stroked="f" o:allowincell="f" style="position:absolute;left:-333;top:15519;width:510;height:236;mso-wrap-style:square;v-text-anchor:top">
                     <v:fill o:detectmouseclick="t" on="false"/>
                     <v:stroke color="#3465a4" joinstyle="round" endcap="flat"/>
                     <v:textbox>
@@ -5684,7 +6745,7 @@
                     </v:textbox>
                     <w10:wrap type="none"/>
                   </v:rect>
-                  <v:rect id="shape_0" ID="Rectangle 17" path="m0,0l-2147483645,0l-2147483645,-2147483646l0,-2147483646xe" stroked="f" o:allowincell="f" style="position:absolute;left:236;top:15519;width:511;height:237;mso-wrap-style:square;v-text-anchor:top">
+                  <v:rect id="shape_0" ID="Rectangle 17" path="m0,0l-2147483645,0l-2147483645,-2147483646l0,-2147483646xe" stroked="f" o:allowincell="f" style="position:absolute;left:236;top:15519;width:510;height:236;mso-wrap-style:square;v-text-anchor:top">
                     <v:fill o:detectmouseclick="t" on="false"/>
                     <v:stroke color="#3465a4" joinstyle="round" endcap="flat"/>
                     <v:textbox>
@@ -5710,7 +6771,7 @@
                     </v:textbox>
                     <w10:wrap type="none"/>
                   </v:rect>
-                  <v:rect id="shape_0" ID="Rectangle 18" path="m0,0l-2147483645,0l-2147483645,-2147483646l0,-2147483646xe" stroked="f" o:allowincell="f" style="position:absolute;left:828;top:15519;width:1335;height:237;mso-wrap-style:square;v-text-anchor:top">
+                  <v:rect id="shape_0" ID="Rectangle 18" path="m0,0l-2147483645,0l-2147483645,-2147483646l0,-2147483646xe" stroked="f" o:allowincell="f" style="position:absolute;left:828;top:15519;width:1334;height:236;mso-wrap-style:square;v-text-anchor:top">
                     <v:fill o:detectmouseclick="t" on="false"/>
                     <v:stroke color="#3465a4" joinstyle="round" endcap="flat"/>
                     <v:textbox>
@@ -5823,7 +6884,7 @@
                     </v:textbox>
                     <w10:wrap type="none"/>
                   </v:rect>
-                  <v:rect id="shape_0" ID="Rectangle 19" path="m0,0l-2147483645,0l-2147483645,-2147483646l0,-2147483646xe" stroked="f" o:allowincell="f" style="position:absolute;left:2252;top:15519;width:791;height:237;mso-wrap-style:square;v-text-anchor:top">
+                  <v:rect id="shape_0" ID="Rectangle 19" path="m0,0l-2147483645,0l-2147483645,-2147483646l0,-2147483646xe" stroked="f" o:allowincell="f" style="position:absolute;left:2252;top:15519;width:790;height:236;mso-wrap-style:square;v-text-anchor:top">
                     <v:fill o:detectmouseclick="t" on="false"/>
                     <v:stroke color="#3465a4" joinstyle="round" endcap="flat"/>
                     <v:textbox>
@@ -5849,7 +6910,7 @@
                     </v:textbox>
                     <w10:wrap type="none"/>
                   </v:rect>
-                  <v:rect id="shape_0" ID="Rectangle 20" path="m0,0l-2147483645,0l-2147483645,-2147483646l0,-2147483646xe" stroked="f" o:allowincell="f" style="position:absolute;left:3102;top:15519;width:511;height:237;mso-wrap-style:square;v-text-anchor:top">
+                  <v:rect id="shape_0" ID="Rectangle 20" path="m0,0l-2147483645,0l-2147483645,-2147483646l0,-2147483646xe" stroked="f" o:allowincell="f" style="position:absolute;left:3102;top:15519;width:510;height:236;mso-wrap-style:square;v-text-anchor:top">
                     <v:fill o:detectmouseclick="t" on="false"/>
                     <v:stroke color="#3465a4" joinstyle="round" endcap="flat"/>
                     <v:textbox>
@@ -5875,7 +6936,7 @@
                     </v:textbox>
                     <w10:wrap type="none"/>
                   </v:rect>
-                  <v:rect id="shape_0" ID="Rectangle 21" path="m0,0l-2147483645,0l-2147483645,-2147483646l0,-2147483646xe" stroked="f" o:allowincell="f" style="position:absolute;left:9576;top:14966;width:511;height:236;mso-wrap-style:square;v-text-anchor:top">
+                  <v:rect id="shape_0" ID="Rectangle 21" path="m0,0l-2147483645,0l-2147483645,-2147483646l0,-2147483646xe" stroked="f" o:allowincell="f" style="position:absolute;left:9576;top:14966;width:510;height:235;mso-wrap-style:square;v-text-anchor:top">
                     <v:fill o:detectmouseclick="t" on="false"/>
                     <v:stroke color="#3465a4" joinstyle="round" endcap="flat"/>
                     <v:textbox>
@@ -5901,7 +6962,7 @@
                     </v:textbox>
                     <w10:wrap type="none"/>
                   </v:rect>
-                  <v:rect id="shape_0" ID="Rectangle 22" path="m0,0l-2147483645,0l-2147483645,-2147483646l0,-2147483646xe" stroked="f" o:allowincell="f" style="position:absolute;left:9576;top:15337;width:511;height:329;mso-wrap-style:square;v-text-anchor:top">
+                  <v:rect id="shape_0" ID="Rectangle 22" path="m0,0l-2147483645,0l-2147483645,-2147483646l0,-2147483646xe" stroked="f" o:allowincell="f" style="position:absolute;left:9576;top:15337;width:510;height:328;mso-wrap-style:square;v-text-anchor:top">
                     <v:fill o:detectmouseclick="t" on="false"/>
                     <v:stroke color="#3465a4" joinstyle="round" endcap="flat"/>
                     <v:textbox>
@@ -5968,7 +7029,7 @@
                     </v:textbox>
                     <w10:wrap type="none"/>
                   </v:rect>
-                  <v:rect id="shape_0" ID="Rectangle 23" path="m0,0l-2147483645,0l-2147483645,-2147483646l0,-2147483646xe" stroked="f" o:allowincell="f" style="position:absolute;left:3700;top:15163;width:5794;height:373;mso-wrap-style:square;v-text-anchor:top">
+                  <v:rect id="shape_0" ID="Rectangle 23" path="m0,0l-2147483645,0l-2147483645,-2147483646l0,-2147483646xe" stroked="f" o:allowincell="f" style="position:absolute;left:3700;top:15163;width:5793;height:372;mso-wrap-style:square;v-text-anchor:top">
                     <v:fill o:detectmouseclick="t" on="false"/>
                     <v:stroke color="#3465a4" joinstyle="round" endcap="flat"/>
                     <v:textbox>
@@ -6099,7 +7160,7 @@
                     <w10:wrap type="none"/>
                   </v:rect>
                 </v:group>
-                <v:rect id="shape_0" ID="Rectangle 24" path="m0,0l-2147483645,0l-2147483645,-2147483646l0,-2147483646xe" stroked="f" o:allowincell="f" style="position:absolute;left:817;top:15216;width:1378;height:265;mso-wrap-style:none;v-text-anchor:middle">
+                <v:rect id="shape_0" ID="Rectangle 24" path="m0,0l-2147483645,0l-2147483645,-2147483646l0,-2147483646xe" stroked="f" o:allowincell="f" style="position:absolute;left:817;top:15216;width:1377;height:264;mso-wrap-style:none;v-text-anchor:middle">
                   <v:fill o:detectmouseclick="t" on="false"/>
                   <v:stroke color="#3465a4" joinstyle="round" endcap="flat"/>
                   <v:textbox>
@@ -6146,7 +7207,7 @@
       <mc:AlternateContent>
         <mc:Choice Requires="wpg">
           <w:drawing>
-            <wp:anchor behindDoc="1" distT="13335" distB="12065" distL="13335" distR="12065" simplePos="0" locked="0" layoutInCell="1" allowOverlap="1" relativeHeight="46" wp14:anchorId="10994A42">
+            <wp:anchor behindDoc="1" distT="13335" distB="12065" distL="13335" distR="12065" simplePos="0" locked="0" layoutInCell="1" allowOverlap="1" relativeHeight="57" wp14:anchorId="10994A42">
               <wp:simplePos x="0" y="0"/>
               <wp:positionH relativeFrom="column">
                 <wp:posOffset>-229870</wp:posOffset>
@@ -6176,7 +7237,7 @@
                       <wps:spPr>
                         <a:xfrm>
                           <a:off x="0" y="0"/>
-                          <a:ext cx="6651720" cy="10287720"/>
+                          <a:ext cx="6651000" cy="10287000"/>
                         </a:xfrm>
                         <a:prstGeom prst="rect">
                           <a:avLst/>
@@ -6428,7 +7489,7 @@
                       <wps:spPr>
                         <a:xfrm>
                           <a:off x="17640" y="9220680"/>
-                          <a:ext cx="285840" cy="151200"/>
+                          <a:ext cx="285120" cy="150480"/>
                         </a:xfrm>
                         <a:prstGeom prst="rect">
                           <a:avLst/>
@@ -6483,7 +7544,7 @@
                       <wps:spPr>
                         <a:xfrm>
                           <a:off x="349920" y="9220680"/>
-                          <a:ext cx="358200" cy="151200"/>
+                          <a:ext cx="357480" cy="150480"/>
                         </a:xfrm>
                         <a:prstGeom prst="rect">
                           <a:avLst/>
@@ -6532,7 +7593,7 @@
                       <wps:spPr>
                         <a:xfrm>
                           <a:off x="754920" y="9220680"/>
-                          <a:ext cx="848520" cy="151200"/>
+                          <a:ext cx="847800" cy="150480"/>
                         </a:xfrm>
                         <a:prstGeom prst="rect">
                           <a:avLst/>
@@ -6589,7 +7650,7 @@
                       <wps:spPr>
                         <a:xfrm>
                           <a:off x="1659240" y="9220680"/>
-                          <a:ext cx="502920" cy="151200"/>
+                          <a:ext cx="502200" cy="150480"/>
                         </a:xfrm>
                         <a:prstGeom prst="rect">
                           <a:avLst/>
@@ -6638,7 +7699,7 @@
                       <wps:spPr>
                         <a:xfrm>
                           <a:off x="2198880" y="9220680"/>
-                          <a:ext cx="325080" cy="151200"/>
+                          <a:ext cx="324360" cy="150480"/>
                         </a:xfrm>
                         <a:prstGeom prst="rect">
                           <a:avLst/>
@@ -6687,7 +7748,7 @@
                       <wps:spPr>
                         <a:xfrm>
                           <a:off x="5304240" y="9399240"/>
-                          <a:ext cx="483120" cy="150480"/>
+                          <a:ext cx="482760" cy="149760"/>
                         </a:xfrm>
                         <a:prstGeom prst="rect">
                           <a:avLst/>
@@ -6733,7 +7794,7 @@
                       <wps:spPr>
                         <a:xfrm>
                           <a:off x="5304240" y="9587160"/>
-                          <a:ext cx="483120" cy="151200"/>
+                          <a:ext cx="482760" cy="150480"/>
                         </a:xfrm>
                         <a:prstGeom prst="rect">
                           <a:avLst/>
@@ -6780,7 +7841,7 @@
                       <wps:spPr>
                         <a:xfrm>
                           <a:off x="2585880" y="8977680"/>
-                          <a:ext cx="3984480" cy="235080"/>
+                          <a:ext cx="3984120" cy="234360"/>
                         </a:xfrm>
                         <a:prstGeom prst="rect">
                           <a:avLst/>
@@ -7033,7 +8094,7 @@
                       <wpg:grpSpPr>
                         <a:xfrm>
                           <a:off x="12600" y="9387720"/>
-                          <a:ext cx="1609560" cy="176040"/>
+                          <a:ext cx="1609200" cy="175320"/>
                         </a:xfrm>
                       </wpg:grpSpPr>
                       <wps:wsp>
@@ -7042,7 +8103,7 @@
                         <wps:spPr>
                           <a:xfrm>
                             <a:off x="0" y="15840"/>
-                            <a:ext cx="699840" cy="151200"/>
+                            <a:ext cx="699120" cy="150480"/>
                           </a:xfrm>
                           <a:prstGeom prst="rect">
                             <a:avLst/>
@@ -7100,7 +8161,7 @@
                         <wps:spPr>
                           <a:xfrm>
                             <a:off x="734040" y="0"/>
-                            <a:ext cx="875520" cy="176040"/>
+                            <a:ext cx="875160" cy="175320"/>
                           </a:xfrm>
                           <a:prstGeom prst="rect">
                             <a:avLst/>
@@ -7167,7 +8228,7 @@
                       <wpg:grpSpPr>
                         <a:xfrm>
                           <a:off x="12600" y="9582120"/>
-                          <a:ext cx="1590120" cy="151200"/>
+                          <a:ext cx="1589400" cy="150480"/>
                         </a:xfrm>
                       </wpg:grpSpPr>
                       <wps:wsp>
@@ -7176,7 +8237,7 @@
                         <wps:spPr>
                           <a:xfrm>
                             <a:off x="0" y="0"/>
-                            <a:ext cx="699840" cy="151200"/>
+                            <a:ext cx="699120" cy="150480"/>
                           </a:xfrm>
                           <a:prstGeom prst="rect">
                             <a:avLst/>
@@ -7229,7 +8290,7 @@
                         <wps:spPr>
                           <a:xfrm>
                             <a:off x="741960" y="0"/>
-                            <a:ext cx="848520" cy="151200"/>
+                            <a:ext cx="847800" cy="150480"/>
                           </a:xfrm>
                           <a:prstGeom prst="rect">
                             <a:avLst/>
@@ -7281,7 +8342,7 @@
                       <wpg:grpSpPr>
                         <a:xfrm>
                           <a:off x="12600" y="9765000"/>
-                          <a:ext cx="1590120" cy="151200"/>
+                          <a:ext cx="1589400" cy="150480"/>
                         </a:xfrm>
                       </wpg:grpSpPr>
                       <wps:wsp>
@@ -7290,7 +8351,7 @@
                         <wps:spPr>
                           <a:xfrm>
                             <a:off x="0" y="0"/>
-                            <a:ext cx="699840" cy="151200"/>
+                            <a:ext cx="699120" cy="150480"/>
                           </a:xfrm>
                           <a:prstGeom prst="rect">
                             <a:avLst/>
@@ -7340,7 +8401,7 @@
                         <wps:spPr>
                           <a:xfrm>
                             <a:off x="741960" y="0"/>
-                            <a:ext cx="848520" cy="151200"/>
+                            <a:ext cx="847800" cy="150480"/>
                           </a:xfrm>
                           <a:prstGeom prst="rect">
                             <a:avLst/>
@@ -7379,7 +8440,7 @@
                       <wpg:grpSpPr>
                         <a:xfrm>
                           <a:off x="12600" y="9942840"/>
-                          <a:ext cx="1590120" cy="151200"/>
+                          <a:ext cx="1589400" cy="150480"/>
                         </a:xfrm>
                       </wpg:grpSpPr>
                       <wps:wsp>
@@ -7388,7 +8449,7 @@
                         <wps:spPr>
                           <a:xfrm>
                             <a:off x="0" y="0"/>
-                            <a:ext cx="699840" cy="151200"/>
+                            <a:ext cx="699120" cy="150480"/>
                           </a:xfrm>
                           <a:prstGeom prst="rect">
                             <a:avLst/>
@@ -7438,7 +8499,7 @@
                         <wps:spPr>
                           <a:xfrm>
                             <a:off x="741960" y="0"/>
-                            <a:ext cx="848520" cy="151200"/>
+                            <a:ext cx="847800" cy="150480"/>
                           </a:xfrm>
                           <a:prstGeom prst="rect">
                             <a:avLst/>
@@ -7477,7 +8538,7 @@
                       <wpg:grpSpPr>
                         <a:xfrm>
                           <a:off x="12600" y="10120680"/>
-                          <a:ext cx="1590120" cy="151200"/>
+                          <a:ext cx="1589400" cy="150480"/>
                         </a:xfrm>
                       </wpg:grpSpPr>
                       <wps:wsp>
@@ -7486,7 +8547,7 @@
                         <wps:spPr>
                           <a:xfrm>
                             <a:off x="0" y="0"/>
-                            <a:ext cx="699840" cy="151200"/>
+                            <a:ext cx="699120" cy="150480"/>
                           </a:xfrm>
                           <a:prstGeom prst="rect">
                             <a:avLst/>
@@ -7536,7 +8597,7 @@
                         <wps:spPr>
                           <a:xfrm>
                             <a:off x="741960" y="0"/>
-                            <a:ext cx="848520" cy="151200"/>
+                            <a:ext cx="847800" cy="150480"/>
                           </a:xfrm>
                           <a:prstGeom prst="rect">
                             <a:avLst/>
@@ -7610,7 +8671,7 @@
                       <wps:spPr>
                         <a:xfrm>
                           <a:off x="2593440" y="9523800"/>
-                          <a:ext cx="2094840" cy="724680"/>
+                          <a:ext cx="2094120" cy="723960"/>
                         </a:xfrm>
                         <a:prstGeom prst="rect">
                           <a:avLst/>
@@ -7758,7 +8819,7 @@
                       <wps:spPr>
                         <a:xfrm>
                           <a:off x="4759920" y="9399240"/>
-                          <a:ext cx="482760" cy="150480"/>
+                          <a:ext cx="482040" cy="149760"/>
                         </a:xfrm>
                         <a:prstGeom prst="rect">
                           <a:avLst/>
@@ -7803,7 +8864,7 @@
                       <wps:spPr>
                         <a:xfrm>
                           <a:off x="5852880" y="9399240"/>
-                          <a:ext cx="767160" cy="150480"/>
+                          <a:ext cx="766440" cy="149760"/>
                         </a:xfrm>
                         <a:prstGeom prst="rect">
                           <a:avLst/>
@@ -7849,7 +8910,7 @@
                       <wps:spPr>
                         <a:xfrm>
                           <a:off x="5857920" y="9582120"/>
-                          <a:ext cx="765720" cy="150480"/>
+                          <a:ext cx="765000" cy="149760"/>
                         </a:xfrm>
                         <a:prstGeom prst="rect">
                           <a:avLst/>
@@ -7881,7 +8942,7 @@
                                 <w:sz w:val="20"/>
                                 <w:lang w:val="en-US"/>
                               </w:rPr>
-                              <w:t>5</w:t>
+                              <w:t>6</w:t>
                             </w:r>
                           </w:p>
                         </w:txbxContent>
@@ -7946,7 +9007,7 @@
                       <wps:spPr>
                         <a:xfrm>
                           <a:off x="4759920" y="9864720"/>
-                          <a:ext cx="1859760" cy="334800"/>
+                          <a:ext cx="1859400" cy="334080"/>
                         </a:xfrm>
                         <a:prstGeom prst="rect">
                           <a:avLst/>
@@ -8006,7 +9067,7 @@
         <mc:Fallback>
           <w:pict>
             <v:group id="shape_0" alt="Группа 10" style="position:absolute;margin-left:-18.1pt;margin-top:-19.25pt;width:524.05pt;height:810.2pt" coordorigin="-362,-385" coordsize="10481,16204">
-              <v:rect id="shape_0" ID="Rectangle 26" path="m0,0l-2147483645,0l-2147483645,-2147483646l0,-2147483646xe" stroked="t" o:allowincell="f" style="position:absolute;left:-362;top:-385;width:10474;height:16200;mso-wrap-style:none;v-text-anchor:middle">
+              <v:rect id="shape_0" ID="Rectangle 26" path="m0,0l-2147483645,0l-2147483645,-2147483646l0,-2147483646xe" stroked="t" o:allowincell="f" style="position:absolute;left:-362;top:-385;width:10473;height:16199;mso-wrap-style:none;v-text-anchor:middle">
                 <v:fill o:detectmouseclick="t" on="false"/>
                 <v:stroke color="black" weight="25560" joinstyle="miter" endcap="flat"/>
                 <w10:wrap type="none"/>
@@ -8056,7 +9117,7 @@
                 <v:fill o:detectmouseclick="t" on="false"/>
                 <w10:wrap type="none"/>
               </v:line>
-              <v:rect id="shape_0" ID="Rectangle 36" path="m0,0l-2147483645,0l-2147483645,-2147483646l0,-2147483646xe" stroked="f" o:allowincell="f" style="position:absolute;left:-334;top:14136;width:449;height:237;mso-wrap-style:square;v-text-anchor:top">
+              <v:rect id="shape_0" ID="Rectangle 36" path="m0,0l-2147483645,0l-2147483645,-2147483646l0,-2147483646xe" stroked="f" o:allowincell="f" style="position:absolute;left:-334;top:14136;width:448;height:236;mso-wrap-style:square;v-text-anchor:top">
                 <v:fill o:detectmouseclick="t" on="false"/>
                 <v:stroke color="#3465a4" joinstyle="round" endcap="flat"/>
                 <v:textbox>
@@ -8090,7 +9151,7 @@
                 </v:textbox>
                 <w10:wrap type="none"/>
               </v:rect>
-              <v:rect id="shape_0" ID="Rectangle 37" path="m0,0l-2147483645,0l-2147483645,-2147483646l0,-2147483646xe" stroked="f" o:allowincell="f" style="position:absolute;left:189;top:14136;width:563;height:237;mso-wrap-style:square;v-text-anchor:top">
+              <v:rect id="shape_0" ID="Rectangle 37" path="m0,0l-2147483645,0l-2147483645,-2147483646l0,-2147483646xe" stroked="f" o:allowincell="f" style="position:absolute;left:189;top:14136;width:562;height:236;mso-wrap-style:square;v-text-anchor:top">
                 <v:fill o:detectmouseclick="t" on="false"/>
                 <v:stroke color="#3465a4" joinstyle="round" endcap="flat"/>
                 <v:textbox>
@@ -8118,7 +9179,7 @@
                 </v:textbox>
                 <w10:wrap type="none"/>
               </v:rect>
-              <v:rect id="shape_0" ID="Rectangle 38" path="m0,0l-2147483645,0l-2147483645,-2147483646l0,-2147483646xe" stroked="f" o:allowincell="f" style="position:absolute;left:827;top:14136;width:1335;height:237;mso-wrap-style:square;v-text-anchor:top">
+              <v:rect id="shape_0" ID="Rectangle 38" path="m0,0l-2147483645,0l-2147483645,-2147483646l0,-2147483646xe" stroked="f" o:allowincell="f" style="position:absolute;left:827;top:14136;width:1334;height:236;mso-wrap-style:square;v-text-anchor:top">
                 <v:fill o:detectmouseclick="t" on="false"/>
                 <v:stroke color="#3465a4" joinstyle="round" endcap="flat"/>
                 <v:textbox>
@@ -8154,7 +9215,7 @@
                 </v:textbox>
                 <w10:wrap type="none"/>
               </v:rect>
-              <v:rect id="shape_0" ID="Rectangle 39" path="m0,0l-2147483645,0l-2147483645,-2147483646l0,-2147483646xe" stroked="f" o:allowincell="f" style="position:absolute;left:2251;top:14136;width:791;height:237;mso-wrap-style:square;v-text-anchor:top">
+              <v:rect id="shape_0" ID="Rectangle 39" path="m0,0l-2147483645,0l-2147483645,-2147483646l0,-2147483646xe" stroked="f" o:allowincell="f" style="position:absolute;left:2251;top:14136;width:790;height:236;mso-wrap-style:square;v-text-anchor:top">
                 <v:fill o:detectmouseclick="t" on="false"/>
                 <v:stroke color="#3465a4" joinstyle="round" endcap="flat"/>
                 <v:textbox>
@@ -8182,7 +9243,7 @@
                 </v:textbox>
                 <w10:wrap type="none"/>
               </v:rect>
-              <v:rect id="shape_0" ID="Rectangle 40" path="m0,0l-2147483645,0l-2147483645,-2147483646l0,-2147483646xe" stroked="f" o:allowincell="f" style="position:absolute;left:3101;top:14136;width:511;height:237;mso-wrap-style:square;v-text-anchor:top">
+              <v:rect id="shape_0" ID="Rectangle 40" path="m0,0l-2147483645,0l-2147483645,-2147483646l0,-2147483646xe" stroked="f" o:allowincell="f" style="position:absolute;left:3101;top:14136;width:510;height:236;mso-wrap-style:square;v-text-anchor:top">
                 <v:fill o:detectmouseclick="t" on="false"/>
                 <v:stroke color="#3465a4" joinstyle="round" endcap="flat"/>
                 <v:textbox>
@@ -8210,7 +9271,7 @@
                 </v:textbox>
                 <w10:wrap type="none"/>
               </v:rect>
-              <v:rect id="shape_0" ID="Rectangle 41" path="m0,0l-2147483645,0l-2147483645,-2147483646l0,-2147483646xe" stroked="f" o:allowincell="f" style="position:absolute;left:7991;top:14417;width:760;height:236;mso-wrap-style:square;v-text-anchor:top">
+              <v:rect id="shape_0" ID="Rectangle 41" path="m0,0l-2147483645,0l-2147483645,-2147483646l0,-2147483646xe" stroked="f" o:allowincell="f" style="position:absolute;left:7991;top:14417;width:759;height:235;mso-wrap-style:square;v-text-anchor:top">
                 <v:fill o:detectmouseclick="t" on="false"/>
                 <v:stroke color="#3465a4" joinstyle="round" endcap="flat"/>
                 <v:textbox>
@@ -8235,7 +9296,7 @@
                 </v:textbox>
                 <w10:wrap type="none"/>
               </v:rect>
-              <v:rect id="shape_0" ID="Rectangle 42" path="m0,0l-2147483645,0l-2147483645,-2147483646l0,-2147483646xe" stroked="f" o:allowincell="f" style="position:absolute;left:7991;top:14713;width:760;height:237;mso-wrap-style:square;v-text-anchor:top">
+              <v:rect id="shape_0" ID="Rectangle 42" path="m0,0l-2147483645,0l-2147483645,-2147483646l0,-2147483646xe" stroked="f" o:allowincell="f" style="position:absolute;left:7991;top:14713;width:759;height:236;mso-wrap-style:square;v-text-anchor:top">
                 <v:fill o:detectmouseclick="t" on="false"/>
                 <v:stroke color="#3465a4" joinstyle="round" endcap="flat"/>
                 <v:textbox>
@@ -8261,7 +9322,7 @@
                 </v:textbox>
                 <w10:wrap type="none"/>
               </v:rect>
-              <v:rect id="shape_0" ID="Rectangle 43" path="m0,0l-2147483645,0l-2147483645,-2147483646l0,-2147483646xe" stroked="f" o:allowincell="f" style="position:absolute;left:3710;top:13753;width:6274;height:369;mso-wrap-style:square;v-text-anchor:top">
+              <v:rect id="shape_0" ID="Rectangle 43" path="m0,0l-2147483645,0l-2147483645,-2147483646l0,-2147483646xe" stroked="f" o:allowincell="f" style="position:absolute;left:3710;top:13753;width:6273;height:368;mso-wrap-style:square;v-text-anchor:top">
                 <v:fill o:detectmouseclick="t" on="false"/>
                 <v:stroke color="#3465a4" joinstyle="round" endcap="flat"/>
                 <v:textbox>
@@ -8394,8 +9455,8 @@
                 <v:fill o:detectmouseclick="t" on="false"/>
                 <w10:wrap type="none"/>
               </v:line>
-              <v:group id="shape_0" style="position:absolute;left:-342;top:14399;width:2535;height:277">
-                <v:rect id="shape_0" ID="Rectangle 50" path="m0,0l-2147483645,0l-2147483645,-2147483646l0,-2147483646xe" stroked="f" o:allowincell="f" style="position:absolute;left:-342;top:14424;width:1101;height:237;mso-wrap-style:square;v-text-anchor:top">
+              <v:group id="shape_0" style="position:absolute;left:-342;top:14399;width:2534;height:276">
+                <v:rect id="shape_0" ID="Rectangle 50" path="m0,0l-2147483645,0l-2147483645,-2147483646l0,-2147483646xe" stroked="f" o:allowincell="f" style="position:absolute;left:-342;top:14424;width:1100;height:236;mso-wrap-style:square;v-text-anchor:top">
                   <v:fill o:detectmouseclick="t" on="false"/>
                   <v:stroke color="#3465a4" joinstyle="round" endcap="flat"/>
                   <v:textbox>
@@ -8432,7 +9493,7 @@
                   </v:textbox>
                   <w10:wrap type="none"/>
                 </v:rect>
-                <v:rect id="shape_0" ID="Rectangle 51" path="m0,0l-2147483645,0l-2147483645,-2147483646l0,-2147483646xe" stroked="f" o:allowincell="f" style="position:absolute;left:814;top:14399;width:1378;height:276;mso-wrap-style:square;v-text-anchor:top">
+                <v:rect id="shape_0" ID="Rectangle 51" path="m0,0l-2147483645,0l-2147483645,-2147483646l0,-2147483646xe" stroked="f" o:allowincell="f" style="position:absolute;left:814;top:14399;width:1377;height:275;mso-wrap-style:square;v-text-anchor:top">
                   <v:fill o:detectmouseclick="t" on="false"/>
                   <v:stroke color="#3465a4" joinstyle="round" endcap="flat"/>
                   <v:textbox>
@@ -8479,8 +9540,8 @@
                   <w10:wrap type="none"/>
                 </v:rect>
               </v:group>
-              <v:group id="shape_0" style="position:absolute;left:-342;top:14705;width:2505;height:238">
-                <v:rect id="shape_0" ID="Rectangle 53" path="m0,0l-2147483645,0l-2147483645,-2147483646l0,-2147483646xe" stroked="f" o:allowincell="f" style="position:absolute;left:-342;top:14705;width:1101;height:237;mso-wrap-style:square;v-text-anchor:top">
+              <v:group id="shape_0" style="position:absolute;left:-342;top:14705;width:2504;height:237">
+                <v:rect id="shape_0" ID="Rectangle 53" path="m0,0l-2147483645,0l-2147483645,-2147483646l0,-2147483646xe" stroked="f" o:allowincell="f" style="position:absolute;left:-342;top:14705;width:1100;height:236;mso-wrap-style:square;v-text-anchor:top">
                   <v:fill o:detectmouseclick="t" on="false"/>
                   <v:stroke color="#3465a4" joinstyle="round" endcap="flat"/>
                   <v:textbox>
@@ -8512,7 +9573,7 @@
                   </v:textbox>
                   <w10:wrap type="none"/>
                 </v:rect>
-                <v:rect id="shape_0" ID="Rectangle 54" path="m0,0l-2147483645,0l-2147483645,-2147483646l0,-2147483646xe" stroked="f" o:allowincell="f" style="position:absolute;left:826;top:14705;width:1335;height:237;mso-wrap-style:square;v-text-anchor:top">
+                <v:rect id="shape_0" ID="Rectangle 54" path="m0,0l-2147483645,0l-2147483645,-2147483646l0,-2147483646xe" stroked="f" o:allowincell="f" style="position:absolute;left:826;top:14705;width:1334;height:236;mso-wrap-style:square;v-text-anchor:top">
                   <v:fill o:detectmouseclick="t" on="false"/>
                   <v:stroke color="#3465a4" joinstyle="round" endcap="flat"/>
                   <v:textbox>
@@ -8544,8 +9605,8 @@
                   <w10:wrap type="none"/>
                 </v:rect>
               </v:group>
-              <v:group id="shape_0" style="position:absolute;left:-342;top:14993;width:2505;height:238">
-                <v:rect id="shape_0" ID="Rectangle 56" path="m0,0l-2147483645,0l-2147483645,-2147483646l0,-2147483646xe" stroked="f" o:allowincell="f" style="position:absolute;left:-342;top:14993;width:1101;height:237;mso-wrap-style:square;v-text-anchor:top">
+              <v:group id="shape_0" style="position:absolute;left:-342;top:14993;width:2504;height:237">
+                <v:rect id="shape_0" ID="Rectangle 56" path="m0,0l-2147483645,0l-2147483645,-2147483646l0,-2147483646xe" stroked="f" o:allowincell="f" style="position:absolute;left:-342;top:14993;width:1100;height:236;mso-wrap-style:square;v-text-anchor:top">
                   <v:fill o:detectmouseclick="t" on="false"/>
                   <v:stroke color="#3465a4" joinstyle="round" endcap="flat"/>
                   <v:textbox>
@@ -8574,7 +9635,7 @@
                   </v:textbox>
                   <w10:wrap type="none"/>
                 </v:rect>
-                <v:rect id="shape_0" ID="Rectangle 57" path="m0,0l-2147483645,0l-2147483645,-2147483646l0,-2147483646xe" stroked="f" o:allowincell="f" style="position:absolute;left:826;top:14993;width:1335;height:237;mso-wrap-style:none;v-text-anchor:middle">
+                <v:rect id="shape_0" ID="Rectangle 57" path="m0,0l-2147483645,0l-2147483645,-2147483646l0,-2147483646xe" stroked="f" o:allowincell="f" style="position:absolute;left:826;top:14993;width:1334;height:236;mso-wrap-style:none;v-text-anchor:middle">
                   <v:fill o:detectmouseclick="t" on="false"/>
                   <v:stroke color="#3465a4" joinstyle="round" endcap="flat"/>
                   <v:textbox>
@@ -8593,8 +9654,8 @@
                   <w10:wrap type="none"/>
                 </v:rect>
               </v:group>
-              <v:group id="shape_0" style="position:absolute;left:-342;top:15273;width:2505;height:238">
-                <v:rect id="shape_0" ID="Rectangle 59" path="m0,0l-2147483645,0l-2147483645,-2147483646l0,-2147483646xe" stroked="f" o:allowincell="f" style="position:absolute;left:-342;top:15273;width:1101;height:237;mso-wrap-style:square;v-text-anchor:top">
+              <v:group id="shape_0" style="position:absolute;left:-342;top:15273;width:2504;height:237">
+                <v:rect id="shape_0" ID="Rectangle 59" path="m0,0l-2147483645,0l-2147483645,-2147483646l0,-2147483646xe" stroked="f" o:allowincell="f" style="position:absolute;left:-342;top:15273;width:1100;height:236;mso-wrap-style:square;v-text-anchor:top">
                   <v:fill o:detectmouseclick="t" on="false"/>
                   <v:stroke color="#3465a4" joinstyle="round" endcap="flat"/>
                   <v:textbox>
@@ -8623,7 +9684,7 @@
                   </v:textbox>
                   <w10:wrap type="none"/>
                 </v:rect>
-                <v:rect id="shape_0" ID="Rectangle 60" path="m0,0l-2147483645,0l-2147483645,-2147483646l0,-2147483646xe" stroked="f" o:allowincell="f" style="position:absolute;left:826;top:15273;width:1335;height:237;mso-wrap-style:none;v-text-anchor:middle">
+                <v:rect id="shape_0" ID="Rectangle 60" path="m0,0l-2147483645,0l-2147483645,-2147483646l0,-2147483646xe" stroked="f" o:allowincell="f" style="position:absolute;left:826;top:15273;width:1334;height:236;mso-wrap-style:none;v-text-anchor:middle">
                   <v:fill o:detectmouseclick="t" on="false"/>
                   <v:stroke color="#3465a4" joinstyle="round" endcap="flat"/>
                   <v:textbox>
@@ -8642,8 +9703,8 @@
                   <w10:wrap type="none"/>
                 </v:rect>
               </v:group>
-              <v:group id="shape_0" style="position:absolute;left:-342;top:15553;width:2505;height:238">
-                <v:rect id="shape_0" ID="Rectangle 62" path="m0,0l-2147483645,0l-2147483645,-2147483646l0,-2147483646xe" stroked="f" o:allowincell="f" style="position:absolute;left:-342;top:15553;width:1101;height:237;mso-wrap-style:square;v-text-anchor:top">
+              <v:group id="shape_0" style="position:absolute;left:-342;top:15553;width:2504;height:237">
+                <v:rect id="shape_0" ID="Rectangle 62" path="m0,0l-2147483645,0l-2147483645,-2147483646l0,-2147483646xe" stroked="f" o:allowincell="f" style="position:absolute;left:-342;top:15553;width:1100;height:236;mso-wrap-style:square;v-text-anchor:top">
                   <v:fill o:detectmouseclick="t" on="false"/>
                   <v:stroke color="#3465a4" joinstyle="round" endcap="flat"/>
                   <v:textbox>
@@ -8672,7 +9733,7 @@
                   </v:textbox>
                   <w10:wrap type="none"/>
                 </v:rect>
-                <v:rect id="shape_0" ID="Rectangle 63" path="m0,0l-2147483645,0l-2147483645,-2147483646l0,-2147483646xe" stroked="f" o:allowincell="f" style="position:absolute;left:826;top:15553;width:1335;height:237;mso-wrap-style:none;v-text-anchor:middle">
+                <v:rect id="shape_0" ID="Rectangle 63" path="m0,0l-2147483645,0l-2147483645,-2147483646l0,-2147483646xe" stroked="f" o:allowincell="f" style="position:absolute;left:826;top:15553;width:1334;height:236;mso-wrap-style:none;v-text-anchor:middle">
                   <v:fill o:detectmouseclick="t" on="false"/>
                   <v:stroke color="#3465a4" joinstyle="round" endcap="flat"/>
                   <v:textbox>
@@ -8705,7 +9766,7 @@
                 <v:fill o:detectmouseclick="t" on="false"/>
                 <w10:wrap type="none"/>
               </v:line>
-              <v:rect id="shape_0" ID="Rectangle 65" path="m0,0l-2147483645,0l-2147483645,-2147483646l0,-2147483646xe" stroked="f" o:allowincell="f" style="position:absolute;left:3722;top:14613;width:3298;height:1140;mso-wrap-style:square;v-text-anchor:middle">
+              <v:rect id="shape_0" ID="Rectangle 65" path="m0,0l-2147483645,0l-2147483645,-2147483646l0,-2147483646xe" stroked="f" o:allowincell="f" style="position:absolute;left:3722;top:14613;width:3297;height:1139;mso-wrap-style:square;v-text-anchor:middle">
                 <v:fill o:detectmouseclick="t" on="false"/>
                 <v:stroke color="#3465a4" joinstyle="round" endcap="flat"/>
                 <v:textbox>
@@ -8772,7 +9833,7 @@
                 <v:fill o:detectmouseclick="t" on="false"/>
                 <w10:wrap type="none"/>
               </v:line>
-              <v:rect id="shape_0" ID="Rectangle 69" path="m0,0l-2147483645,0l-2147483645,-2147483646l0,-2147483646xe" stroked="f" o:allowincell="f" style="position:absolute;left:7134;top:14417;width:759;height:236;mso-wrap-style:square;v-text-anchor:top">
+              <v:rect id="shape_0" ID="Rectangle 69" path="m0,0l-2147483645,0l-2147483645,-2147483646l0,-2147483646xe" stroked="f" o:allowincell="f" style="position:absolute;left:7134;top:14417;width:758;height:235;mso-wrap-style:square;v-text-anchor:top">
                 <v:fill o:detectmouseclick="t" on="false"/>
                 <v:stroke color="#3465a4" joinstyle="round" endcap="flat"/>
                 <v:textbox>
@@ -8796,7 +9857,7 @@
                 </v:textbox>
                 <w10:wrap type="none"/>
               </v:rect>
-              <v:rect id="shape_0" ID="Rectangle 70" path="m0,0l-2147483645,0l-2147483645,-2147483646l0,-2147483646xe" stroked="f" o:allowincell="f" style="position:absolute;left:8855;top:14417;width:1207;height:236;mso-wrap-style:square;v-text-anchor:top">
+              <v:rect id="shape_0" ID="Rectangle 70" path="m0,0l-2147483645,0l-2147483645,-2147483646l0,-2147483646xe" stroked="f" o:allowincell="f" style="position:absolute;left:8855;top:14417;width:1206;height:235;mso-wrap-style:square;v-text-anchor:top">
                 <v:fill o:detectmouseclick="t" on="false"/>
                 <v:stroke color="#3465a4" joinstyle="round" endcap="flat"/>
                 <v:textbox>
@@ -8821,7 +9882,7 @@
                 </v:textbox>
                 <w10:wrap type="none"/>
               </v:rect>
-              <v:rect id="shape_0" ID="Rectangle 71" path="m0,0l-2147483645,0l-2147483645,-2147483646l0,-2147483646xe" stroked="f" o:allowincell="f" style="position:absolute;left:8863;top:14705;width:1205;height:236;mso-wrap-style:square;v-text-anchor:top">
+              <v:rect id="shape_0" ID="Rectangle 71" path="m0,0l-2147483645,0l-2147483645,-2147483646l0,-2147483646xe" stroked="f" o:allowincell="f" style="position:absolute;left:8863;top:14705;width:1204;height:235;mso-wrap-style:square;v-text-anchor:top">
                 <v:fill o:detectmouseclick="t" on="false"/>
                 <v:stroke color="#3465a4" joinstyle="round" endcap="flat"/>
                 <v:textbox>
@@ -8840,7 +9901,7 @@
                           <w:sz w:val="20"/>
                           <w:lang w:val="en-US"/>
                         </w:rPr>
-                        <w:t>5</w:t>
+                        <w:t>6</w:t>
                       </w:r>
                     </w:p>
                   </w:txbxContent>
@@ -8857,7 +9918,7 @@
                 <v:fill o:detectmouseclick="t" on="false"/>
                 <w10:wrap type="none"/>
               </v:line>
-              <v:rect id="shape_0" ID="Rectangle 74" path="m0,0l-2147483645,0l-2147483645,-2147483646l0,-2147483646xe" stroked="f" o:allowincell="f" style="position:absolute;left:7134;top:15150;width:2928;height:526;mso-wrap-style:square;v-text-anchor:top">
+              <v:rect id="shape_0" ID="Rectangle 74" path="m0,0l-2147483645,0l-2147483645,-2147483646l0,-2147483646xe" stroked="f" o:allowincell="f" style="position:absolute;left:7134;top:15150;width:2927;height:525;mso-wrap-style:square;v-text-anchor:top">
                 <v:fill o:detectmouseclick="t" on="false"/>
                 <v:stroke color="#3465a4" joinstyle="round" endcap="flat"/>
                 <v:textbox>
@@ -9960,15 +11021,15 @@
       <w:bCs/>
     </w:rPr>
   </w:style>
-  <w:style w:type="paragraph" w:styleId="FrameContents">
-    <w:name w:val="Frame Contents"/>
+  <w:style w:type="paragraph" w:styleId="FrameContentsuser">
+    <w:name w:val="Frame Contents (user)"/>
     <w:basedOn w:val="Normal"/>
     <w:qFormat/>
     <w:pPr/>
     <w:rPr/>
   </w:style>
-  <w:style w:type="paragraph" w:styleId="FrameContentsuser">
-    <w:name w:val="Frame Contents (user)"/>
+  <w:style w:type="paragraph" w:styleId="FrameContents">
+    <w:name w:val="Frame Contents"/>
     <w:basedOn w:val="Normal"/>
     <w:qFormat/>
     <w:pPr/>

</xml_diff>